<commit_message>
Pequeño cambio de formato en la documentación del lote de pruebas de "Letras Extremas".
</commit_message>
<xml_diff>
--- a/practica1/trunk/LetrasExtremas/LetrasExtremas_DocumentaciónLoteDePruebas.docx
+++ b/practica1/trunk/LetrasExtremas/LetrasExtremas_DocumentaciónLoteDePruebas.docx
@@ -741,12 +741,14 @@
               <w:rPr>
                 <w:rFonts w:ascii="Courier New" w:hAnsi="Courier New" w:cs="Courier New"/>
                 <w:sz w:val="20"/>
-              </w:rPr>
-            </w:pPr>
-            <w:r>
-              <w:rPr>
-                <w:rFonts w:ascii="Courier New" w:hAnsi="Courier New" w:cs="Courier New"/>
-                <w:sz w:val="20"/>
+                <w:szCs w:val="20"/>
+              </w:rPr>
+            </w:pPr>
+            <w:r>
+              <w:rPr>
+                <w:rFonts w:ascii="Courier New" w:hAnsi="Courier New" w:cs="Courier New"/>
+                <w:sz w:val="20"/>
+                <w:szCs w:val="20"/>
               </w:rPr>
               <w:t>6</w:t>
             </w:r>
@@ -757,6 +759,7 @@
               <w:rPr>
                 <w:rFonts w:ascii="Courier New" w:hAnsi="Courier New" w:cs="Courier New"/>
                 <w:sz w:val="20"/>
+                <w:szCs w:val="20"/>
               </w:rPr>
             </w:pPr>
             <w:proofErr w:type="spellStart"/>
@@ -764,6 +767,7 @@
               <w:rPr>
                 <w:rFonts w:ascii="Courier New" w:hAnsi="Courier New" w:cs="Courier New"/>
                 <w:sz w:val="20"/>
+                <w:szCs w:val="20"/>
               </w:rPr>
               <w:t>arbol</w:t>
             </w:r>
@@ -774,11 +778,15 @@
               <w:cnfStyle w:val="000000000000" w:firstRow="0" w:lastRow="0" w:firstColumn="0" w:lastColumn="0" w:oddVBand="0" w:evenVBand="0" w:oddHBand="0" w:evenHBand="0" w:firstRowFirstColumn="0" w:firstRowLastColumn="0" w:lastRowFirstColumn="0" w:lastRowLastColumn="0"/>
               <w:rPr>
                 <w:rFonts w:ascii="Courier New" w:hAnsi="Courier New" w:cs="Courier New"/>
-              </w:rPr>
-            </w:pPr>
-            <w:r>
-              <w:rPr>
-                <w:rFonts w:ascii="Courier New" w:hAnsi="Courier New" w:cs="Courier New"/>
+                <w:sz w:val="20"/>
+                <w:szCs w:val="20"/>
+              </w:rPr>
+            </w:pPr>
+            <w:r>
+              <w:rPr>
+                <w:rFonts w:ascii="Courier New" w:hAnsi="Courier New" w:cs="Courier New"/>
+                <w:sz w:val="20"/>
+                <w:szCs w:val="20"/>
               </w:rPr>
               <w:t>orden</w:t>
             </w:r>
@@ -788,12 +796,16 @@
               <w:cnfStyle w:val="000000000000" w:firstRow="0" w:lastRow="0" w:firstColumn="0" w:lastColumn="0" w:oddVBand="0" w:evenVBand="0" w:oddHBand="0" w:evenHBand="0" w:firstRowFirstColumn="0" w:firstRowLastColumn="0" w:lastRowFirstColumn="0" w:lastRowLastColumn="0"/>
               <w:rPr>
                 <w:rFonts w:ascii="Courier New" w:hAnsi="Courier New" w:cs="Courier New"/>
+                <w:sz w:val="20"/>
+                <w:szCs w:val="20"/>
               </w:rPr>
             </w:pPr>
             <w:proofErr w:type="spellStart"/>
             <w:r>
               <w:rPr>
                 <w:rFonts w:ascii="Courier New" w:hAnsi="Courier New" w:cs="Courier New"/>
+                <w:sz w:val="20"/>
+                <w:szCs w:val="20"/>
               </w:rPr>
               <w:t>susana</w:t>
             </w:r>
@@ -804,11 +816,15 @@
               <w:cnfStyle w:val="000000000000" w:firstRow="0" w:lastRow="0" w:firstColumn="0" w:lastColumn="0" w:oddVBand="0" w:evenVBand="0" w:oddHBand="0" w:evenHBand="0" w:firstRowFirstColumn="0" w:firstRowLastColumn="0" w:lastRowFirstColumn="0" w:lastRowLastColumn="0"/>
               <w:rPr>
                 <w:rFonts w:ascii="Courier New" w:hAnsi="Courier New" w:cs="Courier New"/>
-              </w:rPr>
-            </w:pPr>
-            <w:r>
-              <w:rPr>
-                <w:rFonts w:ascii="Courier New" w:hAnsi="Courier New" w:cs="Courier New"/>
+                <w:sz w:val="20"/>
+                <w:szCs w:val="20"/>
+              </w:rPr>
+            </w:pPr>
+            <w:r>
+              <w:rPr>
+                <w:rFonts w:ascii="Courier New" w:hAnsi="Courier New" w:cs="Courier New"/>
+                <w:sz w:val="20"/>
+                <w:szCs w:val="20"/>
               </w:rPr>
               <w:t>otro</w:t>
             </w:r>
@@ -818,11 +834,15 @@
               <w:cnfStyle w:val="000000000000" w:firstRow="0" w:lastRow="0" w:firstColumn="0" w:lastColumn="0" w:oddVBand="0" w:evenVBand="0" w:oddHBand="0" w:evenHBand="0" w:firstRowFirstColumn="0" w:firstRowLastColumn="0" w:lastRowFirstColumn="0" w:lastRowLastColumn="0"/>
               <w:rPr>
                 <w:rFonts w:ascii="Courier New" w:hAnsi="Courier New" w:cs="Courier New"/>
-              </w:rPr>
-            </w:pPr>
-            <w:r>
-              <w:rPr>
-                <w:rFonts w:ascii="Courier New" w:hAnsi="Courier New" w:cs="Courier New"/>
+                <w:sz w:val="20"/>
+                <w:szCs w:val="20"/>
+              </w:rPr>
+            </w:pPr>
+            <w:r>
+              <w:rPr>
+                <w:rFonts w:ascii="Courier New" w:hAnsi="Courier New" w:cs="Courier New"/>
+                <w:sz w:val="20"/>
+                <w:szCs w:val="20"/>
               </w:rPr>
               <w:t>listo</w:t>
             </w:r>
@@ -837,6 +857,8 @@
             <w:r>
               <w:rPr>
                 <w:rFonts w:ascii="Courier New" w:hAnsi="Courier New" w:cs="Courier New"/>
+                <w:sz w:val="20"/>
+                <w:szCs w:val="20"/>
               </w:rPr>
               <w:t>nexos</w:t>
             </w:r>
@@ -1184,6 +1206,7 @@
           </w:tcPr>
           <w:p>
             <w:pPr>
+              <w:jc w:val="both"/>
               <w:cnfStyle w:val="000000000000" w:firstRow="0" w:lastRow="0" w:firstColumn="0" w:lastColumn="0" w:oddVBand="0" w:evenVBand="0" w:oddHBand="0" w:evenHBand="0" w:firstRowFirstColumn="0" w:firstRowLastColumn="0" w:lastRowFirstColumn="0" w:lastRowLastColumn="0"/>
             </w:pPr>
             <w:r>
@@ -1636,8 +1659,12 @@
           <w:b/>
         </w:rPr>
       </w:pPr>
-      <w:bookmarkStart w:id="1" w:name="_GoBack"/>
-      <w:bookmarkEnd w:id="1"/>
+      <w:r>
+        <w:rPr>
+          <w:b/>
+        </w:rPr>
+        <w:br w:type="page"/>
+      </w:r>
     </w:p>
     <w:tbl>
       <w:tblPr>
@@ -1664,7 +1691,10 @@
             <w:pPr>
               <w:jc w:val="center"/>
             </w:pPr>
-            <w:r>
+            <w:bookmarkStart w:id="1" w:name="_GoBack"/>
+            <w:bookmarkEnd w:id="1"/>
+            <w:r>
+              <w:lastRenderedPageBreak/>
               <w:t>Caso de Prueba</w:t>
             </w:r>
           </w:p>
@@ -1680,10 +1710,7 @@
               <w:cnfStyle w:val="100000000000" w:firstRow="1" w:lastRow="0" w:firstColumn="0" w:lastColumn="0" w:oddVBand="0" w:evenVBand="0" w:oddHBand="0" w:evenHBand="0" w:firstRowFirstColumn="0" w:firstRowLastColumn="0" w:lastRowFirstColumn="0" w:lastRowLastColumn="0"/>
             </w:pPr>
             <w:r>
-              <w:t>0</w:t>
-            </w:r>
-            <w:r>
-              <w:t>1</w:t>
+              <w:t>03</w:t>
             </w:r>
           </w:p>
         </w:tc>
@@ -1779,7 +1806,7 @@
       </w:tr>
       <w:tr>
         <w:trPr>
-          <w:trHeight w:val="510"/>
+          <w:trHeight w:val="680"/>
         </w:trPr>
         <w:tc>
           <w:tcPr>
@@ -1803,6 +1830,7 @@
           </w:tcPr>
           <w:p>
             <w:pPr>
+              <w:jc w:val="both"/>
               <w:cnfStyle w:val="000000000000" w:firstRow="0" w:lastRow="0" w:firstColumn="0" w:lastColumn="0" w:oddVBand="0" w:evenVBand="0" w:oddHBand="0" w:evenHBand="0" w:firstRowFirstColumn="0" w:firstRowLastColumn="0" w:lastRowFirstColumn="0" w:lastRowLastColumn="0"/>
             </w:pPr>
             <w:r>
@@ -1905,12 +1933,14 @@
               <w:rPr>
                 <w:rFonts w:ascii="Courier New" w:hAnsi="Courier New" w:cs="Courier New"/>
                 <w:sz w:val="20"/>
-              </w:rPr>
-            </w:pPr>
-            <w:r>
-              <w:rPr>
-                <w:rFonts w:ascii="Courier New" w:hAnsi="Courier New" w:cs="Courier New"/>
-                <w:sz w:val="20"/>
+                <w:szCs w:val="20"/>
+              </w:rPr>
+            </w:pPr>
+            <w:r>
+              <w:rPr>
+                <w:rFonts w:ascii="Courier New" w:hAnsi="Courier New" w:cs="Courier New"/>
+                <w:sz w:val="20"/>
+                <w:szCs w:val="20"/>
               </w:rPr>
               <w:t>4</w:t>
             </w:r>
@@ -1921,12 +1951,14 @@
               <w:rPr>
                 <w:rFonts w:ascii="Courier New" w:hAnsi="Courier New" w:cs="Courier New"/>
                 <w:sz w:val="20"/>
-              </w:rPr>
-            </w:pPr>
-            <w:r>
-              <w:rPr>
-                <w:rFonts w:ascii="Courier New" w:hAnsi="Courier New" w:cs="Courier New"/>
-                <w:sz w:val="20"/>
+                <w:szCs w:val="20"/>
+              </w:rPr>
+            </w:pPr>
+            <w:r>
+              <w:rPr>
+                <w:rFonts w:ascii="Courier New" w:hAnsi="Courier New" w:cs="Courier New"/>
+                <w:sz w:val="20"/>
+                <w:szCs w:val="20"/>
               </w:rPr>
               <w:t>a</w:t>
             </w:r>
@@ -1936,11 +1968,15 @@
               <w:cnfStyle w:val="000000000000" w:firstRow="0" w:lastRow="0" w:firstColumn="0" w:lastColumn="0" w:oddVBand="0" w:evenVBand="0" w:oddHBand="0" w:evenHBand="0" w:firstRowFirstColumn="0" w:firstRowLastColumn="0" w:lastRowFirstColumn="0" w:lastRowLastColumn="0"/>
               <w:rPr>
                 <w:rFonts w:ascii="Courier New" w:hAnsi="Courier New" w:cs="Courier New"/>
-              </w:rPr>
-            </w:pPr>
-            <w:r>
-              <w:rPr>
-                <w:rFonts w:ascii="Courier New" w:hAnsi="Courier New" w:cs="Courier New"/>
+                <w:sz w:val="20"/>
+                <w:szCs w:val="20"/>
+              </w:rPr>
+            </w:pPr>
+            <w:r>
+              <w:rPr>
+                <w:rFonts w:ascii="Courier New" w:hAnsi="Courier New" w:cs="Courier New"/>
+                <w:sz w:val="20"/>
+                <w:szCs w:val="20"/>
               </w:rPr>
               <w:t>orden</w:t>
             </w:r>
@@ -1950,11 +1986,15 @@
               <w:cnfStyle w:val="000000000000" w:firstRow="0" w:lastRow="0" w:firstColumn="0" w:lastColumn="0" w:oddVBand="0" w:evenVBand="0" w:oddHBand="0" w:evenHBand="0" w:firstRowFirstColumn="0" w:firstRowLastColumn="0" w:lastRowFirstColumn="0" w:lastRowLastColumn="0"/>
               <w:rPr>
                 <w:rFonts w:ascii="Courier New" w:hAnsi="Courier New" w:cs="Courier New"/>
-              </w:rPr>
-            </w:pPr>
-            <w:r>
-              <w:rPr>
-                <w:rFonts w:ascii="Courier New" w:hAnsi="Courier New" w:cs="Courier New"/>
+                <w:sz w:val="20"/>
+                <w:szCs w:val="20"/>
+              </w:rPr>
+            </w:pPr>
+            <w:r>
+              <w:rPr>
+                <w:rFonts w:ascii="Courier New" w:hAnsi="Courier New" w:cs="Courier New"/>
+                <w:sz w:val="20"/>
+                <w:szCs w:val="20"/>
               </w:rPr>
               <w:t>pozo</w:t>
             </w:r>
@@ -1969,6 +2009,8 @@
             <w:r>
               <w:rPr>
                 <w:rFonts w:ascii="Courier New" w:hAnsi="Courier New" w:cs="Courier New"/>
+                <w:sz w:val="20"/>
+                <w:szCs w:val="20"/>
               </w:rPr>
               <w:t>paquete</w:t>
             </w:r>
@@ -2113,6 +2155,7 @@
               <w:cnfStyle w:val="000000000000" w:firstRow="0" w:lastRow="0" w:firstColumn="0" w:lastColumn="0" w:oddVBand="0" w:evenVBand="0" w:oddHBand="0" w:evenHBand="0" w:firstRowFirstColumn="0" w:firstRowLastColumn="0" w:lastRowFirstColumn="0" w:lastRowLastColumn="0"/>
               <w:rPr>
                 <w:rFonts w:ascii="Courier New" w:hAnsi="Courier New" w:cs="Courier New"/>
+                <w:sz w:val="20"/>
               </w:rPr>
             </w:pPr>
             <w:r>
@@ -2121,6 +2164,21 @@
                 <w:sz w:val="20"/>
               </w:rPr>
               <w:t>pozo</w:t>
+            </w:r>
+          </w:p>
+          <w:p>
+            <w:pPr>
+              <w:cnfStyle w:val="000000000000" w:firstRow="0" w:lastRow="0" w:firstColumn="0" w:lastColumn="0" w:oddVBand="0" w:evenVBand="0" w:oddHBand="0" w:evenHBand="0" w:firstRowFirstColumn="0" w:firstRowLastColumn="0" w:lastRowFirstColumn="0" w:lastRowLastColumn="0"/>
+              <w:rPr>
+                <w:rFonts w:ascii="Courier New" w:hAnsi="Courier New" w:cs="Courier New"/>
+              </w:rPr>
+            </w:pPr>
+            <w:r>
+              <w:rPr>
+                <w:rFonts w:ascii="Courier New" w:hAnsi="Courier New" w:cs="Courier New"/>
+                <w:sz w:val="20"/>
+              </w:rPr>
+              <w:t>paquete</w:t>
             </w:r>
           </w:p>
         </w:tc>
@@ -2222,7 +2280,7 @@
         <w:b/>
         <w:noProof/>
       </w:rPr>
-      <w:t>4</w:t>
+      <w:t>5</w:t>
     </w:r>
     <w:ins w:id="8" w:author="Familia Lucki &amp; Bustos" w:date="2013-04-17T01:08:00Z">
       <w:r>
@@ -2278,7 +2336,7 @@
         <w:b/>
         <w:noProof/>
       </w:rPr>
-      <w:t>4</w:t>
+      <w:t>5</w:t>
     </w:r>
     <w:ins w:id="15" w:author="Familia Lucki &amp; Bustos" w:date="2013-04-17T01:09:00Z">
       <w:r>

</xml_diff>

<commit_message>
Se a gregaron 3 casos de prueba y la documentación correspondiente al ejercicio de letras extremas.
</commit_message>
<xml_diff>
--- a/practica1/trunk/LetrasExtremas/LetrasExtremas_DocumentaciónLoteDePruebas.docx
+++ b/practica1/trunk/LetrasExtremas/LetrasExtremas_DocumentaciónLoteDePruebas.docx
@@ -1,6 +1,6 @@
 
 <file path=word/document.xml><?xml version="1.0" encoding="utf-8"?>
-<w:document xmlns:wpc="http://schemas.microsoft.com/office/word/2010/wordprocessingCanvas" xmlns:mc="http://schemas.openxmlformats.org/markup-compatibility/2006" xmlns:o="urn:schemas-microsoft-com:office:office" xmlns:r="http://schemas.openxmlformats.org/officeDocument/2006/relationships" xmlns:m="http://schemas.openxmlformats.org/officeDocument/2006/math" xmlns:v="urn:schemas-microsoft-com:vml" xmlns:wp14="http://schemas.microsoft.com/office/word/2010/wordprocessingDrawing" xmlns:wp="http://schemas.openxmlformats.org/drawingml/2006/wordprocessingDrawing" xmlns:w10="urn:schemas-microsoft-com:office:word" xmlns:w="http://schemas.openxmlformats.org/wordprocessingml/2006/main" xmlns:w14="http://schemas.microsoft.com/office/word/2010/wordml" xmlns:wpg="http://schemas.microsoft.com/office/word/2010/wordprocessingGroup" xmlns:wpi="http://schemas.microsoft.com/office/word/2010/wordprocessingInk" xmlns:wne="http://schemas.microsoft.com/office/word/2006/wordml" xmlns:wps="http://schemas.microsoft.com/office/word/2010/wordprocessingShape" mc:Ignorable="w14 wp14">
+<w:document xmlns:ve="http://schemas.openxmlformats.org/markup-compatibility/2006" xmlns:o="urn:schemas-microsoft-com:office:office" xmlns:r="http://schemas.openxmlformats.org/officeDocument/2006/relationships" xmlns:m="http://schemas.openxmlformats.org/officeDocument/2006/math" xmlns:v="urn:schemas-microsoft-com:vml" xmlns:wp="http://schemas.openxmlformats.org/drawingml/2006/wordprocessingDrawing" xmlns:w10="urn:schemas-microsoft-com:office:word" xmlns:w="http://schemas.openxmlformats.org/wordprocessingml/2006/main" xmlns:wne="http://schemas.microsoft.com/office/word/2006/wordml">
   <w:body>
     <w:p>
       <w:pPr>
@@ -263,7 +263,7 @@
     </w:p>
     <w:p>
       <w:pPr>
-        <w:pStyle w:val="Prrafodelista"/>
+        <w:pStyle w:val="ListParagraph"/>
         <w:numPr>
           <w:ilvl w:val="0"/>
           <w:numId w:val="1"/>
@@ -330,7 +330,7 @@
     </w:p>
     <w:p>
       <w:pPr>
-        <w:pStyle w:val="Prrafodelista"/>
+        <w:pStyle w:val="ListParagraph"/>
         <w:numPr>
           <w:ilvl w:val="0"/>
           <w:numId w:val="1"/>
@@ -409,7 +409,7 @@
     </w:p>
     <w:p>
       <w:pPr>
-        <w:pStyle w:val="Prrafodelista"/>
+        <w:pStyle w:val="ListParagraph"/>
         <w:numPr>
           <w:ilvl w:val="0"/>
           <w:numId w:val="2"/>
@@ -439,7 +439,7 @@
     </w:p>
     <w:p>
       <w:pPr>
-        <w:pStyle w:val="Prrafodelista"/>
+        <w:pStyle w:val="ListParagraph"/>
         <w:numPr>
           <w:ilvl w:val="0"/>
           <w:numId w:val="2"/>
@@ -470,9 +470,9 @@
     </w:p>
     <w:tbl>
       <w:tblPr>
-        <w:tblStyle w:val="Sombreadomedio2-nfasis5"/>
+        <w:tblStyle w:val="MediumShading2-Accent5"/>
         <w:tblW w:w="0" w:type="auto"/>
-        <w:tblLook w:val="04A0" w:firstRow="1" w:lastRow="0" w:firstColumn="1" w:lastColumn="0" w:noHBand="0" w:noVBand="1"/>
+        <w:tblLook w:val="04A0"/>
       </w:tblPr>
       <w:tblGrid>
         <w:gridCol w:w="2093"/>
@@ -480,12 +480,12 @@
       </w:tblGrid>
       <w:tr>
         <w:trPr>
-          <w:cnfStyle w:val="100000000000" w:firstRow="1" w:lastRow="0" w:firstColumn="0" w:lastColumn="0" w:oddVBand="0" w:evenVBand="0" w:oddHBand="0" w:evenHBand="0" w:firstRowFirstColumn="0" w:firstRowLastColumn="0" w:lastRowFirstColumn="0" w:lastRowLastColumn="0"/>
+          <w:cnfStyle w:val="100000000000"/>
           <w:trHeight w:val="381"/>
         </w:trPr>
         <w:tc>
           <w:tcPr>
-            <w:cnfStyle w:val="001000000100" w:firstRow="0" w:lastRow="0" w:firstColumn="1" w:lastColumn="0" w:oddVBand="0" w:evenVBand="0" w:oddHBand="0" w:evenHBand="0" w:firstRowFirstColumn="1" w:firstRowLastColumn="0" w:lastRowFirstColumn="0" w:lastRowLastColumn="0"/>
+            <w:cnfStyle w:val="001000000100"/>
             <w:tcW w:w="2093" w:type="dxa"/>
             <w:vAlign w:val="center"/>
           </w:tcPr>
@@ -507,7 +507,7 @@
           <w:p>
             <w:pPr>
               <w:jc w:val="right"/>
-              <w:cnfStyle w:val="100000000000" w:firstRow="1" w:lastRow="0" w:firstColumn="0" w:lastColumn="0" w:oddVBand="0" w:evenVBand="0" w:oddHBand="0" w:evenHBand="0" w:firstRowFirstColumn="0" w:firstRowLastColumn="0" w:lastRowFirstColumn="0" w:lastRowLastColumn="0"/>
+              <w:cnfStyle w:val="100000000000"/>
             </w:pPr>
             <w:r>
               <w:t>0</w:t>
@@ -520,11 +520,11 @@
       </w:tr>
       <w:tr>
         <w:trPr>
-          <w:cnfStyle w:val="000000100000" w:firstRow="0" w:lastRow="0" w:firstColumn="0" w:lastColumn="0" w:oddVBand="0" w:evenVBand="0" w:oddHBand="1" w:evenHBand="0" w:firstRowFirstColumn="0" w:firstRowLastColumn="0" w:lastRowFirstColumn="0" w:lastRowLastColumn="0"/>
+          <w:cnfStyle w:val="000000100000"/>
         </w:trPr>
         <w:tc>
           <w:tcPr>
-            <w:cnfStyle w:val="001000000000" w:firstRow="0" w:lastRow="0" w:firstColumn="1" w:lastColumn="0" w:oddVBand="0" w:evenVBand="0" w:oddHBand="0" w:evenHBand="0" w:firstRowFirstColumn="0" w:firstRowLastColumn="0" w:lastRowFirstColumn="0" w:lastRowLastColumn="0"/>
+            <w:cnfStyle w:val="001000000000"/>
             <w:tcW w:w="9886" w:type="dxa"/>
             <w:gridSpan w:val="2"/>
           </w:tcPr>
@@ -537,7 +537,7 @@
         </w:trPr>
         <w:tc>
           <w:tcPr>
-            <w:cnfStyle w:val="001000000000" w:firstRow="0" w:lastRow="0" w:firstColumn="1" w:lastColumn="0" w:oddVBand="0" w:evenVBand="0" w:oddHBand="0" w:evenHBand="0" w:firstRowFirstColumn="0" w:firstRowLastColumn="0" w:lastRowFirstColumn="0" w:lastRowLastColumn="0"/>
+            <w:cnfStyle w:val="001000000000"/>
             <w:tcW w:w="2093" w:type="dxa"/>
             <w:vAlign w:val="center"/>
           </w:tcPr>
@@ -557,7 +557,7 @@
           </w:tcPr>
           <w:p>
             <w:pPr>
-              <w:cnfStyle w:val="000000000000" w:firstRow="0" w:lastRow="0" w:firstColumn="0" w:lastColumn="0" w:oddVBand="0" w:evenVBand="0" w:oddHBand="0" w:evenHBand="0" w:firstRowFirstColumn="0" w:firstRowLastColumn="0" w:lastRowFirstColumn="0" w:lastRowLastColumn="0"/>
+              <w:cnfStyle w:val="000000000000"/>
               <w:rPr>
                 <w:b/>
               </w:rPr>
@@ -573,12 +573,12 @@
       </w:tr>
       <w:tr>
         <w:trPr>
-          <w:cnfStyle w:val="000000100000" w:firstRow="0" w:lastRow="0" w:firstColumn="0" w:lastColumn="0" w:oddVBand="0" w:evenVBand="0" w:oddHBand="1" w:evenHBand="0" w:firstRowFirstColumn="0" w:firstRowLastColumn="0" w:lastRowFirstColumn="0" w:lastRowLastColumn="0"/>
+          <w:cnfStyle w:val="000000100000"/>
           <w:trHeight w:val="454"/>
         </w:trPr>
         <w:tc>
           <w:tcPr>
-            <w:cnfStyle w:val="001000000000" w:firstRow="0" w:lastRow="0" w:firstColumn="1" w:lastColumn="0" w:oddVBand="0" w:evenVBand="0" w:oddHBand="0" w:evenHBand="0" w:firstRowFirstColumn="0" w:firstRowLastColumn="0" w:lastRowFirstColumn="0" w:lastRowLastColumn="0"/>
+            <w:cnfStyle w:val="001000000000"/>
             <w:tcW w:w="2093" w:type="dxa"/>
             <w:shd w:val="clear" w:color="auto" w:fill="92CDDC" w:themeFill="accent5" w:themeFillTint="99"/>
             <w:vAlign w:val="center"/>
@@ -599,7 +599,7 @@
           </w:tcPr>
           <w:p>
             <w:pPr>
-              <w:cnfStyle w:val="000000100000" w:firstRow="0" w:lastRow="0" w:firstColumn="0" w:lastColumn="0" w:oddVBand="0" w:evenVBand="0" w:oddHBand="1" w:evenHBand="0" w:firstRowFirstColumn="0" w:firstRowLastColumn="0" w:lastRowFirstColumn="0" w:lastRowLastColumn="0"/>
+              <w:cnfStyle w:val="000000100000"/>
             </w:pPr>
             <w:r>
               <w:t>Derivad</w:t>
@@ -619,7 +619,7 @@
         </w:trPr>
         <w:tc>
           <w:tcPr>
-            <w:cnfStyle w:val="001000000000" w:firstRow="0" w:lastRow="0" w:firstColumn="1" w:lastColumn="0" w:oddVBand="0" w:evenVBand="0" w:oddHBand="0" w:evenHBand="0" w:firstRowFirstColumn="0" w:firstRowLastColumn="0" w:lastRowFirstColumn="0" w:lastRowLastColumn="0"/>
+            <w:cnfStyle w:val="001000000000"/>
             <w:tcW w:w="2093" w:type="dxa"/>
             <w:vAlign w:val="center"/>
           </w:tcPr>
@@ -639,7 +639,7 @@
           </w:tcPr>
           <w:p>
             <w:pPr>
-              <w:cnfStyle w:val="000000000000" w:firstRow="0" w:lastRow="0" w:firstColumn="0" w:lastColumn="0" w:oddVBand="0" w:evenVBand="0" w:oddHBand="0" w:evenHBand="0" w:firstRowFirstColumn="0" w:firstRowLastColumn="0" w:lastRowFirstColumn="0" w:lastRowLastColumn="0"/>
+              <w:cnfStyle w:val="000000000000"/>
             </w:pPr>
             <w:r>
               <w:t>Este es el caso base propuesto por el enunciado y debe validar como tal</w:t>
@@ -655,12 +655,12 @@
       </w:tr>
       <w:tr>
         <w:trPr>
-          <w:cnfStyle w:val="000000100000" w:firstRow="0" w:lastRow="0" w:firstColumn="0" w:lastColumn="0" w:oddVBand="0" w:evenVBand="0" w:oddHBand="1" w:evenHBand="0" w:firstRowFirstColumn="0" w:firstRowLastColumn="0" w:lastRowFirstColumn="0" w:lastRowLastColumn="0"/>
+          <w:cnfStyle w:val="000000100000"/>
           <w:trHeight w:val="454"/>
         </w:trPr>
         <w:tc>
           <w:tcPr>
-            <w:cnfStyle w:val="001000000000" w:firstRow="0" w:lastRow="0" w:firstColumn="1" w:lastColumn="0" w:oddVBand="0" w:evenVBand="0" w:oddHBand="0" w:evenHBand="0" w:firstRowFirstColumn="0" w:firstRowLastColumn="0" w:lastRowFirstColumn="0" w:lastRowLastColumn="0"/>
+            <w:cnfStyle w:val="001000000000"/>
             <w:tcW w:w="2093" w:type="dxa"/>
             <w:shd w:val="clear" w:color="auto" w:fill="92CDDC" w:themeFill="accent5" w:themeFillTint="99"/>
             <w:vAlign w:val="center"/>
@@ -682,7 +682,7 @@
           <w:p>
             <w:pPr>
               <w:jc w:val="right"/>
-              <w:cnfStyle w:val="000000100000" w:firstRow="0" w:lastRow="0" w:firstColumn="0" w:lastColumn="0" w:oddVBand="0" w:evenVBand="0" w:oddHBand="1" w:evenHBand="0" w:firstRowFirstColumn="0" w:firstRowLastColumn="0" w:lastRowFirstColumn="0" w:lastRowLastColumn="0"/>
+              <w:cnfStyle w:val="000000100000"/>
               <w:rPr>
                 <w:rFonts w:ascii="Courier New" w:hAnsi="Courier New" w:cs="Courier New"/>
                 <w:i/>
@@ -713,7 +713,7 @@
       <w:tr>
         <w:tc>
           <w:tcPr>
-            <w:cnfStyle w:val="001000000000" w:firstRow="0" w:lastRow="0" w:firstColumn="1" w:lastColumn="0" w:oddVBand="0" w:evenVBand="0" w:oddHBand="0" w:evenHBand="0" w:firstRowFirstColumn="0" w:firstRowLastColumn="0" w:lastRowFirstColumn="0" w:lastRowLastColumn="0"/>
+            <w:cnfStyle w:val="001000000000"/>
             <w:tcW w:w="2093" w:type="dxa"/>
             <w:vAlign w:val="center"/>
           </w:tcPr>
@@ -737,7 +737,7 @@
           </w:tcPr>
           <w:p>
             <w:pPr>
-              <w:cnfStyle w:val="000000000000" w:firstRow="0" w:lastRow="0" w:firstColumn="0" w:lastColumn="0" w:oddVBand="0" w:evenVBand="0" w:oddHBand="0" w:evenHBand="0" w:firstRowFirstColumn="0" w:firstRowLastColumn="0" w:lastRowFirstColumn="0" w:lastRowLastColumn="0"/>
+              <w:cnfStyle w:val="000000000000"/>
               <w:rPr>
                 <w:rFonts w:ascii="Courier New" w:hAnsi="Courier New" w:cs="Courier New"/>
                 <w:sz w:val="20"/>
@@ -755,7 +755,7 @@
           </w:p>
           <w:p>
             <w:pPr>
-              <w:cnfStyle w:val="000000000000" w:firstRow="0" w:lastRow="0" w:firstColumn="0" w:lastColumn="0" w:oddVBand="0" w:evenVBand="0" w:oddHBand="0" w:evenHBand="0" w:firstRowFirstColumn="0" w:firstRowLastColumn="0" w:lastRowFirstColumn="0" w:lastRowLastColumn="0"/>
+              <w:cnfStyle w:val="000000000000"/>
               <w:rPr>
                 <w:rFonts w:ascii="Courier New" w:hAnsi="Courier New" w:cs="Courier New"/>
                 <w:sz w:val="20"/>
@@ -775,7 +775,7 @@
           </w:p>
           <w:p>
             <w:pPr>
-              <w:cnfStyle w:val="000000000000" w:firstRow="0" w:lastRow="0" w:firstColumn="0" w:lastColumn="0" w:oddVBand="0" w:evenVBand="0" w:oddHBand="0" w:evenHBand="0" w:firstRowFirstColumn="0" w:firstRowLastColumn="0" w:lastRowFirstColumn="0" w:lastRowLastColumn="0"/>
+              <w:cnfStyle w:val="000000000000"/>
               <w:rPr>
                 <w:rFonts w:ascii="Courier New" w:hAnsi="Courier New" w:cs="Courier New"/>
                 <w:sz w:val="20"/>
@@ -793,7 +793,7 @@
           </w:p>
           <w:p>
             <w:pPr>
-              <w:cnfStyle w:val="000000000000" w:firstRow="0" w:lastRow="0" w:firstColumn="0" w:lastColumn="0" w:oddVBand="0" w:evenVBand="0" w:oddHBand="0" w:evenHBand="0" w:firstRowFirstColumn="0" w:firstRowLastColumn="0" w:lastRowFirstColumn="0" w:lastRowLastColumn="0"/>
+              <w:cnfStyle w:val="000000000000"/>
               <w:rPr>
                 <w:rFonts w:ascii="Courier New" w:hAnsi="Courier New" w:cs="Courier New"/>
                 <w:sz w:val="20"/>
@@ -813,7 +813,7 @@
           </w:p>
           <w:p>
             <w:pPr>
-              <w:cnfStyle w:val="000000000000" w:firstRow="0" w:lastRow="0" w:firstColumn="0" w:lastColumn="0" w:oddVBand="0" w:evenVBand="0" w:oddHBand="0" w:evenHBand="0" w:firstRowFirstColumn="0" w:firstRowLastColumn="0" w:lastRowFirstColumn="0" w:lastRowLastColumn="0"/>
+              <w:cnfStyle w:val="000000000000"/>
               <w:rPr>
                 <w:rFonts w:ascii="Courier New" w:hAnsi="Courier New" w:cs="Courier New"/>
                 <w:sz w:val="20"/>
@@ -831,7 +831,7 @@
           </w:p>
           <w:p>
             <w:pPr>
-              <w:cnfStyle w:val="000000000000" w:firstRow="0" w:lastRow="0" w:firstColumn="0" w:lastColumn="0" w:oddVBand="0" w:evenVBand="0" w:oddHBand="0" w:evenHBand="0" w:firstRowFirstColumn="0" w:firstRowLastColumn="0" w:lastRowFirstColumn="0" w:lastRowLastColumn="0"/>
+              <w:cnfStyle w:val="000000000000"/>
               <w:rPr>
                 <w:rFonts w:ascii="Courier New" w:hAnsi="Courier New" w:cs="Courier New"/>
                 <w:sz w:val="20"/>
@@ -849,7 +849,7 @@
           </w:p>
           <w:p>
             <w:pPr>
-              <w:cnfStyle w:val="000000000000" w:firstRow="0" w:lastRow="0" w:firstColumn="0" w:lastColumn="0" w:oddVBand="0" w:evenVBand="0" w:oddHBand="0" w:evenHBand="0" w:firstRowFirstColumn="0" w:firstRowLastColumn="0" w:lastRowFirstColumn="0" w:lastRowLastColumn="0"/>
+              <w:cnfStyle w:val="000000000000"/>
               <w:rPr>
                 <w:rFonts w:ascii="Courier New" w:hAnsi="Courier New" w:cs="Courier New"/>
               </w:rPr>
@@ -867,12 +867,12 @@
       </w:tr>
       <w:tr>
         <w:trPr>
-          <w:cnfStyle w:val="000000100000" w:firstRow="0" w:lastRow="0" w:firstColumn="0" w:lastColumn="0" w:oddVBand="0" w:evenVBand="0" w:oddHBand="1" w:evenHBand="0" w:firstRowFirstColumn="0" w:firstRowLastColumn="0" w:lastRowFirstColumn="0" w:lastRowLastColumn="0"/>
+          <w:cnfStyle w:val="000000100000"/>
           <w:trHeight w:val="454"/>
         </w:trPr>
         <w:tc>
           <w:tcPr>
-            <w:cnfStyle w:val="001000000000" w:firstRow="0" w:lastRow="0" w:firstColumn="1" w:lastColumn="0" w:oddVBand="0" w:evenVBand="0" w:oddHBand="0" w:evenHBand="0" w:firstRowFirstColumn="0" w:firstRowLastColumn="0" w:lastRowFirstColumn="0" w:lastRowLastColumn="0"/>
+            <w:cnfStyle w:val="001000000000"/>
             <w:tcW w:w="2093" w:type="dxa"/>
             <w:shd w:val="clear" w:color="auto" w:fill="92CDDC" w:themeFill="accent5" w:themeFillTint="99"/>
             <w:vAlign w:val="center"/>
@@ -894,7 +894,7 @@
           <w:p>
             <w:pPr>
               <w:jc w:val="right"/>
-              <w:cnfStyle w:val="000000100000" w:firstRow="0" w:lastRow="0" w:firstColumn="0" w:lastColumn="0" w:oddVBand="0" w:evenVBand="0" w:oddHBand="1" w:evenHBand="0" w:firstRowFirstColumn="0" w:firstRowLastColumn="0" w:lastRowFirstColumn="0" w:lastRowLastColumn="0"/>
+              <w:cnfStyle w:val="000000100000"/>
               <w:rPr>
                 <w:rFonts w:ascii="Courier New" w:hAnsi="Courier New" w:cs="Courier New"/>
                 <w:i/>
@@ -936,7 +936,7 @@
       <w:tr>
         <w:tc>
           <w:tcPr>
-            <w:cnfStyle w:val="001000000000" w:firstRow="0" w:lastRow="0" w:firstColumn="1" w:lastColumn="0" w:oddVBand="0" w:evenVBand="0" w:oddHBand="0" w:evenHBand="0" w:firstRowFirstColumn="0" w:firstRowLastColumn="0" w:lastRowFirstColumn="0" w:lastRowLastColumn="0"/>
+            <w:cnfStyle w:val="001000000000"/>
             <w:tcW w:w="2093" w:type="dxa"/>
             <w:vAlign w:val="center"/>
           </w:tcPr>
@@ -958,7 +958,7 @@
           </w:tcPr>
           <w:p>
             <w:pPr>
-              <w:cnfStyle w:val="000000000000" w:firstRow="0" w:lastRow="0" w:firstColumn="0" w:lastColumn="0" w:oddVBand="0" w:evenVBand="0" w:oddHBand="0" w:evenHBand="0" w:firstRowFirstColumn="0" w:firstRowLastColumn="0" w:lastRowFirstColumn="0" w:lastRowLastColumn="0"/>
+              <w:cnfStyle w:val="000000000000"/>
               <w:rPr>
                 <w:rFonts w:ascii="Courier New" w:hAnsi="Courier New" w:cs="Courier New"/>
                 <w:sz w:val="20"/>
@@ -974,7 +974,7 @@
           </w:p>
           <w:p>
             <w:pPr>
-              <w:cnfStyle w:val="000000000000" w:firstRow="0" w:lastRow="0" w:firstColumn="0" w:lastColumn="0" w:oddVBand="0" w:evenVBand="0" w:oddHBand="0" w:evenHBand="0" w:firstRowFirstColumn="0" w:firstRowLastColumn="0" w:lastRowFirstColumn="0" w:lastRowLastColumn="0"/>
+              <w:cnfStyle w:val="000000000000"/>
               <w:rPr>
                 <w:rFonts w:ascii="Courier New" w:hAnsi="Courier New" w:cs="Courier New"/>
                 <w:sz w:val="20"/>
@@ -990,7 +990,7 @@
           </w:p>
           <w:p>
             <w:pPr>
-              <w:cnfStyle w:val="000000000000" w:firstRow="0" w:lastRow="0" w:firstColumn="0" w:lastColumn="0" w:oddVBand="0" w:evenVBand="0" w:oddHBand="0" w:evenHBand="0" w:firstRowFirstColumn="0" w:firstRowLastColumn="0" w:lastRowFirstColumn="0" w:lastRowLastColumn="0"/>
+              <w:cnfStyle w:val="000000000000"/>
               <w:rPr>
                 <w:rFonts w:ascii="Courier New" w:hAnsi="Courier New" w:cs="Courier New"/>
                 <w:sz w:val="20"/>
@@ -1006,7 +1006,7 @@
           </w:p>
           <w:p>
             <w:pPr>
-              <w:cnfStyle w:val="000000000000" w:firstRow="0" w:lastRow="0" w:firstColumn="0" w:lastColumn="0" w:oddVBand="0" w:evenVBand="0" w:oddHBand="0" w:evenHBand="0" w:firstRowFirstColumn="0" w:firstRowLastColumn="0" w:lastRowFirstColumn="0" w:lastRowLastColumn="0"/>
+              <w:cnfStyle w:val="000000000000"/>
               <w:rPr>
                 <w:rFonts w:ascii="Courier New" w:hAnsi="Courier New" w:cs="Courier New"/>
               </w:rPr>
@@ -1046,9 +1046,9 @@
     </w:p>
     <w:tbl>
       <w:tblPr>
-        <w:tblStyle w:val="Sombreadomedio2-nfasis5"/>
+        <w:tblStyle w:val="MediumShading2-Accent5"/>
         <w:tblW w:w="0" w:type="auto"/>
-        <w:tblLook w:val="04A0" w:firstRow="1" w:lastRow="0" w:firstColumn="1" w:lastColumn="0" w:noHBand="0" w:noVBand="1"/>
+        <w:tblLook w:val="04A0"/>
       </w:tblPr>
       <w:tblGrid>
         <w:gridCol w:w="2093"/>
@@ -1056,12 +1056,12 @@
       </w:tblGrid>
       <w:tr>
         <w:trPr>
-          <w:cnfStyle w:val="100000000000" w:firstRow="1" w:lastRow="0" w:firstColumn="0" w:lastColumn="0" w:oddVBand="0" w:evenVBand="0" w:oddHBand="0" w:evenHBand="0" w:firstRowFirstColumn="0" w:firstRowLastColumn="0" w:lastRowFirstColumn="0" w:lastRowLastColumn="0"/>
+          <w:cnfStyle w:val="100000000000"/>
           <w:trHeight w:val="381"/>
         </w:trPr>
         <w:tc>
           <w:tcPr>
-            <w:cnfStyle w:val="001000000100" w:firstRow="0" w:lastRow="0" w:firstColumn="1" w:lastColumn="0" w:oddVBand="0" w:evenVBand="0" w:oddHBand="0" w:evenHBand="0" w:firstRowFirstColumn="1" w:firstRowLastColumn="0" w:lastRowFirstColumn="0" w:lastRowLastColumn="0"/>
+            <w:cnfStyle w:val="001000000100"/>
             <w:tcW w:w="2093" w:type="dxa"/>
             <w:vAlign w:val="center"/>
           </w:tcPr>
@@ -1083,7 +1083,7 @@
           <w:p>
             <w:pPr>
               <w:jc w:val="right"/>
-              <w:cnfStyle w:val="100000000000" w:firstRow="1" w:lastRow="0" w:firstColumn="0" w:lastColumn="0" w:oddVBand="0" w:evenVBand="0" w:oddHBand="0" w:evenHBand="0" w:firstRowFirstColumn="0" w:firstRowLastColumn="0" w:lastRowFirstColumn="0" w:lastRowLastColumn="0"/>
+              <w:cnfStyle w:val="100000000000"/>
             </w:pPr>
             <w:r>
               <w:t>02</w:t>
@@ -1093,11 +1093,11 @@
       </w:tr>
       <w:tr>
         <w:trPr>
-          <w:cnfStyle w:val="000000100000" w:firstRow="0" w:lastRow="0" w:firstColumn="0" w:lastColumn="0" w:oddVBand="0" w:evenVBand="0" w:oddHBand="1" w:evenHBand="0" w:firstRowFirstColumn="0" w:firstRowLastColumn="0" w:lastRowFirstColumn="0" w:lastRowLastColumn="0"/>
+          <w:cnfStyle w:val="000000100000"/>
         </w:trPr>
         <w:tc>
           <w:tcPr>
-            <w:cnfStyle w:val="001000000000" w:firstRow="0" w:lastRow="0" w:firstColumn="1" w:lastColumn="0" w:oddVBand="0" w:evenVBand="0" w:oddHBand="0" w:evenHBand="0" w:firstRowFirstColumn="0" w:firstRowLastColumn="0" w:lastRowFirstColumn="0" w:lastRowLastColumn="0"/>
+            <w:cnfStyle w:val="001000000000"/>
             <w:tcW w:w="9886" w:type="dxa"/>
             <w:gridSpan w:val="2"/>
           </w:tcPr>
@@ -1110,7 +1110,7 @@
         </w:trPr>
         <w:tc>
           <w:tcPr>
-            <w:cnfStyle w:val="001000000000" w:firstRow="0" w:lastRow="0" w:firstColumn="1" w:lastColumn="0" w:oddVBand="0" w:evenVBand="0" w:oddHBand="0" w:evenHBand="0" w:firstRowFirstColumn="0" w:firstRowLastColumn="0" w:lastRowFirstColumn="0" w:lastRowLastColumn="0"/>
+            <w:cnfStyle w:val="001000000000"/>
             <w:tcW w:w="2093" w:type="dxa"/>
             <w:vAlign w:val="center"/>
           </w:tcPr>
@@ -1130,7 +1130,7 @@
           </w:tcPr>
           <w:p>
             <w:pPr>
-              <w:cnfStyle w:val="000000000000" w:firstRow="0" w:lastRow="0" w:firstColumn="0" w:lastColumn="0" w:oddVBand="0" w:evenVBand="0" w:oddHBand="0" w:evenHBand="0" w:firstRowFirstColumn="0" w:firstRowLastColumn="0" w:lastRowFirstColumn="0" w:lastRowLastColumn="0"/>
+              <w:cnfStyle w:val="000000000000"/>
               <w:rPr>
                 <w:b/>
               </w:rPr>
@@ -1146,12 +1146,12 @@
       </w:tr>
       <w:tr>
         <w:trPr>
-          <w:cnfStyle w:val="000000100000" w:firstRow="0" w:lastRow="0" w:firstColumn="0" w:lastColumn="0" w:oddVBand="0" w:evenVBand="0" w:oddHBand="1" w:evenHBand="0" w:firstRowFirstColumn="0" w:firstRowLastColumn="0" w:lastRowFirstColumn="0" w:lastRowLastColumn="0"/>
+          <w:cnfStyle w:val="000000100000"/>
           <w:trHeight w:val="454"/>
         </w:trPr>
         <w:tc>
           <w:tcPr>
-            <w:cnfStyle w:val="001000000000" w:firstRow="0" w:lastRow="0" w:firstColumn="1" w:lastColumn="0" w:oddVBand="0" w:evenVBand="0" w:oddHBand="0" w:evenHBand="0" w:firstRowFirstColumn="0" w:firstRowLastColumn="0" w:lastRowFirstColumn="0" w:lastRowLastColumn="0"/>
+            <w:cnfStyle w:val="001000000000"/>
             <w:tcW w:w="2093" w:type="dxa"/>
             <w:shd w:val="clear" w:color="auto" w:fill="92CDDC" w:themeFill="accent5" w:themeFillTint="99"/>
             <w:vAlign w:val="center"/>
@@ -1172,7 +1172,7 @@
           </w:tcPr>
           <w:p>
             <w:pPr>
-              <w:cnfStyle w:val="000000100000" w:firstRow="0" w:lastRow="0" w:firstColumn="0" w:lastColumn="0" w:oddVBand="0" w:evenVBand="0" w:oddHBand="1" w:evenHBand="0" w:firstRowFirstColumn="0" w:firstRowLastColumn="0" w:lastRowFirstColumn="0" w:lastRowLastColumn="0"/>
+              <w:cnfStyle w:val="000000100000"/>
             </w:pPr>
             <w:r>
               <w:t>Fatiga.</w:t>
@@ -1186,7 +1186,7 @@
         </w:trPr>
         <w:tc>
           <w:tcPr>
-            <w:cnfStyle w:val="001000000000" w:firstRow="0" w:lastRow="0" w:firstColumn="1" w:lastColumn="0" w:oddVBand="0" w:evenVBand="0" w:oddHBand="0" w:evenHBand="0" w:firstRowFirstColumn="0" w:firstRowLastColumn="0" w:lastRowFirstColumn="0" w:lastRowLastColumn="0"/>
+            <w:cnfStyle w:val="001000000000"/>
             <w:tcW w:w="2093" w:type="dxa"/>
             <w:vAlign w:val="center"/>
           </w:tcPr>
@@ -1207,7 +1207,7 @@
           <w:p>
             <w:pPr>
               <w:jc w:val="both"/>
-              <w:cnfStyle w:val="000000000000" w:firstRow="0" w:lastRow="0" w:firstColumn="0" w:lastColumn="0" w:oddVBand="0" w:evenVBand="0" w:oddHBand="0" w:evenHBand="0" w:firstRowFirstColumn="0" w:firstRowLastColumn="0" w:lastRowFirstColumn="0" w:lastRowLastColumn="0"/>
+              <w:cnfStyle w:val="000000000000"/>
             </w:pPr>
             <w:r>
               <w:t>Este caso busca forzar al programa solución a encontrar todas las letras extremas posibles según las restricciones (todo el alfabeto), y mostrar la salida de acuerdo a lo indicado (sin repetir ninguna)</w:t>
@@ -1220,12 +1220,12 @@
       </w:tr>
       <w:tr>
         <w:trPr>
-          <w:cnfStyle w:val="000000100000" w:firstRow="0" w:lastRow="0" w:firstColumn="0" w:lastColumn="0" w:oddVBand="0" w:evenVBand="0" w:oddHBand="1" w:evenHBand="0" w:firstRowFirstColumn="0" w:firstRowLastColumn="0" w:lastRowFirstColumn="0" w:lastRowLastColumn="0"/>
+          <w:cnfStyle w:val="000000100000"/>
           <w:trHeight w:val="454"/>
         </w:trPr>
         <w:tc>
           <w:tcPr>
-            <w:cnfStyle w:val="001000000000" w:firstRow="0" w:lastRow="0" w:firstColumn="1" w:lastColumn="0" w:oddVBand="0" w:evenVBand="0" w:oddHBand="0" w:evenHBand="0" w:firstRowFirstColumn="0" w:firstRowLastColumn="0" w:lastRowFirstColumn="0" w:lastRowLastColumn="0"/>
+            <w:cnfStyle w:val="001000000000"/>
             <w:tcW w:w="2093" w:type="dxa"/>
             <w:shd w:val="clear" w:color="auto" w:fill="92CDDC" w:themeFill="accent5" w:themeFillTint="99"/>
             <w:vAlign w:val="center"/>
@@ -1247,7 +1247,7 @@
           <w:p>
             <w:pPr>
               <w:jc w:val="right"/>
-              <w:cnfStyle w:val="000000100000" w:firstRow="0" w:lastRow="0" w:firstColumn="0" w:lastColumn="0" w:oddVBand="0" w:evenVBand="0" w:oddHBand="1" w:evenHBand="0" w:firstRowFirstColumn="0" w:firstRowLastColumn="0" w:lastRowFirstColumn="0" w:lastRowLastColumn="0"/>
+              <w:cnfStyle w:val="000000100000"/>
               <w:rPr>
                 <w:rFonts w:ascii="Courier New" w:hAnsi="Courier New" w:cs="Courier New"/>
                 <w:i/>
@@ -1296,7 +1296,7 @@
       <w:tr>
         <w:tc>
           <w:tcPr>
-            <w:cnfStyle w:val="001000000000" w:firstRow="0" w:lastRow="0" w:firstColumn="1" w:lastColumn="0" w:oddVBand="0" w:evenVBand="0" w:oddHBand="0" w:evenHBand="0" w:firstRowFirstColumn="0" w:firstRowLastColumn="0" w:lastRowFirstColumn="0" w:lastRowLastColumn="0"/>
+            <w:cnfStyle w:val="001000000000"/>
             <w:tcW w:w="2093" w:type="dxa"/>
             <w:vAlign w:val="center"/>
           </w:tcPr>
@@ -1320,7 +1320,7 @@
           </w:tcPr>
           <w:p>
             <w:pPr>
-              <w:cnfStyle w:val="000000000000" w:firstRow="0" w:lastRow="0" w:firstColumn="0" w:lastColumn="0" w:oddVBand="0" w:evenVBand="0" w:oddHBand="0" w:evenHBand="0" w:firstRowFirstColumn="0" w:firstRowLastColumn="0" w:lastRowFirstColumn="0" w:lastRowLastColumn="0"/>
+              <w:cnfStyle w:val="000000000000"/>
               <w:rPr>
                 <w:rFonts w:ascii="Courier New" w:hAnsi="Courier New" w:cs="Courier New"/>
                 <w:sz w:val="20"/>
@@ -1336,7 +1336,7 @@
           </w:p>
           <w:p>
             <w:pPr>
-              <w:cnfStyle w:val="000000000000" w:firstRow="0" w:lastRow="0" w:firstColumn="0" w:lastColumn="0" w:oddVBand="0" w:evenVBand="0" w:oddHBand="0" w:evenHBand="0" w:firstRowFirstColumn="0" w:firstRowLastColumn="0" w:lastRowFirstColumn="0" w:lastRowLastColumn="0"/>
+              <w:cnfStyle w:val="000000000000"/>
               <w:rPr>
                 <w:rFonts w:ascii="Courier New" w:hAnsi="Courier New" w:cs="Courier New"/>
                 <w:sz w:val="20"/>
@@ -1352,7 +1352,7 @@
           </w:p>
           <w:p>
             <w:pPr>
-              <w:cnfStyle w:val="000000000000" w:firstRow="0" w:lastRow="0" w:firstColumn="0" w:lastColumn="0" w:oddVBand="0" w:evenVBand="0" w:oddHBand="0" w:evenHBand="0" w:firstRowFirstColumn="0" w:firstRowLastColumn="0" w:lastRowFirstColumn="0" w:lastRowLastColumn="0"/>
+              <w:cnfStyle w:val="000000000000"/>
               <w:rPr>
                 <w:rFonts w:ascii="Courier New" w:hAnsi="Courier New" w:cs="Courier New"/>
                 <w:sz w:val="20"/>
@@ -1368,7 +1368,7 @@
           </w:p>
           <w:p>
             <w:pPr>
-              <w:cnfStyle w:val="000000000000" w:firstRow="0" w:lastRow="0" w:firstColumn="0" w:lastColumn="0" w:oddVBand="0" w:evenVBand="0" w:oddHBand="0" w:evenHBand="0" w:firstRowFirstColumn="0" w:firstRowLastColumn="0" w:lastRowFirstColumn="0" w:lastRowLastColumn="0"/>
+              <w:cnfStyle w:val="000000000000"/>
               <w:rPr>
                 <w:rFonts w:ascii="Courier New" w:hAnsi="Courier New" w:cs="Courier New"/>
                 <w:sz w:val="20"/>
@@ -1386,7 +1386,7 @@
           </w:p>
           <w:p>
             <w:pPr>
-              <w:cnfStyle w:val="000000000000" w:firstRow="0" w:lastRow="0" w:firstColumn="0" w:lastColumn="0" w:oddVBand="0" w:evenVBand="0" w:oddHBand="0" w:evenHBand="0" w:firstRowFirstColumn="0" w:firstRowLastColumn="0" w:lastRowFirstColumn="0" w:lastRowLastColumn="0"/>
+              <w:cnfStyle w:val="000000000000"/>
               <w:rPr>
                 <w:rFonts w:ascii="Courier New" w:hAnsi="Courier New" w:cs="Courier New"/>
                 <w:sz w:val="20"/>
@@ -1402,7 +1402,7 @@
           </w:p>
           <w:p>
             <w:pPr>
-              <w:cnfStyle w:val="000000000000" w:firstRow="0" w:lastRow="0" w:firstColumn="0" w:lastColumn="0" w:oddVBand="0" w:evenVBand="0" w:oddHBand="0" w:evenHBand="0" w:firstRowFirstColumn="0" w:firstRowLastColumn="0" w:lastRowFirstColumn="0" w:lastRowLastColumn="0"/>
+              <w:cnfStyle w:val="000000000000"/>
               <w:rPr>
                 <w:rFonts w:ascii="Courier New" w:hAnsi="Courier New" w:cs="Courier New"/>
               </w:rPr>
@@ -1428,12 +1428,12 @@
       </w:tr>
       <w:tr>
         <w:trPr>
-          <w:cnfStyle w:val="000000100000" w:firstRow="0" w:lastRow="0" w:firstColumn="0" w:lastColumn="0" w:oddVBand="0" w:evenVBand="0" w:oddHBand="1" w:evenHBand="0" w:firstRowFirstColumn="0" w:firstRowLastColumn="0" w:lastRowFirstColumn="0" w:lastRowLastColumn="0"/>
+          <w:cnfStyle w:val="000000100000"/>
           <w:trHeight w:val="454"/>
         </w:trPr>
         <w:tc>
           <w:tcPr>
-            <w:cnfStyle w:val="001000000000" w:firstRow="0" w:lastRow="0" w:firstColumn="1" w:lastColumn="0" w:oddVBand="0" w:evenVBand="0" w:oddHBand="0" w:evenHBand="0" w:firstRowFirstColumn="0" w:firstRowLastColumn="0" w:lastRowFirstColumn="0" w:lastRowLastColumn="0"/>
+            <w:cnfStyle w:val="001000000000"/>
             <w:tcW w:w="2093" w:type="dxa"/>
             <w:shd w:val="clear" w:color="auto" w:fill="92CDDC" w:themeFill="accent5" w:themeFillTint="99"/>
             <w:vAlign w:val="center"/>
@@ -1455,7 +1455,7 @@
           <w:p>
             <w:pPr>
               <w:jc w:val="right"/>
-              <w:cnfStyle w:val="000000100000" w:firstRow="0" w:lastRow="0" w:firstColumn="0" w:lastColumn="0" w:oddVBand="0" w:evenVBand="0" w:oddHBand="1" w:evenHBand="0" w:firstRowFirstColumn="0" w:firstRowLastColumn="0" w:lastRowFirstColumn="0" w:lastRowLastColumn="0"/>
+              <w:cnfStyle w:val="000000100000"/>
               <w:rPr>
                 <w:rFonts w:ascii="Courier New" w:hAnsi="Courier New" w:cs="Courier New"/>
                 <w:i/>
@@ -1515,7 +1515,7 @@
       <w:tr>
         <w:tc>
           <w:tcPr>
-            <w:cnfStyle w:val="001000000000" w:firstRow="0" w:lastRow="0" w:firstColumn="1" w:lastColumn="0" w:oddVBand="0" w:evenVBand="0" w:oddHBand="0" w:evenHBand="0" w:firstRowFirstColumn="0" w:firstRowLastColumn="0" w:lastRowFirstColumn="0" w:lastRowLastColumn="0"/>
+            <w:cnfStyle w:val="001000000000"/>
             <w:tcW w:w="2093" w:type="dxa"/>
             <w:vAlign w:val="center"/>
           </w:tcPr>
@@ -1537,7 +1537,7 @@
           </w:tcPr>
           <w:p>
             <w:pPr>
-              <w:cnfStyle w:val="000000000000" w:firstRow="0" w:lastRow="0" w:firstColumn="0" w:lastColumn="0" w:oddVBand="0" w:evenVBand="0" w:oddHBand="0" w:evenHBand="0" w:firstRowFirstColumn="0" w:firstRowLastColumn="0" w:lastRowFirstColumn="0" w:lastRowLastColumn="0"/>
+              <w:cnfStyle w:val="000000000000"/>
               <w:rPr>
                 <w:rFonts w:ascii="Courier New" w:hAnsi="Courier New" w:cs="Courier New"/>
                 <w:sz w:val="20"/>
@@ -1555,7 +1555,7 @@
           </w:p>
           <w:p>
             <w:pPr>
-              <w:cnfStyle w:val="000000000000" w:firstRow="0" w:lastRow="0" w:firstColumn="0" w:lastColumn="0" w:oddVBand="0" w:evenVBand="0" w:oddHBand="0" w:evenHBand="0" w:firstRowFirstColumn="0" w:firstRowLastColumn="0" w:lastRowFirstColumn="0" w:lastRowLastColumn="0"/>
+              <w:cnfStyle w:val="000000000000"/>
               <w:rPr>
                 <w:rFonts w:ascii="Courier New" w:hAnsi="Courier New" w:cs="Courier New"/>
                 <w:sz w:val="20"/>
@@ -1571,7 +1571,7 @@
           </w:p>
           <w:p>
             <w:pPr>
-              <w:cnfStyle w:val="000000000000" w:firstRow="0" w:lastRow="0" w:firstColumn="0" w:lastColumn="0" w:oddVBand="0" w:evenVBand="0" w:oddHBand="0" w:evenHBand="0" w:firstRowFirstColumn="0" w:firstRowLastColumn="0" w:lastRowFirstColumn="0" w:lastRowLastColumn="0"/>
+              <w:cnfStyle w:val="000000000000"/>
               <w:rPr>
                 <w:rFonts w:ascii="Courier New" w:hAnsi="Courier New" w:cs="Courier New"/>
                 <w:sz w:val="20"/>
@@ -1587,7 +1587,7 @@
           </w:p>
           <w:p>
             <w:pPr>
-              <w:cnfStyle w:val="000000000000" w:firstRow="0" w:lastRow="0" w:firstColumn="0" w:lastColumn="0" w:oddVBand="0" w:evenVBand="0" w:oddHBand="0" w:evenHBand="0" w:firstRowFirstColumn="0" w:firstRowLastColumn="0" w:lastRowFirstColumn="0" w:lastRowLastColumn="0"/>
+              <w:cnfStyle w:val="000000000000"/>
               <w:rPr>
                 <w:rFonts w:ascii="Courier New" w:hAnsi="Courier New" w:cs="Courier New"/>
                 <w:sz w:val="20"/>
@@ -1605,7 +1605,7 @@
           </w:p>
           <w:p>
             <w:pPr>
-              <w:cnfStyle w:val="000000000000" w:firstRow="0" w:lastRow="0" w:firstColumn="0" w:lastColumn="0" w:oddVBand="0" w:evenVBand="0" w:oddHBand="0" w:evenHBand="0" w:firstRowFirstColumn="0" w:firstRowLastColumn="0" w:lastRowFirstColumn="0" w:lastRowLastColumn="0"/>
+              <w:cnfStyle w:val="000000000000"/>
               <w:rPr>
                 <w:rFonts w:ascii="Courier New" w:hAnsi="Courier New" w:cs="Courier New"/>
                 <w:sz w:val="20"/>
@@ -1621,7 +1621,7 @@
           </w:p>
           <w:p>
             <w:pPr>
-              <w:cnfStyle w:val="000000000000" w:firstRow="0" w:lastRow="0" w:firstColumn="0" w:lastColumn="0" w:oddVBand="0" w:evenVBand="0" w:oddHBand="0" w:evenHBand="0" w:firstRowFirstColumn="0" w:firstRowLastColumn="0" w:lastRowFirstColumn="0" w:lastRowLastColumn="0"/>
+              <w:cnfStyle w:val="000000000000"/>
               <w:rPr>
                 <w:rFonts w:ascii="Courier New" w:hAnsi="Courier New" w:cs="Courier New"/>
               </w:rPr>
@@ -1668,9 +1668,9 @@
     </w:p>
     <w:tbl>
       <w:tblPr>
-        <w:tblStyle w:val="Sombreadomedio2-nfasis5"/>
+        <w:tblStyle w:val="MediumShading2-Accent5"/>
         <w:tblW w:w="0" w:type="auto"/>
-        <w:tblLook w:val="04A0" w:firstRow="1" w:lastRow="0" w:firstColumn="1" w:lastColumn="0" w:noHBand="0" w:noVBand="1"/>
+        <w:tblLook w:val="04A0"/>
       </w:tblPr>
       <w:tblGrid>
         <w:gridCol w:w="2093"/>
@@ -1678,12 +1678,12 @@
       </w:tblGrid>
       <w:tr>
         <w:trPr>
-          <w:cnfStyle w:val="100000000000" w:firstRow="1" w:lastRow="0" w:firstColumn="0" w:lastColumn="0" w:oddVBand="0" w:evenVBand="0" w:oddHBand="0" w:evenHBand="0" w:firstRowFirstColumn="0" w:firstRowLastColumn="0" w:lastRowFirstColumn="0" w:lastRowLastColumn="0"/>
+          <w:cnfStyle w:val="100000000000"/>
           <w:trHeight w:val="381"/>
         </w:trPr>
         <w:tc>
           <w:tcPr>
-            <w:cnfStyle w:val="001000000100" w:firstRow="0" w:lastRow="0" w:firstColumn="1" w:lastColumn="0" w:oddVBand="0" w:evenVBand="0" w:oddHBand="0" w:evenHBand="0" w:firstRowFirstColumn="1" w:firstRowLastColumn="0" w:lastRowFirstColumn="0" w:lastRowLastColumn="0"/>
+            <w:cnfStyle w:val="001000000100"/>
             <w:tcW w:w="2093" w:type="dxa"/>
             <w:vAlign w:val="center"/>
           </w:tcPr>
@@ -1707,7 +1707,7 @@
           <w:p>
             <w:pPr>
               <w:jc w:val="right"/>
-              <w:cnfStyle w:val="100000000000" w:firstRow="1" w:lastRow="0" w:firstColumn="0" w:lastColumn="0" w:oddVBand="0" w:evenVBand="0" w:oddHBand="0" w:evenHBand="0" w:firstRowFirstColumn="0" w:firstRowLastColumn="0" w:lastRowFirstColumn="0" w:lastRowLastColumn="0"/>
+              <w:cnfStyle w:val="100000000000"/>
             </w:pPr>
             <w:r>
               <w:t>03</w:t>
@@ -1717,11 +1717,11 @@
       </w:tr>
       <w:tr>
         <w:trPr>
-          <w:cnfStyle w:val="000000100000" w:firstRow="0" w:lastRow="0" w:firstColumn="0" w:lastColumn="0" w:oddVBand="0" w:evenVBand="0" w:oddHBand="1" w:evenHBand="0" w:firstRowFirstColumn="0" w:firstRowLastColumn="0" w:lastRowFirstColumn="0" w:lastRowLastColumn="0"/>
+          <w:cnfStyle w:val="000000100000"/>
         </w:trPr>
         <w:tc>
           <w:tcPr>
-            <w:cnfStyle w:val="001000000000" w:firstRow="0" w:lastRow="0" w:firstColumn="1" w:lastColumn="0" w:oddVBand="0" w:evenVBand="0" w:oddHBand="0" w:evenHBand="0" w:firstRowFirstColumn="0" w:firstRowLastColumn="0" w:lastRowFirstColumn="0" w:lastRowLastColumn="0"/>
+            <w:cnfStyle w:val="001000000000"/>
             <w:tcW w:w="9886" w:type="dxa"/>
             <w:gridSpan w:val="2"/>
           </w:tcPr>
@@ -1734,7 +1734,7 @@
         </w:trPr>
         <w:tc>
           <w:tcPr>
-            <w:cnfStyle w:val="001000000000" w:firstRow="0" w:lastRow="0" w:firstColumn="1" w:lastColumn="0" w:oddVBand="0" w:evenVBand="0" w:oddHBand="0" w:evenHBand="0" w:firstRowFirstColumn="0" w:firstRowLastColumn="0" w:lastRowFirstColumn="0" w:lastRowLastColumn="0"/>
+            <w:cnfStyle w:val="001000000000"/>
             <w:tcW w:w="2093" w:type="dxa"/>
             <w:vAlign w:val="center"/>
           </w:tcPr>
@@ -1754,7 +1754,7 @@
           </w:tcPr>
           <w:p>
             <w:pPr>
-              <w:cnfStyle w:val="000000000000" w:firstRow="0" w:lastRow="0" w:firstColumn="0" w:lastColumn="0" w:oddVBand="0" w:evenVBand="0" w:oddHBand="0" w:evenHBand="0" w:firstRowFirstColumn="0" w:firstRowLastColumn="0" w:lastRowFirstColumn="0" w:lastRowLastColumn="0"/>
+              <w:cnfStyle w:val="000000000000"/>
               <w:rPr>
                 <w:b/>
               </w:rPr>
@@ -1770,12 +1770,12 @@
       </w:tr>
       <w:tr>
         <w:trPr>
-          <w:cnfStyle w:val="000000100000" w:firstRow="0" w:lastRow="0" w:firstColumn="0" w:lastColumn="0" w:oddVBand="0" w:evenVBand="0" w:oddHBand="1" w:evenHBand="0" w:firstRowFirstColumn="0" w:firstRowLastColumn="0" w:lastRowFirstColumn="0" w:lastRowLastColumn="0"/>
+          <w:cnfStyle w:val="000000100000"/>
           <w:trHeight w:val="454"/>
         </w:trPr>
         <w:tc>
           <w:tcPr>
-            <w:cnfStyle w:val="001000000000" w:firstRow="0" w:lastRow="0" w:firstColumn="1" w:lastColumn="0" w:oddVBand="0" w:evenVBand="0" w:oddHBand="0" w:evenHBand="0" w:firstRowFirstColumn="0" w:firstRowLastColumn="0" w:lastRowFirstColumn="0" w:lastRowLastColumn="0"/>
+            <w:cnfStyle w:val="001000000000"/>
             <w:tcW w:w="2093" w:type="dxa"/>
             <w:shd w:val="clear" w:color="auto" w:fill="92CDDC" w:themeFill="accent5" w:themeFillTint="99"/>
             <w:vAlign w:val="center"/>
@@ -1796,7 +1796,7 @@
           </w:tcPr>
           <w:p>
             <w:pPr>
-              <w:cnfStyle w:val="000000100000" w:firstRow="0" w:lastRow="0" w:firstColumn="0" w:lastColumn="0" w:oddVBand="0" w:evenVBand="0" w:oddHBand="1" w:evenHBand="0" w:firstRowFirstColumn="0" w:firstRowLastColumn="0" w:lastRowFirstColumn="0" w:lastRowLastColumn="0"/>
+              <w:cnfStyle w:val="000000100000"/>
             </w:pPr>
             <w:r>
               <w:t>Derivado de requisitos.</w:t>
@@ -1810,7 +1810,7 @@
         </w:trPr>
         <w:tc>
           <w:tcPr>
-            <w:cnfStyle w:val="001000000000" w:firstRow="0" w:lastRow="0" w:firstColumn="1" w:lastColumn="0" w:oddVBand="0" w:evenVBand="0" w:oddHBand="0" w:evenHBand="0" w:firstRowFirstColumn="0" w:firstRowLastColumn="0" w:lastRowFirstColumn="0" w:lastRowLastColumn="0"/>
+            <w:cnfStyle w:val="001000000000"/>
             <w:tcW w:w="2093" w:type="dxa"/>
             <w:vAlign w:val="center"/>
           </w:tcPr>
@@ -1831,7 +1831,7 @@
           <w:p>
             <w:pPr>
               <w:jc w:val="both"/>
-              <w:cnfStyle w:val="000000000000" w:firstRow="0" w:lastRow="0" w:firstColumn="0" w:lastColumn="0" w:oddVBand="0" w:evenVBand="0" w:oddHBand="0" w:evenHBand="0" w:firstRowFirstColumn="0" w:firstRowLastColumn="0" w:lastRowFirstColumn="0" w:lastRowLastColumn="0"/>
+              <w:cnfStyle w:val="000000000000"/>
             </w:pPr>
             <w:r>
               <w:t>En este caso se propone distintas palabras y a su vez una única letra para comprobar que también se considera como extrema.</w:t>
@@ -1841,12 +1841,12 @@
       </w:tr>
       <w:tr>
         <w:trPr>
-          <w:cnfStyle w:val="000000100000" w:firstRow="0" w:lastRow="0" w:firstColumn="0" w:lastColumn="0" w:oddVBand="0" w:evenVBand="0" w:oddHBand="1" w:evenHBand="0" w:firstRowFirstColumn="0" w:firstRowLastColumn="0" w:lastRowFirstColumn="0" w:lastRowLastColumn="0"/>
+          <w:cnfStyle w:val="000000100000"/>
           <w:trHeight w:val="454"/>
         </w:trPr>
         <w:tc>
           <w:tcPr>
-            <w:cnfStyle w:val="001000000000" w:firstRow="0" w:lastRow="0" w:firstColumn="1" w:lastColumn="0" w:oddVBand="0" w:evenVBand="0" w:oddHBand="0" w:evenHBand="0" w:firstRowFirstColumn="0" w:firstRowLastColumn="0" w:lastRowFirstColumn="0" w:lastRowLastColumn="0"/>
+            <w:cnfStyle w:val="001000000000"/>
             <w:tcW w:w="2093" w:type="dxa"/>
             <w:shd w:val="clear" w:color="auto" w:fill="92CDDC" w:themeFill="accent5" w:themeFillTint="99"/>
             <w:vAlign w:val="center"/>
@@ -1868,7 +1868,7 @@
           <w:p>
             <w:pPr>
               <w:jc w:val="right"/>
-              <w:cnfStyle w:val="000000100000" w:firstRow="0" w:lastRow="0" w:firstColumn="0" w:lastColumn="0" w:oddVBand="0" w:evenVBand="0" w:oddHBand="1" w:evenHBand="0" w:firstRowFirstColumn="0" w:firstRowLastColumn="0" w:lastRowFirstColumn="0" w:lastRowLastColumn="0"/>
+              <w:cnfStyle w:val="000000100000"/>
               <w:rPr>
                 <w:rFonts w:ascii="Courier New" w:hAnsi="Courier New" w:cs="Courier New"/>
                 <w:i/>
@@ -1905,7 +1905,7 @@
       <w:tr>
         <w:tc>
           <w:tcPr>
-            <w:cnfStyle w:val="001000000000" w:firstRow="0" w:lastRow="0" w:firstColumn="1" w:lastColumn="0" w:oddVBand="0" w:evenVBand="0" w:oddHBand="0" w:evenHBand="0" w:firstRowFirstColumn="0" w:firstRowLastColumn="0" w:lastRowFirstColumn="0" w:lastRowLastColumn="0"/>
+            <w:cnfStyle w:val="001000000000"/>
             <w:tcW w:w="2093" w:type="dxa"/>
             <w:vAlign w:val="center"/>
           </w:tcPr>
@@ -1929,7 +1929,7 @@
           </w:tcPr>
           <w:p>
             <w:pPr>
-              <w:cnfStyle w:val="000000000000" w:firstRow="0" w:lastRow="0" w:firstColumn="0" w:lastColumn="0" w:oddVBand="0" w:evenVBand="0" w:oddHBand="0" w:evenHBand="0" w:firstRowFirstColumn="0" w:firstRowLastColumn="0" w:lastRowFirstColumn="0" w:lastRowLastColumn="0"/>
+              <w:cnfStyle w:val="000000000000"/>
               <w:rPr>
                 <w:rFonts w:ascii="Courier New" w:hAnsi="Courier New" w:cs="Courier New"/>
                 <w:sz w:val="20"/>
@@ -1947,7 +1947,7 @@
           </w:p>
           <w:p>
             <w:pPr>
-              <w:cnfStyle w:val="000000000000" w:firstRow="0" w:lastRow="0" w:firstColumn="0" w:lastColumn="0" w:oddVBand="0" w:evenVBand="0" w:oddHBand="0" w:evenHBand="0" w:firstRowFirstColumn="0" w:firstRowLastColumn="0" w:lastRowFirstColumn="0" w:lastRowLastColumn="0"/>
+              <w:cnfStyle w:val="000000000000"/>
               <w:rPr>
                 <w:rFonts w:ascii="Courier New" w:hAnsi="Courier New" w:cs="Courier New"/>
                 <w:sz w:val="20"/>
@@ -1965,7 +1965,7 @@
           </w:p>
           <w:p>
             <w:pPr>
-              <w:cnfStyle w:val="000000000000" w:firstRow="0" w:lastRow="0" w:firstColumn="0" w:lastColumn="0" w:oddVBand="0" w:evenVBand="0" w:oddHBand="0" w:evenHBand="0" w:firstRowFirstColumn="0" w:firstRowLastColumn="0" w:lastRowFirstColumn="0" w:lastRowLastColumn="0"/>
+              <w:cnfStyle w:val="000000000000"/>
               <w:rPr>
                 <w:rFonts w:ascii="Courier New" w:hAnsi="Courier New" w:cs="Courier New"/>
                 <w:sz w:val="20"/>
@@ -1983,7 +1983,7 @@
           </w:p>
           <w:p>
             <w:pPr>
-              <w:cnfStyle w:val="000000000000" w:firstRow="0" w:lastRow="0" w:firstColumn="0" w:lastColumn="0" w:oddVBand="0" w:evenVBand="0" w:oddHBand="0" w:evenHBand="0" w:firstRowFirstColumn="0" w:firstRowLastColumn="0" w:lastRowFirstColumn="0" w:lastRowLastColumn="0"/>
+              <w:cnfStyle w:val="000000000000"/>
               <w:rPr>
                 <w:rFonts w:ascii="Courier New" w:hAnsi="Courier New" w:cs="Courier New"/>
                 <w:sz w:val="20"/>
@@ -2001,7 +2001,7 @@
           </w:p>
           <w:p>
             <w:pPr>
-              <w:cnfStyle w:val="000000000000" w:firstRow="0" w:lastRow="0" w:firstColumn="0" w:lastColumn="0" w:oddVBand="0" w:evenVBand="0" w:oddHBand="0" w:evenHBand="0" w:firstRowFirstColumn="0" w:firstRowLastColumn="0" w:lastRowFirstColumn="0" w:lastRowLastColumn="0"/>
+              <w:cnfStyle w:val="000000000000"/>
               <w:rPr>
                 <w:rFonts w:ascii="Courier New" w:hAnsi="Courier New" w:cs="Courier New"/>
               </w:rPr>
@@ -2019,12 +2019,12 @@
       </w:tr>
       <w:tr>
         <w:trPr>
-          <w:cnfStyle w:val="000000100000" w:firstRow="0" w:lastRow="0" w:firstColumn="0" w:lastColumn="0" w:oddVBand="0" w:evenVBand="0" w:oddHBand="1" w:evenHBand="0" w:firstRowFirstColumn="0" w:firstRowLastColumn="0" w:lastRowFirstColumn="0" w:lastRowLastColumn="0"/>
+          <w:cnfStyle w:val="000000100000"/>
           <w:trHeight w:val="454"/>
         </w:trPr>
         <w:tc>
           <w:tcPr>
-            <w:cnfStyle w:val="001000000000" w:firstRow="0" w:lastRow="0" w:firstColumn="1" w:lastColumn="0" w:oddVBand="0" w:evenVBand="0" w:oddHBand="0" w:evenHBand="0" w:firstRowFirstColumn="0" w:firstRowLastColumn="0" w:lastRowFirstColumn="0" w:lastRowLastColumn="0"/>
+            <w:cnfStyle w:val="001000000000"/>
             <w:tcW w:w="2093" w:type="dxa"/>
             <w:shd w:val="clear" w:color="auto" w:fill="92CDDC" w:themeFill="accent5" w:themeFillTint="99"/>
             <w:vAlign w:val="center"/>
@@ -2046,7 +2046,7 @@
           <w:p>
             <w:pPr>
               <w:jc w:val="right"/>
-              <w:cnfStyle w:val="000000100000" w:firstRow="0" w:lastRow="0" w:firstColumn="0" w:lastColumn="0" w:oddVBand="0" w:evenVBand="0" w:oddHBand="1" w:evenHBand="0" w:firstRowFirstColumn="0" w:firstRowLastColumn="0" w:lastRowFirstColumn="0" w:lastRowLastColumn="0"/>
+              <w:cnfStyle w:val="000000100000"/>
               <w:rPr>
                 <w:rFonts w:ascii="Courier New" w:hAnsi="Courier New" w:cs="Courier New"/>
                 <w:i/>
@@ -2082,7 +2082,7 @@
       <w:tr>
         <w:tc>
           <w:tcPr>
-            <w:cnfStyle w:val="001000000000" w:firstRow="0" w:lastRow="0" w:firstColumn="1" w:lastColumn="0" w:oddVBand="0" w:evenVBand="0" w:oddHBand="0" w:evenHBand="0" w:firstRowFirstColumn="0" w:firstRowLastColumn="0" w:lastRowFirstColumn="0" w:lastRowLastColumn="0"/>
+            <w:cnfStyle w:val="001000000000"/>
             <w:tcW w:w="2093" w:type="dxa"/>
             <w:vAlign w:val="center"/>
           </w:tcPr>
@@ -2104,7 +2104,7 @@
           </w:tcPr>
           <w:p>
             <w:pPr>
-              <w:cnfStyle w:val="000000000000" w:firstRow="0" w:lastRow="0" w:firstColumn="0" w:lastColumn="0" w:oddVBand="0" w:evenVBand="0" w:oddHBand="0" w:evenHBand="0" w:firstRowFirstColumn="0" w:firstRowLastColumn="0" w:lastRowFirstColumn="0" w:lastRowLastColumn="0"/>
+              <w:cnfStyle w:val="000000000000"/>
               <w:rPr>
                 <w:rFonts w:ascii="Courier New" w:hAnsi="Courier New" w:cs="Courier New"/>
                 <w:sz w:val="20"/>
@@ -2117,10 +2117,17 @@
               </w:rPr>
               <w:t>a o</w:t>
             </w:r>
-          </w:p>
-          <w:p>
-            <w:pPr>
-              <w:cnfStyle w:val="000000000000" w:firstRow="0" w:lastRow="0" w:firstColumn="0" w:lastColumn="0" w:oddVBand="0" w:evenVBand="0" w:oddHBand="0" w:evenHBand="0" w:firstRowFirstColumn="0" w:firstRowLastColumn="0" w:lastRowFirstColumn="0" w:lastRowLastColumn="0"/>
+            <w:r>
+              <w:rPr>
+                <w:rFonts w:ascii="Courier New" w:hAnsi="Courier New" w:cs="Courier New"/>
+                <w:sz w:val="20"/>
+              </w:rPr>
+              <w:t xml:space="preserve"> p</w:t>
+            </w:r>
+          </w:p>
+          <w:p>
+            <w:pPr>
+              <w:cnfStyle w:val="000000000000"/>
               <w:rPr>
                 <w:rFonts w:ascii="Courier New" w:hAnsi="Courier New" w:cs="Courier New"/>
                 <w:sz w:val="20"/>
@@ -2136,7 +2143,7 @@
           </w:p>
           <w:p>
             <w:pPr>
-              <w:cnfStyle w:val="000000000000" w:firstRow="0" w:lastRow="0" w:firstColumn="0" w:lastColumn="0" w:oddVBand="0" w:evenVBand="0" w:oddHBand="0" w:evenHBand="0" w:firstRowFirstColumn="0" w:firstRowLastColumn="0" w:lastRowFirstColumn="0" w:lastRowLastColumn="0"/>
+              <w:cnfStyle w:val="000000000000"/>
               <w:rPr>
                 <w:rFonts w:ascii="Courier New" w:hAnsi="Courier New" w:cs="Courier New"/>
                 <w:sz w:val="20"/>
@@ -2152,7 +2159,7 @@
           </w:p>
           <w:p>
             <w:pPr>
-              <w:cnfStyle w:val="000000000000" w:firstRow="0" w:lastRow="0" w:firstColumn="0" w:lastColumn="0" w:oddVBand="0" w:evenVBand="0" w:oddHBand="0" w:evenHBand="0" w:firstRowFirstColumn="0" w:firstRowLastColumn="0" w:lastRowFirstColumn="0" w:lastRowLastColumn="0"/>
+              <w:cnfStyle w:val="000000000000"/>
               <w:rPr>
                 <w:rFonts w:ascii="Courier New" w:hAnsi="Courier New" w:cs="Courier New"/>
                 <w:sz w:val="20"/>
@@ -2168,7 +2175,7 @@
           </w:p>
           <w:p>
             <w:pPr>
-              <w:cnfStyle w:val="000000000000" w:firstRow="0" w:lastRow="0" w:firstColumn="0" w:lastColumn="0" w:oddVBand="0" w:evenVBand="0" w:oddHBand="0" w:evenHBand="0" w:firstRowFirstColumn="0" w:firstRowLastColumn="0" w:lastRowFirstColumn="0" w:lastRowLastColumn="0"/>
+              <w:cnfStyle w:val="000000000000"/>
               <w:rPr>
                 <w:rFonts w:ascii="Courier New" w:hAnsi="Courier New" w:cs="Courier New"/>
               </w:rPr>
@@ -2186,6 +2193,1693 @@
     </w:tbl>
     <w:p>
       <w:pPr>
+        <w:tabs>
+          <w:tab w:val="left" w:pos="1335"/>
+        </w:tabs>
+        <w:rPr>
+          <w:b/>
+        </w:rPr>
+      </w:pPr>
+    </w:p>
+    <w:p>
+      <w:pPr>
+        <w:rPr>
+          <w:b/>
+        </w:rPr>
+      </w:pPr>
+      <w:r>
+        <w:rPr>
+          <w:b/>
+        </w:rPr>
+        <w:br w:type="page"/>
+      </w:r>
+    </w:p>
+    <w:tbl>
+      <w:tblPr>
+        <w:tblStyle w:val="MediumShading2-Accent5"/>
+        <w:tblW w:w="0" w:type="auto"/>
+        <w:tblLook w:val="04A0"/>
+      </w:tblPr>
+      <w:tblGrid>
+        <w:gridCol w:w="2093"/>
+        <w:gridCol w:w="7793"/>
+      </w:tblGrid>
+      <w:tr>
+        <w:trPr>
+          <w:cnfStyle w:val="100000000000"/>
+          <w:trHeight w:val="381"/>
+        </w:trPr>
+        <w:tc>
+          <w:tcPr>
+            <w:cnfStyle w:val="001000000100"/>
+            <w:tcW w:w="2093" w:type="dxa"/>
+            <w:vAlign w:val="center"/>
+          </w:tcPr>
+          <w:p>
+            <w:pPr>
+              <w:jc w:val="center"/>
+            </w:pPr>
+            <w:r>
+              <w:lastRenderedPageBreak/>
+              <w:t>Caso de Prueba</w:t>
+            </w:r>
+          </w:p>
+        </w:tc>
+        <w:tc>
+          <w:tcPr>
+            <w:tcW w:w="7793" w:type="dxa"/>
+            <w:vAlign w:val="center"/>
+          </w:tcPr>
+          <w:p>
+            <w:pPr>
+              <w:jc w:val="right"/>
+              <w:cnfStyle w:val="100000000000"/>
+            </w:pPr>
+            <w:r>
+              <w:t>04</w:t>
+            </w:r>
+          </w:p>
+        </w:tc>
+      </w:tr>
+      <w:tr>
+        <w:trPr>
+          <w:cnfStyle w:val="000000100000"/>
+        </w:trPr>
+        <w:tc>
+          <w:tcPr>
+            <w:cnfStyle w:val="001000000000"/>
+            <w:tcW w:w="9886" w:type="dxa"/>
+            <w:gridSpan w:val="2"/>
+          </w:tcPr>
+          <w:p/>
+        </w:tc>
+      </w:tr>
+      <w:tr>
+        <w:trPr>
+          <w:trHeight w:val="454"/>
+        </w:trPr>
+        <w:tc>
+          <w:tcPr>
+            <w:cnfStyle w:val="001000000000"/>
+            <w:tcW w:w="2093" w:type="dxa"/>
+            <w:vAlign w:val="center"/>
+          </w:tcPr>
+          <w:p>
+            <w:pPr>
+              <w:jc w:val="right"/>
+            </w:pPr>
+            <w:r>
+              <w:t>Nombre</w:t>
+            </w:r>
+          </w:p>
+        </w:tc>
+        <w:tc>
+          <w:tcPr>
+            <w:tcW w:w="7793" w:type="dxa"/>
+            <w:vAlign w:val="center"/>
+          </w:tcPr>
+          <w:p>
+            <w:pPr>
+              <w:cnfStyle w:val="000000000000"/>
+              <w:rPr>
+                <w:b/>
+              </w:rPr>
+            </w:pPr>
+            <w:r>
+              <w:t>Caso minimalista</w:t>
+            </w:r>
+          </w:p>
+        </w:tc>
+      </w:tr>
+      <w:tr>
+        <w:trPr>
+          <w:cnfStyle w:val="000000100000"/>
+          <w:trHeight w:val="454"/>
+        </w:trPr>
+        <w:tc>
+          <w:tcPr>
+            <w:cnfStyle w:val="001000000000"/>
+            <w:tcW w:w="2093" w:type="dxa"/>
+            <w:shd w:val="clear" w:color="auto" w:fill="92CDDC" w:themeFill="accent5" w:themeFillTint="99"/>
+            <w:vAlign w:val="center"/>
+          </w:tcPr>
+          <w:p>
+            <w:pPr>
+              <w:jc w:val="right"/>
+            </w:pPr>
+            <w:r>
+              <w:t>Tipo</w:t>
+            </w:r>
+          </w:p>
+        </w:tc>
+        <w:tc>
+          <w:tcPr>
+            <w:tcW w:w="7793" w:type="dxa"/>
+            <w:vAlign w:val="center"/>
+          </w:tcPr>
+          <w:p>
+            <w:pPr>
+              <w:cnfStyle w:val="000000100000"/>
+            </w:pPr>
+            <w:r>
+              <w:t xml:space="preserve">Derivado de </w:t>
+            </w:r>
+            <w:r>
+              <w:t>análisis</w:t>
+            </w:r>
+          </w:p>
+        </w:tc>
+      </w:tr>
+      <w:tr>
+        <w:trPr>
+          <w:trHeight w:val="680"/>
+        </w:trPr>
+        <w:tc>
+          <w:tcPr>
+            <w:cnfStyle w:val="001000000000"/>
+            <w:tcW w:w="2093" w:type="dxa"/>
+            <w:vAlign w:val="center"/>
+          </w:tcPr>
+          <w:p>
+            <w:pPr>
+              <w:jc w:val="right"/>
+            </w:pPr>
+            <w:r>
+              <w:t>Descripción</w:t>
+            </w:r>
+          </w:p>
+        </w:tc>
+        <w:tc>
+          <w:tcPr>
+            <w:tcW w:w="7793" w:type="dxa"/>
+            <w:vAlign w:val="center"/>
+          </w:tcPr>
+          <w:p>
+            <w:pPr>
+              <w:jc w:val="both"/>
+              <w:cnfStyle w:val="000000000000"/>
+            </w:pPr>
+            <w:r>
+              <w:t>En este caso el archivo de entrada cuenta con una única palabra para probar el caso de empate entre las letras extremas</w:t>
+            </w:r>
+            <w:r>
+              <w:t xml:space="preserve"> con la menor frecuencia posible y verificar el correcto comportamiento del programa frente a un único ítem a procesar.</w:t>
+            </w:r>
+          </w:p>
+        </w:tc>
+      </w:tr>
+      <w:tr>
+        <w:trPr>
+          <w:cnfStyle w:val="000000100000"/>
+          <w:trHeight w:val="454"/>
+        </w:trPr>
+        <w:tc>
+          <w:tcPr>
+            <w:cnfStyle w:val="001000000000"/>
+            <w:tcW w:w="2093" w:type="dxa"/>
+            <w:shd w:val="clear" w:color="auto" w:fill="92CDDC" w:themeFill="accent5" w:themeFillTint="99"/>
+            <w:vAlign w:val="center"/>
+          </w:tcPr>
+          <w:p>
+            <w:pPr>
+              <w:jc w:val="right"/>
+            </w:pPr>
+            <w:r>
+              <w:t>Archivo de Entrada</w:t>
+            </w:r>
+          </w:p>
+        </w:tc>
+        <w:tc>
+          <w:tcPr>
+            <w:tcW w:w="7793" w:type="dxa"/>
+            <w:vAlign w:val="center"/>
+          </w:tcPr>
+          <w:p>
+            <w:pPr>
+              <w:jc w:val="right"/>
+              <w:cnfStyle w:val="000000100000"/>
+              <w:rPr>
+                <w:rFonts w:ascii="Courier New" w:hAnsi="Courier New" w:cs="Courier New"/>
+                <w:i/>
+                <w:sz w:val="20"/>
+              </w:rPr>
+            </w:pPr>
+            <w:r>
+              <w:rPr>
+                <w:i/>
+              </w:rPr>
+              <w:t>03</w:t>
+            </w:r>
+            <w:r>
+              <w:rPr>
+                <w:i/>
+              </w:rPr>
+              <w:t>_</w:t>
+            </w:r>
+            <w:r>
+              <w:rPr>
+                <w:i/>
+              </w:rPr>
+              <w:t>caso_minimalista</w:t>
+            </w:r>
+            <w:r>
+              <w:rPr>
+                <w:i/>
+              </w:rPr>
+              <w:t>.in</w:t>
+            </w:r>
+          </w:p>
+        </w:tc>
+      </w:tr>
+      <w:tr>
+        <w:tc>
+          <w:tcPr>
+            <w:cnfStyle w:val="001000000000"/>
+            <w:tcW w:w="2093" w:type="dxa"/>
+            <w:vAlign w:val="center"/>
+          </w:tcPr>
+          <w:p>
+            <w:pPr>
+              <w:jc w:val="right"/>
+            </w:pPr>
+          </w:p>
+          <w:p>
+            <w:pPr>
+              <w:jc w:val="right"/>
+            </w:pPr>
+            <w:r>
+              <w:t>Entrada</w:t>
+            </w:r>
+          </w:p>
+        </w:tc>
+        <w:tc>
+          <w:tcPr>
+            <w:tcW w:w="7793" w:type="dxa"/>
+          </w:tcPr>
+          <w:p>
+            <w:pPr>
+              <w:cnfStyle w:val="000000000000"/>
+              <w:rPr>
+                <w:rFonts w:ascii="Courier New" w:hAnsi="Courier New" w:cs="Courier New"/>
+                <w:sz w:val="20"/>
+                <w:szCs w:val="20"/>
+              </w:rPr>
+            </w:pPr>
+            <w:r>
+              <w:rPr>
+                <w:rFonts w:ascii="Courier New" w:hAnsi="Courier New" w:cs="Courier New"/>
+                <w:sz w:val="20"/>
+                <w:szCs w:val="20"/>
+              </w:rPr>
+              <w:t>1</w:t>
+            </w:r>
+          </w:p>
+          <w:p>
+            <w:pPr>
+              <w:cnfStyle w:val="000000000000"/>
+              <w:rPr>
+                <w:rFonts w:ascii="Courier New" w:hAnsi="Courier New" w:cs="Courier New"/>
+              </w:rPr>
+            </w:pPr>
+            <w:r>
+              <w:rPr>
+                <w:rFonts w:ascii="Courier New" w:hAnsi="Courier New" w:cs="Courier New"/>
+                <w:sz w:val="20"/>
+                <w:szCs w:val="20"/>
+              </w:rPr>
+              <w:t>meridiano</w:t>
+            </w:r>
+          </w:p>
+        </w:tc>
+      </w:tr>
+      <w:tr>
+        <w:trPr>
+          <w:cnfStyle w:val="000000100000"/>
+          <w:trHeight w:val="454"/>
+        </w:trPr>
+        <w:tc>
+          <w:tcPr>
+            <w:cnfStyle w:val="001000000000"/>
+            <w:tcW w:w="2093" w:type="dxa"/>
+            <w:shd w:val="clear" w:color="auto" w:fill="92CDDC" w:themeFill="accent5" w:themeFillTint="99"/>
+            <w:vAlign w:val="center"/>
+          </w:tcPr>
+          <w:p>
+            <w:pPr>
+              <w:jc w:val="right"/>
+            </w:pPr>
+            <w:r>
+              <w:t>Archivo de Salida</w:t>
+            </w:r>
+          </w:p>
+        </w:tc>
+        <w:tc>
+          <w:tcPr>
+            <w:tcW w:w="7793" w:type="dxa"/>
+            <w:vAlign w:val="center"/>
+          </w:tcPr>
+          <w:p>
+            <w:pPr>
+              <w:jc w:val="right"/>
+              <w:cnfStyle w:val="000000100000"/>
+              <w:rPr>
+                <w:rFonts w:ascii="Courier New" w:hAnsi="Courier New" w:cs="Courier New"/>
+                <w:i/>
+              </w:rPr>
+            </w:pPr>
+            <w:r>
+              <w:rPr>
+                <w:i/>
+              </w:rPr>
+              <w:t>03</w:t>
+            </w:r>
+            <w:r>
+              <w:rPr>
+                <w:i/>
+              </w:rPr>
+              <w:t>_</w:t>
+            </w:r>
+            <w:r>
+              <w:rPr>
+                <w:i/>
+              </w:rPr>
+              <w:t>caso_minimalista</w:t>
+            </w:r>
+            <w:r>
+              <w:rPr>
+                <w:i/>
+              </w:rPr>
+              <w:t>.out</w:t>
+            </w:r>
+          </w:p>
+        </w:tc>
+      </w:tr>
+      <w:tr>
+        <w:tc>
+          <w:tcPr>
+            <w:cnfStyle w:val="001000000000"/>
+            <w:tcW w:w="2093" w:type="dxa"/>
+            <w:vAlign w:val="center"/>
+          </w:tcPr>
+          <w:p>
+            <w:pPr>
+              <w:jc w:val="right"/>
+              <w:rPr>
+                <w:b w:val="0"/>
+              </w:rPr>
+            </w:pPr>
+            <w:r>
+              <w:t>Salida (esperada)</w:t>
+            </w:r>
+          </w:p>
+        </w:tc>
+        <w:tc>
+          <w:tcPr>
+            <w:tcW w:w="7793" w:type="dxa"/>
+          </w:tcPr>
+          <w:p>
+            <w:pPr>
+              <w:cnfStyle w:val="000000000000"/>
+              <w:rPr>
+                <w:rFonts w:ascii="Courier New" w:hAnsi="Courier New" w:cs="Courier New"/>
+                <w:sz w:val="20"/>
+              </w:rPr>
+            </w:pPr>
+            <w:r>
+              <w:rPr>
+                <w:rFonts w:ascii="Courier New" w:hAnsi="Courier New" w:cs="Courier New"/>
+                <w:sz w:val="20"/>
+              </w:rPr>
+              <w:t>m o</w:t>
+            </w:r>
+          </w:p>
+          <w:p>
+            <w:pPr>
+              <w:cnfStyle w:val="000000000000"/>
+              <w:rPr>
+                <w:rFonts w:ascii="Courier New" w:hAnsi="Courier New" w:cs="Courier New"/>
+                <w:sz w:val="20"/>
+              </w:rPr>
+            </w:pPr>
+            <w:r>
+              <w:rPr>
+                <w:rFonts w:ascii="Courier New" w:hAnsi="Courier New" w:cs="Courier New"/>
+                <w:sz w:val="20"/>
+              </w:rPr>
+              <w:t>meridiano</w:t>
+            </w:r>
+          </w:p>
+        </w:tc>
+      </w:tr>
+    </w:tbl>
+    <w:p>
+      <w:pPr>
+        <w:tabs>
+          <w:tab w:val="left" w:pos="1335"/>
+        </w:tabs>
+        <w:rPr>
+          <w:b/>
+        </w:rPr>
+      </w:pPr>
+    </w:p>
+    <w:p>
+      <w:pPr>
+        <w:rPr>
+          <w:b/>
+        </w:rPr>
+      </w:pPr>
+      <w:r>
+        <w:rPr>
+          <w:b/>
+        </w:rPr>
+        <w:br w:type="page"/>
+      </w:r>
+    </w:p>
+    <w:tbl>
+      <w:tblPr>
+        <w:tblStyle w:val="MediumShading2-Accent5"/>
+        <w:tblW w:w="0" w:type="auto"/>
+        <w:tblLook w:val="04A0"/>
+      </w:tblPr>
+      <w:tblGrid>
+        <w:gridCol w:w="2093"/>
+        <w:gridCol w:w="7793"/>
+      </w:tblGrid>
+      <w:tr>
+        <w:trPr>
+          <w:cnfStyle w:val="100000000000"/>
+          <w:trHeight w:val="381"/>
+        </w:trPr>
+        <w:tc>
+          <w:tcPr>
+            <w:cnfStyle w:val="001000000100"/>
+            <w:tcW w:w="2093" w:type="dxa"/>
+            <w:vAlign w:val="center"/>
+          </w:tcPr>
+          <w:p>
+            <w:pPr>
+              <w:jc w:val="center"/>
+            </w:pPr>
+            <w:r>
+              <w:lastRenderedPageBreak/>
+              <w:t>Caso de Prueba</w:t>
+            </w:r>
+          </w:p>
+        </w:tc>
+        <w:tc>
+          <w:tcPr>
+            <w:tcW w:w="7793" w:type="dxa"/>
+            <w:vAlign w:val="center"/>
+          </w:tcPr>
+          <w:p>
+            <w:pPr>
+              <w:jc w:val="right"/>
+              <w:cnfStyle w:val="100000000000"/>
+            </w:pPr>
+            <w:r>
+              <w:t>0</w:t>
+            </w:r>
+            <w:r>
+              <w:t>5</w:t>
+            </w:r>
+          </w:p>
+        </w:tc>
+      </w:tr>
+      <w:tr>
+        <w:trPr>
+          <w:cnfStyle w:val="000000100000"/>
+        </w:trPr>
+        <w:tc>
+          <w:tcPr>
+            <w:cnfStyle w:val="001000000000"/>
+            <w:tcW w:w="9886" w:type="dxa"/>
+            <w:gridSpan w:val="2"/>
+          </w:tcPr>
+          <w:p/>
+        </w:tc>
+      </w:tr>
+      <w:tr>
+        <w:trPr>
+          <w:trHeight w:val="454"/>
+        </w:trPr>
+        <w:tc>
+          <w:tcPr>
+            <w:cnfStyle w:val="001000000000"/>
+            <w:tcW w:w="2093" w:type="dxa"/>
+            <w:vAlign w:val="center"/>
+          </w:tcPr>
+          <w:p>
+            <w:pPr>
+              <w:jc w:val="right"/>
+            </w:pPr>
+            <w:r>
+              <w:t>Nombre</w:t>
+            </w:r>
+          </w:p>
+        </w:tc>
+        <w:tc>
+          <w:tcPr>
+            <w:tcW w:w="7793" w:type="dxa"/>
+            <w:vAlign w:val="center"/>
+          </w:tcPr>
+          <w:p>
+            <w:pPr>
+              <w:cnfStyle w:val="000000000000"/>
+              <w:rPr>
+                <w:b/>
+              </w:rPr>
+            </w:pPr>
+            <w:r>
+              <w:t>Caso vacío</w:t>
+            </w:r>
+          </w:p>
+        </w:tc>
+      </w:tr>
+      <w:tr>
+        <w:trPr>
+          <w:cnfStyle w:val="000000100000"/>
+          <w:trHeight w:val="454"/>
+        </w:trPr>
+        <w:tc>
+          <w:tcPr>
+            <w:cnfStyle w:val="001000000000"/>
+            <w:tcW w:w="2093" w:type="dxa"/>
+            <w:shd w:val="clear" w:color="auto" w:fill="92CDDC" w:themeFill="accent5" w:themeFillTint="99"/>
+            <w:vAlign w:val="center"/>
+          </w:tcPr>
+          <w:p>
+            <w:pPr>
+              <w:jc w:val="right"/>
+            </w:pPr>
+            <w:r>
+              <w:t>Tipo</w:t>
+            </w:r>
+          </w:p>
+        </w:tc>
+        <w:tc>
+          <w:tcPr>
+            <w:tcW w:w="7793" w:type="dxa"/>
+            <w:vAlign w:val="center"/>
+          </w:tcPr>
+          <w:p>
+            <w:pPr>
+              <w:cnfStyle w:val="000000100000"/>
+            </w:pPr>
+            <w:r>
+              <w:t>Derivado de análisis</w:t>
+            </w:r>
+          </w:p>
+        </w:tc>
+      </w:tr>
+      <w:tr>
+        <w:trPr>
+          <w:trHeight w:val="680"/>
+        </w:trPr>
+        <w:tc>
+          <w:tcPr>
+            <w:cnfStyle w:val="001000000000"/>
+            <w:tcW w:w="2093" w:type="dxa"/>
+            <w:vAlign w:val="center"/>
+          </w:tcPr>
+          <w:p>
+            <w:pPr>
+              <w:jc w:val="right"/>
+            </w:pPr>
+            <w:r>
+              <w:t>Descripción</w:t>
+            </w:r>
+          </w:p>
+        </w:tc>
+        <w:tc>
+          <w:tcPr>
+            <w:tcW w:w="7793" w:type="dxa"/>
+            <w:vAlign w:val="center"/>
+          </w:tcPr>
+          <w:p>
+            <w:pPr>
+              <w:jc w:val="both"/>
+              <w:cnfStyle w:val="000000000000"/>
+            </w:pPr>
+            <w:r>
+              <w:t xml:space="preserve">En este caso el archivo de </w:t>
+            </w:r>
+            <w:r>
+              <w:t>entrada informa una cantidad de palabras a procesar igual a cero. Se intenta probar el comportamiento del programa frente a esta situación.</w:t>
+            </w:r>
+          </w:p>
+        </w:tc>
+      </w:tr>
+      <w:tr>
+        <w:trPr>
+          <w:cnfStyle w:val="000000100000"/>
+          <w:trHeight w:val="454"/>
+        </w:trPr>
+        <w:tc>
+          <w:tcPr>
+            <w:cnfStyle w:val="001000000000"/>
+            <w:tcW w:w="2093" w:type="dxa"/>
+            <w:shd w:val="clear" w:color="auto" w:fill="92CDDC" w:themeFill="accent5" w:themeFillTint="99"/>
+            <w:vAlign w:val="center"/>
+          </w:tcPr>
+          <w:p>
+            <w:pPr>
+              <w:jc w:val="right"/>
+            </w:pPr>
+            <w:r>
+              <w:t>Archivo de Entrada</w:t>
+            </w:r>
+          </w:p>
+        </w:tc>
+        <w:tc>
+          <w:tcPr>
+            <w:tcW w:w="7793" w:type="dxa"/>
+            <w:vAlign w:val="center"/>
+          </w:tcPr>
+          <w:p>
+            <w:pPr>
+              <w:jc w:val="right"/>
+              <w:cnfStyle w:val="000000100000"/>
+              <w:rPr>
+                <w:rFonts w:ascii="Courier New" w:hAnsi="Courier New" w:cs="Courier New"/>
+                <w:i/>
+                <w:sz w:val="20"/>
+              </w:rPr>
+            </w:pPr>
+            <w:r>
+              <w:rPr>
+                <w:i/>
+              </w:rPr>
+              <w:t>0</w:t>
+            </w:r>
+            <w:r>
+              <w:rPr>
+                <w:i/>
+              </w:rPr>
+              <w:t>4</w:t>
+            </w:r>
+            <w:r>
+              <w:rPr>
+                <w:i/>
+              </w:rPr>
+              <w:t>_</w:t>
+            </w:r>
+            <w:r>
+              <w:rPr>
+                <w:i/>
+              </w:rPr>
+              <w:t>caso_</w:t>
+            </w:r>
+            <w:r>
+              <w:rPr>
+                <w:i/>
+              </w:rPr>
+              <w:t>vacio</w:t>
+            </w:r>
+            <w:r>
+              <w:rPr>
+                <w:i/>
+              </w:rPr>
+              <w:t>.in</w:t>
+            </w:r>
+          </w:p>
+        </w:tc>
+      </w:tr>
+      <w:tr>
+        <w:tc>
+          <w:tcPr>
+            <w:cnfStyle w:val="001000000000"/>
+            <w:tcW w:w="2093" w:type="dxa"/>
+            <w:vAlign w:val="center"/>
+          </w:tcPr>
+          <w:p>
+            <w:pPr>
+              <w:jc w:val="right"/>
+            </w:pPr>
+          </w:p>
+          <w:p>
+            <w:pPr>
+              <w:jc w:val="right"/>
+            </w:pPr>
+            <w:r>
+              <w:t>Entrada</w:t>
+            </w:r>
+          </w:p>
+        </w:tc>
+        <w:tc>
+          <w:tcPr>
+            <w:tcW w:w="7793" w:type="dxa"/>
+          </w:tcPr>
+          <w:p>
+            <w:pPr>
+              <w:cnfStyle w:val="000000000000"/>
+              <w:rPr>
+                <w:rFonts w:ascii="Courier New" w:hAnsi="Courier New" w:cs="Courier New"/>
+              </w:rPr>
+            </w:pPr>
+            <w:r>
+              <w:rPr>
+                <w:rFonts w:ascii="Courier New" w:hAnsi="Courier New" w:cs="Courier New"/>
+                <w:sz w:val="20"/>
+                <w:szCs w:val="20"/>
+              </w:rPr>
+              <w:t>0</w:t>
+            </w:r>
+          </w:p>
+        </w:tc>
+      </w:tr>
+      <w:tr>
+        <w:trPr>
+          <w:cnfStyle w:val="000000100000"/>
+          <w:trHeight w:val="454"/>
+        </w:trPr>
+        <w:tc>
+          <w:tcPr>
+            <w:cnfStyle w:val="001000000000"/>
+            <w:tcW w:w="2093" w:type="dxa"/>
+            <w:shd w:val="clear" w:color="auto" w:fill="92CDDC" w:themeFill="accent5" w:themeFillTint="99"/>
+            <w:vAlign w:val="center"/>
+          </w:tcPr>
+          <w:p>
+            <w:pPr>
+              <w:jc w:val="right"/>
+            </w:pPr>
+            <w:r>
+              <w:t>Archivo de Salida</w:t>
+            </w:r>
+          </w:p>
+        </w:tc>
+        <w:tc>
+          <w:tcPr>
+            <w:tcW w:w="7793" w:type="dxa"/>
+            <w:vAlign w:val="center"/>
+          </w:tcPr>
+          <w:p>
+            <w:pPr>
+              <w:jc w:val="right"/>
+              <w:cnfStyle w:val="000000100000"/>
+              <w:rPr>
+                <w:rFonts w:ascii="Courier New" w:hAnsi="Courier New" w:cs="Courier New"/>
+                <w:i/>
+              </w:rPr>
+            </w:pPr>
+            <w:r>
+              <w:rPr>
+                <w:i/>
+              </w:rPr>
+              <w:t>03</w:t>
+            </w:r>
+            <w:r>
+              <w:rPr>
+                <w:i/>
+              </w:rPr>
+              <w:t>_</w:t>
+            </w:r>
+            <w:r>
+              <w:rPr>
+                <w:i/>
+              </w:rPr>
+              <w:t>caso_</w:t>
+            </w:r>
+            <w:r>
+              <w:rPr>
+                <w:i/>
+              </w:rPr>
+              <w:t>vacio</w:t>
+            </w:r>
+            <w:r>
+              <w:rPr>
+                <w:i/>
+              </w:rPr>
+              <w:t>.out</w:t>
+            </w:r>
+          </w:p>
+        </w:tc>
+      </w:tr>
+      <w:tr>
+        <w:tc>
+          <w:tcPr>
+            <w:cnfStyle w:val="001000000000"/>
+            <w:tcW w:w="2093" w:type="dxa"/>
+            <w:vAlign w:val="center"/>
+          </w:tcPr>
+          <w:p>
+            <w:pPr>
+              <w:jc w:val="right"/>
+              <w:rPr>
+                <w:b w:val="0"/>
+              </w:rPr>
+            </w:pPr>
+            <w:r>
+              <w:t>Salida (esperada)</w:t>
+            </w:r>
+          </w:p>
+        </w:tc>
+        <w:tc>
+          <w:tcPr>
+            <w:tcW w:w="7793" w:type="dxa"/>
+          </w:tcPr>
+          <w:p>
+            <w:pPr>
+              <w:cnfStyle w:val="000000000000"/>
+              <w:rPr>
+                <w:rFonts w:ascii="Courier New" w:hAnsi="Courier New" w:cs="Courier New"/>
+                <w:sz w:val="20"/>
+              </w:rPr>
+            </w:pPr>
+            <w:r>
+              <w:rPr>
+                <w:rFonts w:ascii="Courier New" w:hAnsi="Courier New" w:cs="Courier New"/>
+                <w:sz w:val="20"/>
+              </w:rPr>
+              <w:t>(</w:t>
+            </w:r>
+            <w:r>
+              <w:rPr>
+                <w:i/>
+              </w:rPr>
+              <w:t>No hay archivo de salida</w:t>
+            </w:r>
+            <w:r>
+              <w:rPr>
+                <w:rFonts w:ascii="Courier New" w:hAnsi="Courier New" w:cs="Courier New"/>
+                <w:sz w:val="20"/>
+              </w:rPr>
+              <w:t>)</w:t>
+            </w:r>
+          </w:p>
+        </w:tc>
+      </w:tr>
+    </w:tbl>
+    <w:p>
+      <w:pPr>
+        <w:tabs>
+          <w:tab w:val="left" w:pos="1335"/>
+        </w:tabs>
+        <w:rPr>
+          <w:b/>
+        </w:rPr>
+      </w:pPr>
+    </w:p>
+    <w:p>
+      <w:pPr>
+        <w:rPr>
+          <w:b/>
+        </w:rPr>
+      </w:pPr>
+      <w:r>
+        <w:rPr>
+          <w:b/>
+        </w:rPr>
+        <w:br w:type="page"/>
+      </w:r>
+    </w:p>
+    <w:tbl>
+      <w:tblPr>
+        <w:tblStyle w:val="MediumShading2-Accent5"/>
+        <w:tblW w:w="0" w:type="auto"/>
+        <w:tblLook w:val="04A0"/>
+      </w:tblPr>
+      <w:tblGrid>
+        <w:gridCol w:w="2093"/>
+        <w:gridCol w:w="7793"/>
+      </w:tblGrid>
+      <w:tr>
+        <w:trPr>
+          <w:cnfStyle w:val="100000000000"/>
+          <w:trHeight w:val="381"/>
+        </w:trPr>
+        <w:tc>
+          <w:tcPr>
+            <w:cnfStyle w:val="001000000100"/>
+            <w:tcW w:w="2093" w:type="dxa"/>
+            <w:vAlign w:val="center"/>
+          </w:tcPr>
+          <w:p>
+            <w:pPr>
+              <w:jc w:val="center"/>
+            </w:pPr>
+            <w:r>
+              <w:lastRenderedPageBreak/>
+              <w:t>Caso de Prueba</w:t>
+            </w:r>
+          </w:p>
+        </w:tc>
+        <w:tc>
+          <w:tcPr>
+            <w:tcW w:w="7793" w:type="dxa"/>
+            <w:vAlign w:val="center"/>
+          </w:tcPr>
+          <w:p>
+            <w:pPr>
+              <w:jc w:val="right"/>
+              <w:cnfStyle w:val="100000000000"/>
+            </w:pPr>
+            <w:r>
+              <w:t>05</w:t>
+            </w:r>
+          </w:p>
+        </w:tc>
+      </w:tr>
+      <w:tr>
+        <w:trPr>
+          <w:cnfStyle w:val="000000100000"/>
+        </w:trPr>
+        <w:tc>
+          <w:tcPr>
+            <w:cnfStyle w:val="001000000000"/>
+            <w:tcW w:w="9886" w:type="dxa"/>
+            <w:gridSpan w:val="2"/>
+          </w:tcPr>
+          <w:p/>
+        </w:tc>
+      </w:tr>
+      <w:tr>
+        <w:trPr>
+          <w:trHeight w:val="454"/>
+        </w:trPr>
+        <w:tc>
+          <w:tcPr>
+            <w:cnfStyle w:val="001000000000"/>
+            <w:tcW w:w="2093" w:type="dxa"/>
+            <w:vAlign w:val="center"/>
+          </w:tcPr>
+          <w:p>
+            <w:pPr>
+              <w:jc w:val="right"/>
+            </w:pPr>
+            <w:r>
+              <w:t>Nombre</w:t>
+            </w:r>
+          </w:p>
+        </w:tc>
+        <w:tc>
+          <w:tcPr>
+            <w:tcW w:w="7793" w:type="dxa"/>
+            <w:vAlign w:val="center"/>
+          </w:tcPr>
+          <w:p>
+            <w:pPr>
+              <w:cnfStyle w:val="000000000000"/>
+              <w:rPr>
+                <w:b/>
+              </w:rPr>
+            </w:pPr>
+            <w:r>
+              <w:t xml:space="preserve">Caso </w:t>
+            </w:r>
+            <w:r>
+              <w:t>repetidas</w:t>
+            </w:r>
+          </w:p>
+        </w:tc>
+      </w:tr>
+      <w:tr>
+        <w:trPr>
+          <w:cnfStyle w:val="000000100000"/>
+          <w:trHeight w:val="454"/>
+        </w:trPr>
+        <w:tc>
+          <w:tcPr>
+            <w:cnfStyle w:val="001000000000"/>
+            <w:tcW w:w="2093" w:type="dxa"/>
+            <w:shd w:val="clear" w:color="auto" w:fill="92CDDC" w:themeFill="accent5" w:themeFillTint="99"/>
+            <w:vAlign w:val="center"/>
+          </w:tcPr>
+          <w:p>
+            <w:pPr>
+              <w:jc w:val="right"/>
+            </w:pPr>
+            <w:r>
+              <w:t>Tipo</w:t>
+            </w:r>
+          </w:p>
+        </w:tc>
+        <w:tc>
+          <w:tcPr>
+            <w:tcW w:w="7793" w:type="dxa"/>
+            <w:vAlign w:val="center"/>
+          </w:tcPr>
+          <w:p>
+            <w:pPr>
+              <w:cnfStyle w:val="000000100000"/>
+            </w:pPr>
+            <w:r>
+              <w:t>Derivado de análisis</w:t>
+            </w:r>
+          </w:p>
+        </w:tc>
+      </w:tr>
+      <w:tr>
+        <w:trPr>
+          <w:trHeight w:val="680"/>
+        </w:trPr>
+        <w:tc>
+          <w:tcPr>
+            <w:cnfStyle w:val="001000000000"/>
+            <w:tcW w:w="2093" w:type="dxa"/>
+            <w:vAlign w:val="center"/>
+          </w:tcPr>
+          <w:p>
+            <w:pPr>
+              <w:jc w:val="right"/>
+            </w:pPr>
+            <w:r>
+              <w:t>Descripción</w:t>
+            </w:r>
+          </w:p>
+        </w:tc>
+        <w:tc>
+          <w:tcPr>
+            <w:tcW w:w="7793" w:type="dxa"/>
+            <w:vAlign w:val="center"/>
+          </w:tcPr>
+          <w:p>
+            <w:pPr>
+              <w:jc w:val="both"/>
+              <w:cnfStyle w:val="000000000000"/>
+            </w:pPr>
+            <w:r>
+              <w:t>En este caso el archivo de</w:t>
+            </w:r>
+            <w:r>
+              <w:t xml:space="preserve"> entrada</w:t>
+            </w:r>
+            <w:r>
+              <w:t xml:space="preserve"> </w:t>
+            </w:r>
+            <w:r>
+              <w:t>presenta dos palabras distintas repetidas 10 veces cada una. Se intenta probar que no se informen palabras duplicadas a la salida.</w:t>
+            </w:r>
+          </w:p>
+        </w:tc>
+      </w:tr>
+      <w:tr>
+        <w:trPr>
+          <w:cnfStyle w:val="000000100000"/>
+          <w:trHeight w:val="454"/>
+        </w:trPr>
+        <w:tc>
+          <w:tcPr>
+            <w:cnfStyle w:val="001000000000"/>
+            <w:tcW w:w="2093" w:type="dxa"/>
+            <w:shd w:val="clear" w:color="auto" w:fill="92CDDC" w:themeFill="accent5" w:themeFillTint="99"/>
+            <w:vAlign w:val="center"/>
+          </w:tcPr>
+          <w:p>
+            <w:pPr>
+              <w:jc w:val="right"/>
+            </w:pPr>
+            <w:r>
+              <w:t>Archivo de Entrada</w:t>
+            </w:r>
+          </w:p>
+        </w:tc>
+        <w:tc>
+          <w:tcPr>
+            <w:tcW w:w="7793" w:type="dxa"/>
+            <w:vAlign w:val="center"/>
+          </w:tcPr>
+          <w:p>
+            <w:pPr>
+              <w:jc w:val="right"/>
+              <w:cnfStyle w:val="000000100000"/>
+              <w:rPr>
+                <w:rFonts w:ascii="Courier New" w:hAnsi="Courier New" w:cs="Courier New"/>
+                <w:i/>
+                <w:sz w:val="20"/>
+              </w:rPr>
+            </w:pPr>
+            <w:r>
+              <w:rPr>
+                <w:i/>
+              </w:rPr>
+              <w:t>04</w:t>
+            </w:r>
+            <w:r>
+              <w:rPr>
+                <w:i/>
+              </w:rPr>
+              <w:t>_</w:t>
+            </w:r>
+            <w:r>
+              <w:rPr>
+                <w:i/>
+              </w:rPr>
+              <w:t>caso_vacio</w:t>
+            </w:r>
+            <w:r>
+              <w:rPr>
+                <w:i/>
+              </w:rPr>
+              <w:t>.in</w:t>
+            </w:r>
+          </w:p>
+        </w:tc>
+      </w:tr>
+      <w:tr>
+        <w:tc>
+          <w:tcPr>
+            <w:cnfStyle w:val="001000000000"/>
+            <w:tcW w:w="2093" w:type="dxa"/>
+            <w:vAlign w:val="center"/>
+          </w:tcPr>
+          <w:p>
+            <w:pPr>
+              <w:jc w:val="right"/>
+            </w:pPr>
+          </w:p>
+          <w:p>
+            <w:pPr>
+              <w:jc w:val="right"/>
+            </w:pPr>
+            <w:r>
+              <w:t>Entrada</w:t>
+            </w:r>
+          </w:p>
+        </w:tc>
+        <w:tc>
+          <w:tcPr>
+            <w:tcW w:w="7793" w:type="dxa"/>
+          </w:tcPr>
+          <w:p>
+            <w:pPr>
+              <w:cnfStyle w:val="000000000000"/>
+              <w:rPr>
+                <w:rFonts w:ascii="Courier New" w:hAnsi="Courier New" w:cs="Courier New"/>
+                <w:sz w:val="20"/>
+                <w:szCs w:val="20"/>
+              </w:rPr>
+            </w:pPr>
+            <w:r>
+              <w:rPr>
+                <w:rFonts w:ascii="Courier New" w:hAnsi="Courier New" w:cs="Courier New"/>
+                <w:sz w:val="20"/>
+                <w:szCs w:val="20"/>
+              </w:rPr>
+              <w:t>20</w:t>
+            </w:r>
+          </w:p>
+          <w:p>
+            <w:pPr>
+              <w:cnfStyle w:val="000000000000"/>
+              <w:rPr>
+                <w:rFonts w:ascii="Courier New" w:hAnsi="Courier New" w:cs="Courier New"/>
+                <w:sz w:val="20"/>
+                <w:szCs w:val="20"/>
+              </w:rPr>
+            </w:pPr>
+            <w:r>
+              <w:rPr>
+                <w:rFonts w:ascii="Courier New" w:hAnsi="Courier New" w:cs="Courier New"/>
+                <w:sz w:val="20"/>
+                <w:szCs w:val="20"/>
+              </w:rPr>
+              <w:t>destello</w:t>
+            </w:r>
+          </w:p>
+          <w:p>
+            <w:pPr>
+              <w:cnfStyle w:val="000000000000"/>
+              <w:rPr>
+                <w:rFonts w:ascii="Courier New" w:hAnsi="Courier New" w:cs="Courier New"/>
+                <w:sz w:val="20"/>
+                <w:szCs w:val="20"/>
+              </w:rPr>
+            </w:pPr>
+            <w:r>
+              <w:rPr>
+                <w:rFonts w:ascii="Courier New" w:hAnsi="Courier New" w:cs="Courier New"/>
+                <w:sz w:val="20"/>
+                <w:szCs w:val="20"/>
+              </w:rPr>
+              <w:t>tablero</w:t>
+            </w:r>
+          </w:p>
+          <w:p>
+            <w:pPr>
+              <w:cnfStyle w:val="000000000000"/>
+              <w:rPr>
+                <w:rFonts w:ascii="Courier New" w:hAnsi="Courier New" w:cs="Courier New"/>
+                <w:sz w:val="20"/>
+                <w:szCs w:val="20"/>
+              </w:rPr>
+            </w:pPr>
+            <w:r>
+              <w:rPr>
+                <w:rFonts w:ascii="Courier New" w:hAnsi="Courier New" w:cs="Courier New"/>
+                <w:sz w:val="20"/>
+                <w:szCs w:val="20"/>
+              </w:rPr>
+              <w:t>destello</w:t>
+            </w:r>
+          </w:p>
+          <w:p>
+            <w:pPr>
+              <w:cnfStyle w:val="000000000000"/>
+              <w:rPr>
+                <w:rFonts w:ascii="Courier New" w:hAnsi="Courier New" w:cs="Courier New"/>
+                <w:sz w:val="20"/>
+                <w:szCs w:val="20"/>
+              </w:rPr>
+            </w:pPr>
+            <w:r>
+              <w:rPr>
+                <w:rFonts w:ascii="Courier New" w:hAnsi="Courier New" w:cs="Courier New"/>
+                <w:sz w:val="20"/>
+                <w:szCs w:val="20"/>
+              </w:rPr>
+              <w:t>tablero</w:t>
+            </w:r>
+          </w:p>
+          <w:p>
+            <w:pPr>
+              <w:cnfStyle w:val="000000000000"/>
+              <w:rPr>
+                <w:rFonts w:ascii="Courier New" w:hAnsi="Courier New" w:cs="Courier New"/>
+                <w:sz w:val="20"/>
+                <w:szCs w:val="20"/>
+              </w:rPr>
+            </w:pPr>
+            <w:r>
+              <w:rPr>
+                <w:rFonts w:ascii="Courier New" w:hAnsi="Courier New" w:cs="Courier New"/>
+                <w:sz w:val="20"/>
+                <w:szCs w:val="20"/>
+              </w:rPr>
+              <w:t>destello</w:t>
+            </w:r>
+          </w:p>
+          <w:p>
+            <w:pPr>
+              <w:cnfStyle w:val="000000000000"/>
+              <w:rPr>
+                <w:rFonts w:ascii="Courier New" w:hAnsi="Courier New" w:cs="Courier New"/>
+                <w:sz w:val="20"/>
+                <w:szCs w:val="20"/>
+              </w:rPr>
+            </w:pPr>
+            <w:r>
+              <w:rPr>
+                <w:rFonts w:ascii="Courier New" w:hAnsi="Courier New" w:cs="Courier New"/>
+                <w:sz w:val="20"/>
+                <w:szCs w:val="20"/>
+              </w:rPr>
+              <w:t>tablero</w:t>
+            </w:r>
+          </w:p>
+          <w:p>
+            <w:pPr>
+              <w:cnfStyle w:val="000000000000"/>
+              <w:rPr>
+                <w:rFonts w:ascii="Courier New" w:hAnsi="Courier New" w:cs="Courier New"/>
+                <w:sz w:val="20"/>
+                <w:szCs w:val="20"/>
+              </w:rPr>
+            </w:pPr>
+            <w:r>
+              <w:rPr>
+                <w:rFonts w:ascii="Courier New" w:hAnsi="Courier New" w:cs="Courier New"/>
+                <w:sz w:val="20"/>
+                <w:szCs w:val="20"/>
+              </w:rPr>
+              <w:t>destello</w:t>
+            </w:r>
+          </w:p>
+          <w:p>
+            <w:pPr>
+              <w:cnfStyle w:val="000000000000"/>
+              <w:rPr>
+                <w:rFonts w:ascii="Courier New" w:hAnsi="Courier New" w:cs="Courier New"/>
+                <w:sz w:val="20"/>
+                <w:szCs w:val="20"/>
+              </w:rPr>
+            </w:pPr>
+            <w:r>
+              <w:rPr>
+                <w:rFonts w:ascii="Courier New" w:hAnsi="Courier New" w:cs="Courier New"/>
+                <w:sz w:val="20"/>
+                <w:szCs w:val="20"/>
+              </w:rPr>
+              <w:t>tablero</w:t>
+            </w:r>
+          </w:p>
+          <w:p>
+            <w:pPr>
+              <w:cnfStyle w:val="000000000000"/>
+              <w:rPr>
+                <w:rFonts w:ascii="Courier New" w:hAnsi="Courier New" w:cs="Courier New"/>
+                <w:sz w:val="20"/>
+                <w:szCs w:val="20"/>
+              </w:rPr>
+            </w:pPr>
+            <w:r>
+              <w:rPr>
+                <w:rFonts w:ascii="Courier New" w:hAnsi="Courier New" w:cs="Courier New"/>
+                <w:sz w:val="20"/>
+                <w:szCs w:val="20"/>
+              </w:rPr>
+              <w:t>destello</w:t>
+            </w:r>
+          </w:p>
+          <w:p>
+            <w:pPr>
+              <w:cnfStyle w:val="000000000000"/>
+              <w:rPr>
+                <w:rFonts w:ascii="Courier New" w:hAnsi="Courier New" w:cs="Courier New"/>
+                <w:sz w:val="20"/>
+                <w:szCs w:val="20"/>
+              </w:rPr>
+            </w:pPr>
+            <w:r>
+              <w:rPr>
+                <w:rFonts w:ascii="Courier New" w:hAnsi="Courier New" w:cs="Courier New"/>
+                <w:sz w:val="20"/>
+                <w:szCs w:val="20"/>
+              </w:rPr>
+              <w:t>tablero</w:t>
+            </w:r>
+          </w:p>
+          <w:p>
+            <w:pPr>
+              <w:cnfStyle w:val="000000000000"/>
+              <w:rPr>
+                <w:rFonts w:ascii="Courier New" w:hAnsi="Courier New" w:cs="Courier New"/>
+                <w:sz w:val="20"/>
+                <w:szCs w:val="20"/>
+              </w:rPr>
+            </w:pPr>
+            <w:r>
+              <w:rPr>
+                <w:rFonts w:ascii="Courier New" w:hAnsi="Courier New" w:cs="Courier New"/>
+                <w:sz w:val="20"/>
+                <w:szCs w:val="20"/>
+              </w:rPr>
+              <w:t>destello</w:t>
+            </w:r>
+          </w:p>
+          <w:p>
+            <w:pPr>
+              <w:cnfStyle w:val="000000000000"/>
+              <w:rPr>
+                <w:rFonts w:ascii="Courier New" w:hAnsi="Courier New" w:cs="Courier New"/>
+                <w:sz w:val="20"/>
+                <w:szCs w:val="20"/>
+              </w:rPr>
+            </w:pPr>
+            <w:r>
+              <w:rPr>
+                <w:rFonts w:ascii="Courier New" w:hAnsi="Courier New" w:cs="Courier New"/>
+                <w:sz w:val="20"/>
+                <w:szCs w:val="20"/>
+              </w:rPr>
+              <w:t>tablero</w:t>
+            </w:r>
+          </w:p>
+          <w:p>
+            <w:pPr>
+              <w:cnfStyle w:val="000000000000"/>
+              <w:rPr>
+                <w:rFonts w:ascii="Courier New" w:hAnsi="Courier New" w:cs="Courier New"/>
+                <w:sz w:val="20"/>
+                <w:szCs w:val="20"/>
+              </w:rPr>
+            </w:pPr>
+            <w:r>
+              <w:rPr>
+                <w:rFonts w:ascii="Courier New" w:hAnsi="Courier New" w:cs="Courier New"/>
+                <w:sz w:val="20"/>
+                <w:szCs w:val="20"/>
+              </w:rPr>
+              <w:t>destello</w:t>
+            </w:r>
+          </w:p>
+          <w:p>
+            <w:pPr>
+              <w:cnfStyle w:val="000000000000"/>
+              <w:rPr>
+                <w:rFonts w:ascii="Courier New" w:hAnsi="Courier New" w:cs="Courier New"/>
+                <w:sz w:val="20"/>
+                <w:szCs w:val="20"/>
+              </w:rPr>
+            </w:pPr>
+            <w:r>
+              <w:rPr>
+                <w:rFonts w:ascii="Courier New" w:hAnsi="Courier New" w:cs="Courier New"/>
+                <w:sz w:val="20"/>
+                <w:szCs w:val="20"/>
+              </w:rPr>
+              <w:t>tablero</w:t>
+            </w:r>
+          </w:p>
+          <w:p>
+            <w:pPr>
+              <w:cnfStyle w:val="000000000000"/>
+              <w:rPr>
+                <w:rFonts w:ascii="Courier New" w:hAnsi="Courier New" w:cs="Courier New"/>
+                <w:sz w:val="20"/>
+                <w:szCs w:val="20"/>
+              </w:rPr>
+            </w:pPr>
+            <w:r>
+              <w:rPr>
+                <w:rFonts w:ascii="Courier New" w:hAnsi="Courier New" w:cs="Courier New"/>
+                <w:sz w:val="20"/>
+                <w:szCs w:val="20"/>
+              </w:rPr>
+              <w:t>destello</w:t>
+            </w:r>
+          </w:p>
+          <w:p>
+            <w:pPr>
+              <w:cnfStyle w:val="000000000000"/>
+              <w:rPr>
+                <w:rFonts w:ascii="Courier New" w:hAnsi="Courier New" w:cs="Courier New"/>
+                <w:sz w:val="20"/>
+                <w:szCs w:val="20"/>
+              </w:rPr>
+            </w:pPr>
+            <w:r>
+              <w:rPr>
+                <w:rFonts w:ascii="Courier New" w:hAnsi="Courier New" w:cs="Courier New"/>
+                <w:sz w:val="20"/>
+                <w:szCs w:val="20"/>
+              </w:rPr>
+              <w:t>tablero</w:t>
+            </w:r>
+          </w:p>
+          <w:p>
+            <w:pPr>
+              <w:cnfStyle w:val="000000000000"/>
+              <w:rPr>
+                <w:rFonts w:ascii="Courier New" w:hAnsi="Courier New" w:cs="Courier New"/>
+                <w:sz w:val="20"/>
+                <w:szCs w:val="20"/>
+              </w:rPr>
+            </w:pPr>
+            <w:r>
+              <w:rPr>
+                <w:rFonts w:ascii="Courier New" w:hAnsi="Courier New" w:cs="Courier New"/>
+                <w:sz w:val="20"/>
+                <w:szCs w:val="20"/>
+              </w:rPr>
+              <w:t>destello</w:t>
+            </w:r>
+          </w:p>
+          <w:p>
+            <w:pPr>
+              <w:cnfStyle w:val="000000000000"/>
+              <w:rPr>
+                <w:rFonts w:ascii="Courier New" w:hAnsi="Courier New" w:cs="Courier New"/>
+                <w:sz w:val="20"/>
+                <w:szCs w:val="20"/>
+              </w:rPr>
+            </w:pPr>
+            <w:r>
+              <w:rPr>
+                <w:rFonts w:ascii="Courier New" w:hAnsi="Courier New" w:cs="Courier New"/>
+                <w:sz w:val="20"/>
+                <w:szCs w:val="20"/>
+              </w:rPr>
+              <w:t>tablero</w:t>
+            </w:r>
+          </w:p>
+          <w:p>
+            <w:pPr>
+              <w:cnfStyle w:val="000000000000"/>
+              <w:rPr>
+                <w:rFonts w:ascii="Courier New" w:hAnsi="Courier New" w:cs="Courier New"/>
+                <w:sz w:val="20"/>
+                <w:szCs w:val="20"/>
+              </w:rPr>
+            </w:pPr>
+            <w:r>
+              <w:rPr>
+                <w:rFonts w:ascii="Courier New" w:hAnsi="Courier New" w:cs="Courier New"/>
+                <w:sz w:val="20"/>
+                <w:szCs w:val="20"/>
+              </w:rPr>
+              <w:t>destello</w:t>
+            </w:r>
+          </w:p>
+          <w:p>
+            <w:pPr>
+              <w:cnfStyle w:val="000000000000"/>
+              <w:rPr>
+                <w:rFonts w:ascii="Courier New" w:hAnsi="Courier New" w:cs="Courier New"/>
+              </w:rPr>
+            </w:pPr>
+            <w:r>
+              <w:rPr>
+                <w:rFonts w:ascii="Courier New" w:hAnsi="Courier New" w:cs="Courier New"/>
+                <w:sz w:val="20"/>
+                <w:szCs w:val="20"/>
+              </w:rPr>
+              <w:t>tablero</w:t>
+            </w:r>
+          </w:p>
+        </w:tc>
+      </w:tr>
+      <w:tr>
+        <w:trPr>
+          <w:cnfStyle w:val="000000100000"/>
+          <w:trHeight w:val="454"/>
+        </w:trPr>
+        <w:tc>
+          <w:tcPr>
+            <w:cnfStyle w:val="001000000000"/>
+            <w:tcW w:w="2093" w:type="dxa"/>
+            <w:shd w:val="clear" w:color="auto" w:fill="92CDDC" w:themeFill="accent5" w:themeFillTint="99"/>
+            <w:vAlign w:val="center"/>
+          </w:tcPr>
+          <w:p>
+            <w:pPr>
+              <w:jc w:val="right"/>
+            </w:pPr>
+            <w:r>
+              <w:t>Archivo de Salida</w:t>
+            </w:r>
+          </w:p>
+        </w:tc>
+        <w:tc>
+          <w:tcPr>
+            <w:tcW w:w="7793" w:type="dxa"/>
+            <w:vAlign w:val="center"/>
+          </w:tcPr>
+          <w:p>
+            <w:pPr>
+              <w:jc w:val="right"/>
+              <w:cnfStyle w:val="000000100000"/>
+              <w:rPr>
+                <w:rFonts w:ascii="Courier New" w:hAnsi="Courier New" w:cs="Courier New"/>
+                <w:i/>
+              </w:rPr>
+            </w:pPr>
+            <w:r>
+              <w:rPr>
+                <w:i/>
+              </w:rPr>
+              <w:t>03</w:t>
+            </w:r>
+            <w:r>
+              <w:rPr>
+                <w:i/>
+              </w:rPr>
+              <w:t>_</w:t>
+            </w:r>
+            <w:r>
+              <w:rPr>
+                <w:i/>
+              </w:rPr>
+              <w:t>caso_vacio</w:t>
+            </w:r>
+            <w:r>
+              <w:rPr>
+                <w:i/>
+              </w:rPr>
+              <w:t>.out</w:t>
+            </w:r>
+          </w:p>
+        </w:tc>
+      </w:tr>
+      <w:tr>
+        <w:tc>
+          <w:tcPr>
+            <w:cnfStyle w:val="001000000000"/>
+            <w:tcW w:w="2093" w:type="dxa"/>
+            <w:vAlign w:val="center"/>
+          </w:tcPr>
+          <w:p>
+            <w:pPr>
+              <w:jc w:val="right"/>
+              <w:rPr>
+                <w:b w:val="0"/>
+              </w:rPr>
+            </w:pPr>
+            <w:r>
+              <w:t>Salida (esperada)</w:t>
+            </w:r>
+          </w:p>
+        </w:tc>
+        <w:tc>
+          <w:tcPr>
+            <w:tcW w:w="7793" w:type="dxa"/>
+          </w:tcPr>
+          <w:p>
+            <w:pPr>
+              <w:cnfStyle w:val="000000000000"/>
+              <w:rPr>
+                <w:rFonts w:ascii="Courier New" w:hAnsi="Courier New" w:cs="Courier New"/>
+                <w:sz w:val="20"/>
+              </w:rPr>
+            </w:pPr>
+            <w:r>
+              <w:rPr>
+                <w:rFonts w:ascii="Courier New" w:hAnsi="Courier New" w:cs="Courier New"/>
+                <w:sz w:val="20"/>
+              </w:rPr>
+              <w:t>o</w:t>
+            </w:r>
+          </w:p>
+          <w:p>
+            <w:pPr>
+              <w:cnfStyle w:val="000000000000"/>
+              <w:rPr>
+                <w:rFonts w:ascii="Courier New" w:hAnsi="Courier New" w:cs="Courier New"/>
+                <w:sz w:val="20"/>
+              </w:rPr>
+            </w:pPr>
+            <w:r>
+              <w:rPr>
+                <w:rFonts w:ascii="Courier New" w:hAnsi="Courier New" w:cs="Courier New"/>
+                <w:sz w:val="20"/>
+              </w:rPr>
+              <w:t>destello</w:t>
+            </w:r>
+          </w:p>
+          <w:p>
+            <w:pPr>
+              <w:cnfStyle w:val="000000000000"/>
+              <w:rPr>
+                <w:rFonts w:ascii="Courier New" w:hAnsi="Courier New" w:cs="Courier New"/>
+                <w:sz w:val="20"/>
+              </w:rPr>
+            </w:pPr>
+            <w:r>
+              <w:rPr>
+                <w:rFonts w:ascii="Courier New" w:hAnsi="Courier New" w:cs="Courier New"/>
+                <w:sz w:val="20"/>
+              </w:rPr>
+              <w:t>tablero</w:t>
+            </w:r>
+          </w:p>
+        </w:tc>
+      </w:tr>
+    </w:tbl>
+    <w:p>
+      <w:pPr>
+        <w:tabs>
+          <w:tab w:val="left" w:pos="1335"/>
+        </w:tabs>
         <w:rPr>
           <w:b/>
         </w:rPr>
@@ -2204,7 +3898,7 @@
 </file>
 
 <file path=word/endnotes.xml><?xml version="1.0" encoding="utf-8"?>
-<w:endnotes xmlns:wpc="http://schemas.microsoft.com/office/word/2010/wordprocessingCanvas" xmlns:mc="http://schemas.openxmlformats.org/markup-compatibility/2006" xmlns:o="urn:schemas-microsoft-com:office:office" xmlns:r="http://schemas.openxmlformats.org/officeDocument/2006/relationships" xmlns:m="http://schemas.openxmlformats.org/officeDocument/2006/math" xmlns:v="urn:schemas-microsoft-com:vml" xmlns:wp14="http://schemas.microsoft.com/office/word/2010/wordprocessingDrawing" xmlns:wp="http://schemas.openxmlformats.org/drawingml/2006/wordprocessingDrawing" xmlns:w10="urn:schemas-microsoft-com:office:word" xmlns:w="http://schemas.openxmlformats.org/wordprocessingml/2006/main" xmlns:w14="http://schemas.microsoft.com/office/word/2010/wordml" xmlns:wpg="http://schemas.microsoft.com/office/word/2010/wordprocessingGroup" xmlns:wpi="http://schemas.microsoft.com/office/word/2010/wordprocessingInk" xmlns:wne="http://schemas.microsoft.com/office/word/2006/wordml" xmlns:wps="http://schemas.microsoft.com/office/word/2010/wordprocessingShape" mc:Ignorable="w14 wp14">
+<w:endnotes xmlns:ve="http://schemas.openxmlformats.org/markup-compatibility/2006" xmlns:o="urn:schemas-microsoft-com:office:office" xmlns:r="http://schemas.openxmlformats.org/officeDocument/2006/relationships" xmlns:m="http://schemas.openxmlformats.org/officeDocument/2006/math" xmlns:v="urn:schemas-microsoft-com:vml" xmlns:wp="http://schemas.openxmlformats.org/drawingml/2006/wordprocessingDrawing" xmlns:w10="urn:schemas-microsoft-com:office:word" xmlns:w="http://schemas.openxmlformats.org/wordprocessingml/2006/main" xmlns:wne="http://schemas.microsoft.com/office/word/2006/wordml">
   <w:endnote w:type="separator" w:id="-1">
     <w:p>
       <w:pPr>
@@ -2229,10 +3923,10 @@
 </file>
 
 <file path=word/footer1.xml><?xml version="1.0" encoding="utf-8"?>
-<w:ftr xmlns:wpc="http://schemas.microsoft.com/office/word/2010/wordprocessingCanvas" xmlns:mc="http://schemas.openxmlformats.org/markup-compatibility/2006" xmlns:o="urn:schemas-microsoft-com:office:office" xmlns:r="http://schemas.openxmlformats.org/officeDocument/2006/relationships" xmlns:m="http://schemas.openxmlformats.org/officeDocument/2006/math" xmlns:v="urn:schemas-microsoft-com:vml" xmlns:wp14="http://schemas.microsoft.com/office/word/2010/wordprocessingDrawing" xmlns:wp="http://schemas.openxmlformats.org/drawingml/2006/wordprocessingDrawing" xmlns:w10="urn:schemas-microsoft-com:office:word" xmlns:w="http://schemas.openxmlformats.org/wordprocessingml/2006/main" xmlns:w14="http://schemas.microsoft.com/office/word/2010/wordml" xmlns:wpg="http://schemas.microsoft.com/office/word/2010/wordprocessingGroup" xmlns:wpi="http://schemas.microsoft.com/office/word/2010/wordprocessingInk" xmlns:wne="http://schemas.microsoft.com/office/word/2006/wordml" xmlns:wps="http://schemas.microsoft.com/office/word/2010/wordprocessingShape" mc:Ignorable="w14 wp14">
+<w:ftr xmlns:ve="http://schemas.openxmlformats.org/markup-compatibility/2006" xmlns:o="urn:schemas-microsoft-com:office:office" xmlns:r="http://schemas.openxmlformats.org/officeDocument/2006/relationships" xmlns:m="http://schemas.openxmlformats.org/officeDocument/2006/math" xmlns:v="urn:schemas-microsoft-com:vml" xmlns:wp="http://schemas.openxmlformats.org/drawingml/2006/wordprocessingDrawing" xmlns:w10="urn:schemas-microsoft-com:office:word" xmlns:w="http://schemas.openxmlformats.org/wordprocessingml/2006/main" xmlns:wne="http://schemas.microsoft.com/office/word/2006/wordml">
   <w:p>
     <w:pPr>
-      <w:pStyle w:val="Piedepgina"/>
+      <w:pStyle w:val="Footer"/>
       <w:jc w:val="center"/>
       <w:rPr>
         <w:b/>
@@ -2242,7 +3936,7 @@
       </w:rPr>
       <w:pPrChange w:id="3" w:author="Familia Lucki &amp; Bustos" w:date="2013-04-17T01:08:00Z">
         <w:pPr>
-          <w:pStyle w:val="Piedepgina"/>
+          <w:pStyle w:val="Footer"/>
         </w:pPr>
       </w:pPrChange>
     </w:pPr>
@@ -2280,7 +3974,7 @@
         <w:b/>
         <w:noProof/>
       </w:rPr>
-      <w:t>5</w:t>
+      <w:t>7</w:t>
     </w:r>
     <w:ins w:id="8" w:author="Familia Lucki &amp; Bustos" w:date="2013-04-17T01:08:00Z">
       <w:r>
@@ -2336,7 +4030,7 @@
         <w:b/>
         <w:noProof/>
       </w:rPr>
-      <w:t>5</w:t>
+      <w:t>8</w:t>
     </w:r>
     <w:ins w:id="15" w:author="Familia Lucki &amp; Bustos" w:date="2013-04-17T01:09:00Z">
       <w:r>
@@ -2354,7 +4048,7 @@
 </file>
 
 <file path=word/footnotes.xml><?xml version="1.0" encoding="utf-8"?>
-<w:footnotes xmlns:wpc="http://schemas.microsoft.com/office/word/2010/wordprocessingCanvas" xmlns:mc="http://schemas.openxmlformats.org/markup-compatibility/2006" xmlns:o="urn:schemas-microsoft-com:office:office" xmlns:r="http://schemas.openxmlformats.org/officeDocument/2006/relationships" xmlns:m="http://schemas.openxmlformats.org/officeDocument/2006/math" xmlns:v="urn:schemas-microsoft-com:vml" xmlns:wp14="http://schemas.microsoft.com/office/word/2010/wordprocessingDrawing" xmlns:wp="http://schemas.openxmlformats.org/drawingml/2006/wordprocessingDrawing" xmlns:w10="urn:schemas-microsoft-com:office:word" xmlns:w="http://schemas.openxmlformats.org/wordprocessingml/2006/main" xmlns:w14="http://schemas.microsoft.com/office/word/2010/wordml" xmlns:wpg="http://schemas.microsoft.com/office/word/2010/wordprocessingGroup" xmlns:wpi="http://schemas.microsoft.com/office/word/2010/wordprocessingInk" xmlns:wne="http://schemas.microsoft.com/office/word/2006/wordml" xmlns:wps="http://schemas.microsoft.com/office/word/2010/wordprocessingShape" mc:Ignorable="w14 wp14">
+<w:footnotes xmlns:ve="http://schemas.openxmlformats.org/markup-compatibility/2006" xmlns:o="urn:schemas-microsoft-com:office:office" xmlns:r="http://schemas.openxmlformats.org/officeDocument/2006/relationships" xmlns:m="http://schemas.openxmlformats.org/officeDocument/2006/math" xmlns:v="urn:schemas-microsoft-com:vml" xmlns:wp="http://schemas.openxmlformats.org/drawingml/2006/wordprocessingDrawing" xmlns:w10="urn:schemas-microsoft-com:office:word" xmlns:w="http://schemas.openxmlformats.org/wordprocessingml/2006/main" xmlns:wne="http://schemas.microsoft.com/office/word/2006/wordml">
   <w:footnote w:type="separator" w:id="-1">
     <w:p>
       <w:pPr>
@@ -2379,7 +4073,7 @@
 </file>
 
 <file path=word/numbering.xml><?xml version="1.0" encoding="utf-8"?>
-<w:numbering xmlns:wpc="http://schemas.microsoft.com/office/word/2010/wordprocessingCanvas" xmlns:mc="http://schemas.openxmlformats.org/markup-compatibility/2006" xmlns:o="urn:schemas-microsoft-com:office:office" xmlns:r="http://schemas.openxmlformats.org/officeDocument/2006/relationships" xmlns:m="http://schemas.openxmlformats.org/officeDocument/2006/math" xmlns:v="urn:schemas-microsoft-com:vml" xmlns:wp14="http://schemas.microsoft.com/office/word/2010/wordprocessingDrawing" xmlns:wp="http://schemas.openxmlformats.org/drawingml/2006/wordprocessingDrawing" xmlns:w10="urn:schemas-microsoft-com:office:word" xmlns:w="http://schemas.openxmlformats.org/wordprocessingml/2006/main" xmlns:w14="http://schemas.microsoft.com/office/word/2010/wordml" xmlns:wpg="http://schemas.microsoft.com/office/word/2010/wordprocessingGroup" xmlns:wpi="http://schemas.microsoft.com/office/word/2010/wordprocessingInk" xmlns:wne="http://schemas.microsoft.com/office/word/2006/wordml" xmlns:wps="http://schemas.microsoft.com/office/word/2010/wordprocessingShape" mc:Ignorable="w14 wp14">
+<w:numbering xmlns:ve="http://schemas.openxmlformats.org/markup-compatibility/2006" xmlns:o="urn:schemas-microsoft-com:office:office" xmlns:r="http://schemas.openxmlformats.org/officeDocument/2006/relationships" xmlns:m="http://schemas.openxmlformats.org/officeDocument/2006/math" xmlns:v="urn:schemas-microsoft-com:vml" xmlns:wp="http://schemas.openxmlformats.org/drawingml/2006/wordprocessingDrawing" xmlns:w10="urn:schemas-microsoft-com:office:word" xmlns:w="http://schemas.openxmlformats.org/wordprocessingml/2006/main" xmlns:wne="http://schemas.microsoft.com/office/word/2006/wordml">
   <w:abstractNum w:abstractNumId="0">
     <w:nsid w:val="092D37B6"/>
     <w:multiLevelType w:val="hybridMultilevel"/>
@@ -2662,7 +4356,7 @@
 </file>
 
 <file path=word/styles.xml><?xml version="1.0" encoding="utf-8"?>
-<w:styles xmlns:mc="http://schemas.openxmlformats.org/markup-compatibility/2006" xmlns:r="http://schemas.openxmlformats.org/officeDocument/2006/relationships" xmlns:w="http://schemas.openxmlformats.org/wordprocessingml/2006/main" xmlns:w14="http://schemas.microsoft.com/office/word/2010/wordml" mc:Ignorable="w14">
+<w:styles xmlns:r="http://schemas.openxmlformats.org/officeDocument/2006/relationships" xmlns:w="http://schemas.openxmlformats.org/wordprocessingml/2006/main">
   <w:docDefaults>
     <w:rPrDefault>
       <w:rPr>
@@ -2820,18 +4514,20 @@
   <w:style w:type="paragraph" w:default="1" w:styleId="Normal">
     <w:name w:val="Normal"/>
     <w:qFormat/>
+    <w:rsid w:val="000601FC"/>
   </w:style>
-  <w:style w:type="character" w:default="1" w:styleId="Fuentedeprrafopredeter">
+  <w:style w:type="character" w:default="1" w:styleId="DefaultParagraphFont">
     <w:name w:val="Default Paragraph Font"/>
     <w:uiPriority w:val="1"/>
     <w:semiHidden/>
     <w:unhideWhenUsed/>
   </w:style>
-  <w:style w:type="table" w:default="1" w:styleId="Tablanormal">
+  <w:style w:type="table" w:default="1" w:styleId="TableNormal">
     <w:name w:val="Normal Table"/>
     <w:uiPriority w:val="99"/>
     <w:semiHidden/>
     <w:unhideWhenUsed/>
+    <w:qFormat/>
     <w:tblPr>
       <w:tblInd w:w="0" w:type="dxa"/>
       <w:tblCellMar>
@@ -2842,15 +4538,15 @@
       </w:tblCellMar>
     </w:tblPr>
   </w:style>
-  <w:style w:type="numbering" w:default="1" w:styleId="Sinlista">
+  <w:style w:type="numbering" w:default="1" w:styleId="NoList">
     <w:name w:val="No List"/>
     <w:uiPriority w:val="99"/>
     <w:semiHidden/>
     <w:unhideWhenUsed/>
   </w:style>
-  <w:style w:type="table" w:styleId="Tablaconcuadrcula">
+  <w:style w:type="table" w:styleId="TableGrid">
     <w:name w:val="Table Grid"/>
-    <w:basedOn w:val="Tablanormal"/>
+    <w:basedOn w:val="TableNormal"/>
     <w:uiPriority w:val="59"/>
     <w:rsid w:val="00E05AB5"/>
     <w:pPr>
@@ -2874,10 +4570,10 @@
       </w:tblCellMar>
     </w:tblPr>
   </w:style>
-  <w:style w:type="paragraph" w:styleId="Encabezado">
+  <w:style w:type="paragraph" w:styleId="Header">
     <w:name w:val="header"/>
     <w:basedOn w:val="Normal"/>
-    <w:link w:val="EncabezadoCar"/>
+    <w:link w:val="HeaderChar"/>
     <w:uiPriority w:val="99"/>
     <w:unhideWhenUsed/>
     <w:rsid w:val="004B0F97"/>
@@ -2889,17 +4585,17 @@
       <w:spacing w:after="0" w:line="240" w:lineRule="auto"/>
     </w:pPr>
   </w:style>
-  <w:style w:type="character" w:customStyle="1" w:styleId="EncabezadoCar">
-    <w:name w:val="Encabezado Car"/>
-    <w:basedOn w:val="Fuentedeprrafopredeter"/>
-    <w:link w:val="Encabezado"/>
+  <w:style w:type="character" w:customStyle="1" w:styleId="HeaderChar">
+    <w:name w:val="Header Char"/>
+    <w:basedOn w:val="DefaultParagraphFont"/>
+    <w:link w:val="Header"/>
     <w:uiPriority w:val="99"/>
     <w:rsid w:val="004B0F97"/>
   </w:style>
-  <w:style w:type="paragraph" w:styleId="Piedepgina">
+  <w:style w:type="paragraph" w:styleId="Footer">
     <w:name w:val="footer"/>
     <w:basedOn w:val="Normal"/>
-    <w:link w:val="PiedepginaCar"/>
+    <w:link w:val="FooterChar"/>
     <w:uiPriority w:val="99"/>
     <w:unhideWhenUsed/>
     <w:rsid w:val="004B0F97"/>
@@ -2911,16 +4607,16 @@
       <w:spacing w:after="0" w:line="240" w:lineRule="auto"/>
     </w:pPr>
   </w:style>
-  <w:style w:type="character" w:customStyle="1" w:styleId="PiedepginaCar">
-    <w:name w:val="Pie de página Car"/>
-    <w:basedOn w:val="Fuentedeprrafopredeter"/>
-    <w:link w:val="Piedepgina"/>
+  <w:style w:type="character" w:customStyle="1" w:styleId="FooterChar">
+    <w:name w:val="Footer Char"/>
+    <w:basedOn w:val="DefaultParagraphFont"/>
+    <w:link w:val="Footer"/>
     <w:uiPriority w:val="99"/>
     <w:rsid w:val="004B0F97"/>
   </w:style>
-  <w:style w:type="table" w:styleId="Sombreadoclaro">
+  <w:style w:type="table" w:styleId="LightShading">
     <w:name w:val="Light Shading"/>
-    <w:basedOn w:val="Tablanormal"/>
+    <w:basedOn w:val="TableNormal"/>
     <w:uiPriority w:val="60"/>
     <w:rsid w:val="004E3AC2"/>
     <w:pPr>
@@ -3021,9 +4717,9 @@
       </w:tcPr>
     </w:tblStylePr>
   </w:style>
-  <w:style w:type="table" w:styleId="Sombreadomedio2-nfasis5">
+  <w:style w:type="table" w:styleId="MediumShading2-Accent5">
     <w:name w:val="Medium Shading 2 Accent 5"/>
-    <w:basedOn w:val="Tablanormal"/>
+    <w:basedOn w:val="TableNormal"/>
     <w:uiPriority w:val="64"/>
     <w:rsid w:val="004E3AC2"/>
     <w:pPr>
@@ -3170,10 +4866,10 @@
       </w:tcPr>
     </w:tblStylePr>
   </w:style>
-  <w:style w:type="paragraph" w:styleId="Textodeglobo">
+  <w:style w:type="paragraph" w:styleId="BalloonText">
     <w:name w:val="Balloon Text"/>
     <w:basedOn w:val="Normal"/>
-    <w:link w:val="TextodegloboCar"/>
+    <w:link w:val="BalloonTextChar"/>
     <w:uiPriority w:val="99"/>
     <w:semiHidden/>
     <w:unhideWhenUsed/>
@@ -3187,10 +4883,10 @@
       <w:szCs w:val="16"/>
     </w:rPr>
   </w:style>
-  <w:style w:type="character" w:customStyle="1" w:styleId="TextodegloboCar">
-    <w:name w:val="Texto de globo Car"/>
-    <w:basedOn w:val="Fuentedeprrafopredeter"/>
-    <w:link w:val="Textodeglobo"/>
+  <w:style w:type="character" w:customStyle="1" w:styleId="BalloonTextChar">
+    <w:name w:val="Balloon Text Char"/>
+    <w:basedOn w:val="DefaultParagraphFont"/>
+    <w:link w:val="BalloonText"/>
     <w:uiPriority w:val="99"/>
     <w:semiHidden/>
     <w:rsid w:val="004F2FC8"/>
@@ -3200,7 +4896,7 @@
       <w:szCs w:val="16"/>
     </w:rPr>
   </w:style>
-  <w:style w:type="paragraph" w:styleId="Prrafodelista">
+  <w:style w:type="paragraph" w:styleId="ListParagraph">
     <w:name w:val="List Paragraph"/>
     <w:basedOn w:val="Normal"/>
     <w:uiPriority w:val="34"/>
@@ -3211,9 +4907,9 @@
       <w:contextualSpacing/>
     </w:pPr>
   </w:style>
-  <w:style w:type="character" w:styleId="Hipervnculo">
+  <w:style w:type="character" w:styleId="Hyperlink">
     <w:name w:val="Hyperlink"/>
-    <w:basedOn w:val="Fuentedeprrafopredeter"/>
+    <w:basedOn w:val="DefaultParagraphFont"/>
     <w:uiPriority w:val="99"/>
     <w:unhideWhenUsed/>
     <w:rsid w:val="006B0422"/>
@@ -3696,4 +5392,16 @@
   <a:objectDefaults/>
   <a:extraClrSchemeLst/>
 </a:theme>
+</file>
+
+<file path=customXml/item1.xml><?xml version="1.0" encoding="utf-8"?>
+<b:Sources xmlns:b="http://schemas.openxmlformats.org/officeDocument/2006/bibliography" xmlns="http://schemas.openxmlformats.org/officeDocument/2006/bibliography" SelectedStyle="\APA.XSL" StyleName="APA Fifth Edition"/>
+</file>
+
+<file path=customXml/itemProps1.xml><?xml version="1.0" encoding="utf-8"?>
+<ds:datastoreItem xmlns:ds="http://schemas.openxmlformats.org/officeDocument/2006/customXml" ds:itemID="{516E390B-1C09-4890-9FD3-F5C2092DBCE6}">
+  <ds:schemaRefs>
+    <ds:schemaRef ds:uri="http://schemas.openxmlformats.org/officeDocument/2006/bibliography"/>
+  </ds:schemaRefs>
+</ds:datastoreItem>
 </file>
</xml_diff>

<commit_message>
Actualizado "Letras Extremas" según correciones del JDC. Corregido documento de Word para que no inicie el control de cambios, movidas las entradas a su propia carpeta dentro del lote de pruebas, y creadas las salidas esperadas como archivos. Modificada la documentación de los casos de prueba reemplazando el "nombre" por "archivo de entrada".
</commit_message>
<xml_diff>
--- a/practica1/trunk/LetrasExtremas/LetrasExtremas_DocumentaciónLoteDePruebas.docx
+++ b/practica1/trunk/LetrasExtremas/LetrasExtremas_DocumentaciónLoteDePruebas.docx
@@ -1,6 +1,6 @@
 
 <file path=word/document.xml><?xml version="1.0" encoding="utf-8"?>
-<w:document xmlns:ve="http://schemas.openxmlformats.org/markup-compatibility/2006" xmlns:o="urn:schemas-microsoft-com:office:office" xmlns:r="http://schemas.openxmlformats.org/officeDocument/2006/relationships" xmlns:m="http://schemas.openxmlformats.org/officeDocument/2006/math" xmlns:v="urn:schemas-microsoft-com:vml" xmlns:wp="http://schemas.openxmlformats.org/drawingml/2006/wordprocessingDrawing" xmlns:w10="urn:schemas-microsoft-com:office:word" xmlns:w="http://schemas.openxmlformats.org/wordprocessingml/2006/main" xmlns:wne="http://schemas.microsoft.com/office/word/2006/wordml">
+<w:document xmlns:wpc="http://schemas.microsoft.com/office/word/2010/wordprocessingCanvas" xmlns:mc="http://schemas.openxmlformats.org/markup-compatibility/2006" xmlns:o="urn:schemas-microsoft-com:office:office" xmlns:r="http://schemas.openxmlformats.org/officeDocument/2006/relationships" xmlns:m="http://schemas.openxmlformats.org/officeDocument/2006/math" xmlns:v="urn:schemas-microsoft-com:vml" xmlns:wp14="http://schemas.microsoft.com/office/word/2010/wordprocessingDrawing" xmlns:wp="http://schemas.openxmlformats.org/drawingml/2006/wordprocessingDrawing" xmlns:w10="urn:schemas-microsoft-com:office:word" xmlns:w="http://schemas.openxmlformats.org/wordprocessingml/2006/main" xmlns:w14="http://schemas.microsoft.com/office/word/2010/wordml" xmlns:wpg="http://schemas.microsoft.com/office/word/2010/wordprocessingGroup" xmlns:wpi="http://schemas.microsoft.com/office/word/2010/wordprocessingInk" xmlns:wne="http://schemas.microsoft.com/office/word/2006/wordml" xmlns:wps="http://schemas.microsoft.com/office/word/2010/wordprocessingShape" mc:Ignorable="w14 wp14">
   <w:body>
     <w:p>
       <w:pPr>
@@ -263,7 +263,7 @@
     </w:p>
     <w:p>
       <w:pPr>
-        <w:pStyle w:val="ListParagraph"/>
+        <w:pStyle w:val="Prrafodelista"/>
         <w:numPr>
           <w:ilvl w:val="0"/>
           <w:numId w:val="1"/>
@@ -330,7 +330,7 @@
     </w:p>
     <w:p>
       <w:pPr>
-        <w:pStyle w:val="ListParagraph"/>
+        <w:pStyle w:val="Prrafodelista"/>
         <w:numPr>
           <w:ilvl w:val="0"/>
           <w:numId w:val="1"/>
@@ -409,7 +409,7 @@
     </w:p>
     <w:p>
       <w:pPr>
-        <w:pStyle w:val="ListParagraph"/>
+        <w:pStyle w:val="Prrafodelista"/>
         <w:numPr>
           <w:ilvl w:val="0"/>
           <w:numId w:val="2"/>
@@ -439,7 +439,7 @@
     </w:p>
     <w:p>
       <w:pPr>
-        <w:pStyle w:val="ListParagraph"/>
+        <w:pStyle w:val="Prrafodelista"/>
         <w:numPr>
           <w:ilvl w:val="0"/>
           <w:numId w:val="2"/>
@@ -470,9 +470,9 @@
     </w:p>
     <w:tbl>
       <w:tblPr>
-        <w:tblStyle w:val="MediumShading2-Accent5"/>
+        <w:tblStyle w:val="Sombreadomedio2-nfasis5"/>
         <w:tblW w:w="0" w:type="auto"/>
-        <w:tblLook w:val="04A0"/>
+        <w:tblLook w:val="04A0" w:firstRow="1" w:lastRow="0" w:firstColumn="1" w:lastColumn="0" w:noHBand="0" w:noVBand="1"/>
       </w:tblPr>
       <w:tblGrid>
         <w:gridCol w:w="2093"/>
@@ -480,12 +480,12 @@
       </w:tblGrid>
       <w:tr>
         <w:trPr>
-          <w:cnfStyle w:val="100000000000"/>
+          <w:cnfStyle w:val="100000000000" w:firstRow="1" w:lastRow="0" w:firstColumn="0" w:lastColumn="0" w:oddVBand="0" w:evenVBand="0" w:oddHBand="0" w:evenHBand="0" w:firstRowFirstColumn="0" w:firstRowLastColumn="0" w:lastRowFirstColumn="0" w:lastRowLastColumn="0"/>
           <w:trHeight w:val="381"/>
         </w:trPr>
         <w:tc>
           <w:tcPr>
-            <w:cnfStyle w:val="001000000100"/>
+            <w:cnfStyle w:val="001000000100" w:firstRow="0" w:lastRow="0" w:firstColumn="1" w:lastColumn="0" w:oddVBand="0" w:evenVBand="0" w:oddHBand="0" w:evenHBand="0" w:firstRowFirstColumn="1" w:firstRowLastColumn="0" w:lastRowFirstColumn="0" w:lastRowLastColumn="0"/>
             <w:tcW w:w="2093" w:type="dxa"/>
             <w:vAlign w:val="center"/>
           </w:tcPr>
@@ -507,7 +507,7 @@
           <w:p>
             <w:pPr>
               <w:jc w:val="right"/>
-              <w:cnfStyle w:val="100000000000"/>
+              <w:cnfStyle w:val="100000000000" w:firstRow="1" w:lastRow="0" w:firstColumn="0" w:lastColumn="0" w:oddVBand="0" w:evenVBand="0" w:oddHBand="0" w:evenHBand="0" w:firstRowFirstColumn="0" w:firstRowLastColumn="0" w:lastRowFirstColumn="0" w:lastRowLastColumn="0"/>
             </w:pPr>
             <w:r>
               <w:t>0</w:t>
@@ -520,11 +520,11 @@
       </w:tr>
       <w:tr>
         <w:trPr>
-          <w:cnfStyle w:val="000000100000"/>
+          <w:cnfStyle w:val="000000100000" w:firstRow="0" w:lastRow="0" w:firstColumn="0" w:lastColumn="0" w:oddVBand="0" w:evenVBand="0" w:oddHBand="1" w:evenHBand="0" w:firstRowFirstColumn="0" w:firstRowLastColumn="0" w:lastRowFirstColumn="0" w:lastRowLastColumn="0"/>
         </w:trPr>
         <w:tc>
           <w:tcPr>
-            <w:cnfStyle w:val="001000000000"/>
+            <w:cnfStyle w:val="001000000000" w:firstRow="0" w:lastRow="0" w:firstColumn="1" w:lastColumn="0" w:oddVBand="0" w:evenVBand="0" w:oddHBand="0" w:evenHBand="0" w:firstRowFirstColumn="0" w:firstRowLastColumn="0" w:lastRowFirstColumn="0" w:lastRowLastColumn="0"/>
             <w:tcW w:w="9886" w:type="dxa"/>
             <w:gridSpan w:val="2"/>
           </w:tcPr>
@@ -537,7 +537,7 @@
         </w:trPr>
         <w:tc>
           <w:tcPr>
-            <w:cnfStyle w:val="001000000000"/>
+            <w:cnfStyle w:val="001000000000" w:firstRow="0" w:lastRow="0" w:firstColumn="1" w:lastColumn="0" w:oddVBand="0" w:evenVBand="0" w:oddHBand="0" w:evenHBand="0" w:firstRowFirstColumn="0" w:firstRowLastColumn="0" w:lastRowFirstColumn="0" w:lastRowLastColumn="0"/>
             <w:tcW w:w="2093" w:type="dxa"/>
             <w:vAlign w:val="center"/>
           </w:tcPr>
@@ -557,28 +557,25 @@
           </w:tcPr>
           <w:p>
             <w:pPr>
-              <w:cnfStyle w:val="000000000000"/>
+              <w:cnfStyle w:val="000000000000" w:firstRow="0" w:lastRow="0" w:firstColumn="0" w:lastColumn="0" w:oddVBand="0" w:evenVBand="0" w:oddHBand="0" w:evenHBand="0" w:firstRowFirstColumn="0" w:firstRowLastColumn="0" w:lastRowFirstColumn="0" w:lastRowLastColumn="0"/>
               <w:rPr>
                 <w:b/>
               </w:rPr>
             </w:pPr>
             <w:r>
-              <w:t>Caso base</w:t>
-            </w:r>
-            <w:r>
-              <w:t>.</w:t>
+              <w:t>00_CONSIGNA_caso_base.in</w:t>
             </w:r>
           </w:p>
         </w:tc>
       </w:tr>
       <w:tr>
         <w:trPr>
-          <w:cnfStyle w:val="000000100000"/>
+          <w:cnfStyle w:val="000000100000" w:firstRow="0" w:lastRow="0" w:firstColumn="0" w:lastColumn="0" w:oddVBand="0" w:evenVBand="0" w:oddHBand="1" w:evenHBand="0" w:firstRowFirstColumn="0" w:firstRowLastColumn="0" w:lastRowFirstColumn="0" w:lastRowLastColumn="0"/>
           <w:trHeight w:val="454"/>
         </w:trPr>
         <w:tc>
           <w:tcPr>
-            <w:cnfStyle w:val="001000000000"/>
+            <w:cnfStyle w:val="001000000000" w:firstRow="0" w:lastRow="0" w:firstColumn="1" w:lastColumn="0" w:oddVBand="0" w:evenVBand="0" w:oddHBand="0" w:evenHBand="0" w:firstRowFirstColumn="0" w:firstRowLastColumn="0" w:lastRowFirstColumn="0" w:lastRowLastColumn="0"/>
             <w:tcW w:w="2093" w:type="dxa"/>
             <w:shd w:val="clear" w:color="auto" w:fill="92CDDC" w:themeFill="accent5" w:themeFillTint="99"/>
             <w:vAlign w:val="center"/>
@@ -599,7 +596,7 @@
           </w:tcPr>
           <w:p>
             <w:pPr>
-              <w:cnfStyle w:val="000000100000"/>
+              <w:cnfStyle w:val="000000100000" w:firstRow="0" w:lastRow="0" w:firstColumn="0" w:lastColumn="0" w:oddVBand="0" w:evenVBand="0" w:oddHBand="1" w:evenHBand="0" w:firstRowFirstColumn="0" w:firstRowLastColumn="0" w:lastRowFirstColumn="0" w:lastRowLastColumn="0"/>
             </w:pPr>
             <w:r>
               <w:t>Derivad</w:t>
@@ -619,7 +616,7 @@
         </w:trPr>
         <w:tc>
           <w:tcPr>
-            <w:cnfStyle w:val="001000000000"/>
+            <w:cnfStyle w:val="001000000000" w:firstRow="0" w:lastRow="0" w:firstColumn="1" w:lastColumn="0" w:oddVBand="0" w:evenVBand="0" w:oddHBand="0" w:evenHBand="0" w:firstRowFirstColumn="0" w:firstRowLastColumn="0" w:lastRowFirstColumn="0" w:lastRowLastColumn="0"/>
             <w:tcW w:w="2093" w:type="dxa"/>
             <w:vAlign w:val="center"/>
           </w:tcPr>
@@ -639,7 +636,7 @@
           </w:tcPr>
           <w:p>
             <w:pPr>
-              <w:cnfStyle w:val="000000000000"/>
+              <w:cnfStyle w:val="000000000000" w:firstRow="0" w:lastRow="0" w:firstColumn="0" w:lastColumn="0" w:oddVBand="0" w:evenVBand="0" w:oddHBand="0" w:evenHBand="0" w:firstRowFirstColumn="0" w:firstRowLastColumn="0" w:lastRowFirstColumn="0" w:lastRowLastColumn="0"/>
             </w:pPr>
             <w:r>
               <w:t>Este es el caso base propuesto por el enunciado y debe validar como tal</w:t>
@@ -655,12 +652,12 @@
       </w:tr>
       <w:tr>
         <w:trPr>
-          <w:cnfStyle w:val="000000100000"/>
+          <w:cnfStyle w:val="000000100000" w:firstRow="0" w:lastRow="0" w:firstColumn="0" w:lastColumn="0" w:oddVBand="0" w:evenVBand="0" w:oddHBand="1" w:evenHBand="0" w:firstRowFirstColumn="0" w:firstRowLastColumn="0" w:lastRowFirstColumn="0" w:lastRowLastColumn="0"/>
           <w:trHeight w:val="454"/>
         </w:trPr>
         <w:tc>
           <w:tcPr>
-            <w:cnfStyle w:val="001000000000"/>
+            <w:cnfStyle w:val="001000000000" w:firstRow="0" w:lastRow="0" w:firstColumn="1" w:lastColumn="0" w:oddVBand="0" w:evenVBand="0" w:oddHBand="0" w:evenHBand="0" w:firstRowFirstColumn="0" w:firstRowLastColumn="0" w:lastRowFirstColumn="0" w:lastRowLastColumn="0"/>
             <w:tcW w:w="2093" w:type="dxa"/>
             <w:shd w:val="clear" w:color="auto" w:fill="92CDDC" w:themeFill="accent5" w:themeFillTint="99"/>
             <w:vAlign w:val="center"/>
@@ -682,7 +679,7 @@
           <w:p>
             <w:pPr>
               <w:jc w:val="right"/>
-              <w:cnfStyle w:val="000000100000"/>
+              <w:cnfStyle w:val="000000100000" w:firstRow="0" w:lastRow="0" w:firstColumn="0" w:lastColumn="0" w:oddVBand="0" w:evenVBand="0" w:oddHBand="1" w:evenHBand="0" w:firstRowFirstColumn="0" w:firstRowLastColumn="0" w:lastRowFirstColumn="0" w:lastRowLastColumn="0"/>
               <w:rPr>
                 <w:rFonts w:ascii="Courier New" w:hAnsi="Courier New" w:cs="Courier New"/>
                 <w:i/>
@@ -694,6 +691,12 @@
                 <w:i/>
               </w:rPr>
               <w:t>00_</w:t>
+            </w:r>
+            <w:r>
+              <w:rPr>
+                <w:i/>
+              </w:rPr>
+              <w:t>CONSIGNA_</w:t>
             </w:r>
             <w:r>
               <w:rPr>
@@ -713,7 +716,7 @@
       <w:tr>
         <w:tc>
           <w:tcPr>
-            <w:cnfStyle w:val="001000000000"/>
+            <w:cnfStyle w:val="001000000000" w:firstRow="0" w:lastRow="0" w:firstColumn="1" w:lastColumn="0" w:oddVBand="0" w:evenVBand="0" w:oddHBand="0" w:evenHBand="0" w:firstRowFirstColumn="0" w:firstRowLastColumn="0" w:lastRowFirstColumn="0" w:lastRowLastColumn="0"/>
             <w:tcW w:w="2093" w:type="dxa"/>
             <w:vAlign w:val="center"/>
           </w:tcPr>
@@ -737,7 +740,7 @@
           </w:tcPr>
           <w:p>
             <w:pPr>
-              <w:cnfStyle w:val="000000000000"/>
+              <w:cnfStyle w:val="000000000000" w:firstRow="0" w:lastRow="0" w:firstColumn="0" w:lastColumn="0" w:oddVBand="0" w:evenVBand="0" w:oddHBand="0" w:evenHBand="0" w:firstRowFirstColumn="0" w:firstRowLastColumn="0" w:lastRowFirstColumn="0" w:lastRowLastColumn="0"/>
               <w:rPr>
                 <w:rFonts w:ascii="Courier New" w:hAnsi="Courier New" w:cs="Courier New"/>
                 <w:sz w:val="20"/>
@@ -755,7 +758,7 @@
           </w:p>
           <w:p>
             <w:pPr>
-              <w:cnfStyle w:val="000000000000"/>
+              <w:cnfStyle w:val="000000000000" w:firstRow="0" w:lastRow="0" w:firstColumn="0" w:lastColumn="0" w:oddVBand="0" w:evenVBand="0" w:oddHBand="0" w:evenHBand="0" w:firstRowFirstColumn="0" w:firstRowLastColumn="0" w:lastRowFirstColumn="0" w:lastRowLastColumn="0"/>
               <w:rPr>
                 <w:rFonts w:ascii="Courier New" w:hAnsi="Courier New" w:cs="Courier New"/>
                 <w:sz w:val="20"/>
@@ -775,7 +778,7 @@
           </w:p>
           <w:p>
             <w:pPr>
-              <w:cnfStyle w:val="000000000000"/>
+              <w:cnfStyle w:val="000000000000" w:firstRow="0" w:lastRow="0" w:firstColumn="0" w:lastColumn="0" w:oddVBand="0" w:evenVBand="0" w:oddHBand="0" w:evenHBand="0" w:firstRowFirstColumn="0" w:firstRowLastColumn="0" w:lastRowFirstColumn="0" w:lastRowLastColumn="0"/>
               <w:rPr>
                 <w:rFonts w:ascii="Courier New" w:hAnsi="Courier New" w:cs="Courier New"/>
                 <w:sz w:val="20"/>
@@ -793,7 +796,7 @@
           </w:p>
           <w:p>
             <w:pPr>
-              <w:cnfStyle w:val="000000000000"/>
+              <w:cnfStyle w:val="000000000000" w:firstRow="0" w:lastRow="0" w:firstColumn="0" w:lastColumn="0" w:oddVBand="0" w:evenVBand="0" w:oddHBand="0" w:evenHBand="0" w:firstRowFirstColumn="0" w:firstRowLastColumn="0" w:lastRowFirstColumn="0" w:lastRowLastColumn="0"/>
               <w:rPr>
                 <w:rFonts w:ascii="Courier New" w:hAnsi="Courier New" w:cs="Courier New"/>
                 <w:sz w:val="20"/>
@@ -813,7 +816,7 @@
           </w:p>
           <w:p>
             <w:pPr>
-              <w:cnfStyle w:val="000000000000"/>
+              <w:cnfStyle w:val="000000000000" w:firstRow="0" w:lastRow="0" w:firstColumn="0" w:lastColumn="0" w:oddVBand="0" w:evenVBand="0" w:oddHBand="0" w:evenHBand="0" w:firstRowFirstColumn="0" w:firstRowLastColumn="0" w:lastRowFirstColumn="0" w:lastRowLastColumn="0"/>
               <w:rPr>
                 <w:rFonts w:ascii="Courier New" w:hAnsi="Courier New" w:cs="Courier New"/>
                 <w:sz w:val="20"/>
@@ -831,7 +834,7 @@
           </w:p>
           <w:p>
             <w:pPr>
-              <w:cnfStyle w:val="000000000000"/>
+              <w:cnfStyle w:val="000000000000" w:firstRow="0" w:lastRow="0" w:firstColumn="0" w:lastColumn="0" w:oddVBand="0" w:evenVBand="0" w:oddHBand="0" w:evenHBand="0" w:firstRowFirstColumn="0" w:firstRowLastColumn="0" w:lastRowFirstColumn="0" w:lastRowLastColumn="0"/>
               <w:rPr>
                 <w:rFonts w:ascii="Courier New" w:hAnsi="Courier New" w:cs="Courier New"/>
                 <w:sz w:val="20"/>
@@ -849,7 +852,7 @@
           </w:p>
           <w:p>
             <w:pPr>
-              <w:cnfStyle w:val="000000000000"/>
+              <w:cnfStyle w:val="000000000000" w:firstRow="0" w:lastRow="0" w:firstColumn="0" w:lastColumn="0" w:oddVBand="0" w:evenVBand="0" w:oddHBand="0" w:evenHBand="0" w:firstRowFirstColumn="0" w:firstRowLastColumn="0" w:lastRowFirstColumn="0" w:lastRowLastColumn="0"/>
               <w:rPr>
                 <w:rFonts w:ascii="Courier New" w:hAnsi="Courier New" w:cs="Courier New"/>
               </w:rPr>
@@ -867,12 +870,12 @@
       </w:tr>
       <w:tr>
         <w:trPr>
-          <w:cnfStyle w:val="000000100000"/>
+          <w:cnfStyle w:val="000000100000" w:firstRow="0" w:lastRow="0" w:firstColumn="0" w:lastColumn="0" w:oddVBand="0" w:evenVBand="0" w:oddHBand="1" w:evenHBand="0" w:firstRowFirstColumn="0" w:firstRowLastColumn="0" w:lastRowFirstColumn="0" w:lastRowLastColumn="0"/>
           <w:trHeight w:val="454"/>
         </w:trPr>
         <w:tc>
           <w:tcPr>
-            <w:cnfStyle w:val="001000000000"/>
+            <w:cnfStyle w:val="001000000000" w:firstRow="0" w:lastRow="0" w:firstColumn="1" w:lastColumn="0" w:oddVBand="0" w:evenVBand="0" w:oddHBand="0" w:evenHBand="0" w:firstRowFirstColumn="0" w:firstRowLastColumn="0" w:lastRowFirstColumn="0" w:lastRowLastColumn="0"/>
             <w:tcW w:w="2093" w:type="dxa"/>
             <w:shd w:val="clear" w:color="auto" w:fill="92CDDC" w:themeFill="accent5" w:themeFillTint="99"/>
             <w:vAlign w:val="center"/>
@@ -894,7 +897,7 @@
           <w:p>
             <w:pPr>
               <w:jc w:val="right"/>
-              <w:cnfStyle w:val="000000100000"/>
+              <w:cnfStyle w:val="000000100000" w:firstRow="0" w:lastRow="0" w:firstColumn="0" w:lastColumn="0" w:oddVBand="0" w:evenVBand="0" w:oddHBand="1" w:evenHBand="0" w:firstRowFirstColumn="0" w:firstRowLastColumn="0" w:lastRowFirstColumn="0" w:lastRowLastColumn="0"/>
               <w:rPr>
                 <w:rFonts w:ascii="Courier New" w:hAnsi="Courier New" w:cs="Courier New"/>
                 <w:i/>
@@ -905,6 +908,12 @@
                 <w:i/>
               </w:rPr>
               <w:t>00_</w:t>
+            </w:r>
+            <w:r>
+              <w:rPr>
+                <w:i/>
+              </w:rPr>
+              <w:t>CONSIGNA_</w:t>
             </w:r>
             <w:r>
               <w:rPr>
@@ -936,7 +945,7 @@
       <w:tr>
         <w:tc>
           <w:tcPr>
-            <w:cnfStyle w:val="001000000000"/>
+            <w:cnfStyle w:val="001000000000" w:firstRow="0" w:lastRow="0" w:firstColumn="1" w:lastColumn="0" w:oddVBand="0" w:evenVBand="0" w:oddHBand="0" w:evenHBand="0" w:firstRowFirstColumn="0" w:firstRowLastColumn="0" w:lastRowFirstColumn="0" w:lastRowLastColumn="0"/>
             <w:tcW w:w="2093" w:type="dxa"/>
             <w:vAlign w:val="center"/>
           </w:tcPr>
@@ -958,7 +967,7 @@
           </w:tcPr>
           <w:p>
             <w:pPr>
-              <w:cnfStyle w:val="000000000000"/>
+              <w:cnfStyle w:val="000000000000" w:firstRow="0" w:lastRow="0" w:firstColumn="0" w:lastColumn="0" w:oddVBand="0" w:evenVBand="0" w:oddHBand="0" w:evenHBand="0" w:firstRowFirstColumn="0" w:firstRowLastColumn="0" w:lastRowFirstColumn="0" w:lastRowLastColumn="0"/>
               <w:rPr>
                 <w:rFonts w:ascii="Courier New" w:hAnsi="Courier New" w:cs="Courier New"/>
                 <w:sz w:val="20"/>
@@ -974,7 +983,7 @@
           </w:p>
           <w:p>
             <w:pPr>
-              <w:cnfStyle w:val="000000000000"/>
+              <w:cnfStyle w:val="000000000000" w:firstRow="0" w:lastRow="0" w:firstColumn="0" w:lastColumn="0" w:oddVBand="0" w:evenVBand="0" w:oddHBand="0" w:evenHBand="0" w:firstRowFirstColumn="0" w:firstRowLastColumn="0" w:lastRowFirstColumn="0" w:lastRowLastColumn="0"/>
               <w:rPr>
                 <w:rFonts w:ascii="Courier New" w:hAnsi="Courier New" w:cs="Courier New"/>
                 <w:sz w:val="20"/>
@@ -990,7 +999,7 @@
           </w:p>
           <w:p>
             <w:pPr>
-              <w:cnfStyle w:val="000000000000"/>
+              <w:cnfStyle w:val="000000000000" w:firstRow="0" w:lastRow="0" w:firstColumn="0" w:lastColumn="0" w:oddVBand="0" w:evenVBand="0" w:oddHBand="0" w:evenHBand="0" w:firstRowFirstColumn="0" w:firstRowLastColumn="0" w:lastRowFirstColumn="0" w:lastRowLastColumn="0"/>
               <w:rPr>
                 <w:rFonts w:ascii="Courier New" w:hAnsi="Courier New" w:cs="Courier New"/>
                 <w:sz w:val="20"/>
@@ -1006,7 +1015,7 @@
           </w:p>
           <w:p>
             <w:pPr>
-              <w:cnfStyle w:val="000000000000"/>
+              <w:cnfStyle w:val="000000000000" w:firstRow="0" w:lastRow="0" w:firstColumn="0" w:lastColumn="0" w:oddVBand="0" w:evenVBand="0" w:oddHBand="0" w:evenHBand="0" w:firstRowFirstColumn="0" w:firstRowLastColumn="0" w:lastRowFirstColumn="0" w:lastRowLastColumn="0"/>
               <w:rPr>
                 <w:rFonts w:ascii="Courier New" w:hAnsi="Courier New" w:cs="Courier New"/>
               </w:rPr>
@@ -1046,9 +1055,9 @@
     </w:p>
     <w:tbl>
       <w:tblPr>
-        <w:tblStyle w:val="MediumShading2-Accent5"/>
+        <w:tblStyle w:val="Sombreadomedio2-nfasis5"/>
         <w:tblW w:w="0" w:type="auto"/>
-        <w:tblLook w:val="04A0"/>
+        <w:tblLook w:val="04A0" w:firstRow="1" w:lastRow="0" w:firstColumn="1" w:lastColumn="0" w:noHBand="0" w:noVBand="1"/>
       </w:tblPr>
       <w:tblGrid>
         <w:gridCol w:w="2093"/>
@@ -1056,12 +1065,12 @@
       </w:tblGrid>
       <w:tr>
         <w:trPr>
-          <w:cnfStyle w:val="100000000000"/>
+          <w:cnfStyle w:val="100000000000" w:firstRow="1" w:lastRow="0" w:firstColumn="0" w:lastColumn="0" w:oddVBand="0" w:evenVBand="0" w:oddHBand="0" w:evenHBand="0" w:firstRowFirstColumn="0" w:firstRowLastColumn="0" w:lastRowFirstColumn="0" w:lastRowLastColumn="0"/>
           <w:trHeight w:val="381"/>
         </w:trPr>
         <w:tc>
           <w:tcPr>
-            <w:cnfStyle w:val="001000000100"/>
+            <w:cnfStyle w:val="001000000100" w:firstRow="0" w:lastRow="0" w:firstColumn="1" w:lastColumn="0" w:oddVBand="0" w:evenVBand="0" w:oddHBand="0" w:evenHBand="0" w:firstRowFirstColumn="1" w:firstRowLastColumn="0" w:lastRowFirstColumn="0" w:lastRowLastColumn="0"/>
             <w:tcW w:w="2093" w:type="dxa"/>
             <w:vAlign w:val="center"/>
           </w:tcPr>
@@ -1083,7 +1092,7 @@
           <w:p>
             <w:pPr>
               <w:jc w:val="right"/>
-              <w:cnfStyle w:val="100000000000"/>
+              <w:cnfStyle w:val="100000000000" w:firstRow="1" w:lastRow="0" w:firstColumn="0" w:lastColumn="0" w:oddVBand="0" w:evenVBand="0" w:oddHBand="0" w:evenHBand="0" w:firstRowFirstColumn="0" w:firstRowLastColumn="0" w:lastRowFirstColumn="0" w:lastRowLastColumn="0"/>
             </w:pPr>
             <w:r>
               <w:t>02</w:t>
@@ -1093,11 +1102,11 @@
       </w:tr>
       <w:tr>
         <w:trPr>
-          <w:cnfStyle w:val="000000100000"/>
+          <w:cnfStyle w:val="000000100000" w:firstRow="0" w:lastRow="0" w:firstColumn="0" w:lastColumn="0" w:oddVBand="0" w:evenVBand="0" w:oddHBand="1" w:evenHBand="0" w:firstRowFirstColumn="0" w:firstRowLastColumn="0" w:lastRowFirstColumn="0" w:lastRowLastColumn="0"/>
         </w:trPr>
         <w:tc>
           <w:tcPr>
-            <w:cnfStyle w:val="001000000000"/>
+            <w:cnfStyle w:val="001000000000" w:firstRow="0" w:lastRow="0" w:firstColumn="1" w:lastColumn="0" w:oddVBand="0" w:evenVBand="0" w:oddHBand="0" w:evenHBand="0" w:firstRowFirstColumn="0" w:firstRowLastColumn="0" w:lastRowFirstColumn="0" w:lastRowLastColumn="0"/>
             <w:tcW w:w="9886" w:type="dxa"/>
             <w:gridSpan w:val="2"/>
           </w:tcPr>
@@ -1110,7 +1119,7 @@
         </w:trPr>
         <w:tc>
           <w:tcPr>
-            <w:cnfStyle w:val="001000000000"/>
+            <w:cnfStyle w:val="001000000000" w:firstRow="0" w:lastRow="0" w:firstColumn="1" w:lastColumn="0" w:oddVBand="0" w:evenVBand="0" w:oddHBand="0" w:evenHBand="0" w:firstRowFirstColumn="0" w:firstRowLastColumn="0" w:lastRowFirstColumn="0" w:lastRowLastColumn="0"/>
             <w:tcW w:w="2093" w:type="dxa"/>
             <w:vAlign w:val="center"/>
           </w:tcPr>
@@ -1130,28 +1139,25 @@
           </w:tcPr>
           <w:p>
             <w:pPr>
-              <w:cnfStyle w:val="000000000000"/>
+              <w:cnfStyle w:val="000000000000" w:firstRow="0" w:lastRow="0" w:firstColumn="0" w:lastColumn="0" w:oddVBand="0" w:evenVBand="0" w:oddHBand="0" w:evenHBand="0" w:firstRowFirstColumn="0" w:firstRowLastColumn="0" w:lastRowFirstColumn="0" w:lastRowLastColumn="0"/>
               <w:rPr>
                 <w:b/>
               </w:rPr>
             </w:pPr>
             <w:r>
-              <w:t>Caso fatiga</w:t>
-            </w:r>
-            <w:r>
-              <w:t>.</w:t>
+              <w:t>01_FATIGA_caso_fatiga.in</w:t>
             </w:r>
           </w:p>
         </w:tc>
       </w:tr>
       <w:tr>
         <w:trPr>
-          <w:cnfStyle w:val="000000100000"/>
+          <w:cnfStyle w:val="000000100000" w:firstRow="0" w:lastRow="0" w:firstColumn="0" w:lastColumn="0" w:oddVBand="0" w:evenVBand="0" w:oddHBand="1" w:evenHBand="0" w:firstRowFirstColumn="0" w:firstRowLastColumn="0" w:lastRowFirstColumn="0" w:lastRowLastColumn="0"/>
           <w:trHeight w:val="454"/>
         </w:trPr>
         <w:tc>
           <w:tcPr>
-            <w:cnfStyle w:val="001000000000"/>
+            <w:cnfStyle w:val="001000000000" w:firstRow="0" w:lastRow="0" w:firstColumn="1" w:lastColumn="0" w:oddVBand="0" w:evenVBand="0" w:oddHBand="0" w:evenHBand="0" w:firstRowFirstColumn="0" w:firstRowLastColumn="0" w:lastRowFirstColumn="0" w:lastRowLastColumn="0"/>
             <w:tcW w:w="2093" w:type="dxa"/>
             <w:shd w:val="clear" w:color="auto" w:fill="92CDDC" w:themeFill="accent5" w:themeFillTint="99"/>
             <w:vAlign w:val="center"/>
@@ -1172,7 +1178,7 @@
           </w:tcPr>
           <w:p>
             <w:pPr>
-              <w:cnfStyle w:val="000000100000"/>
+              <w:cnfStyle w:val="000000100000" w:firstRow="0" w:lastRow="0" w:firstColumn="0" w:lastColumn="0" w:oddVBand="0" w:evenVBand="0" w:oddHBand="1" w:evenHBand="0" w:firstRowFirstColumn="0" w:firstRowLastColumn="0" w:lastRowFirstColumn="0" w:lastRowLastColumn="0"/>
             </w:pPr>
             <w:r>
               <w:t>Fatiga.</w:t>
@@ -1186,7 +1192,7 @@
         </w:trPr>
         <w:tc>
           <w:tcPr>
-            <w:cnfStyle w:val="001000000000"/>
+            <w:cnfStyle w:val="001000000000" w:firstRow="0" w:lastRow="0" w:firstColumn="1" w:lastColumn="0" w:oddVBand="0" w:evenVBand="0" w:oddHBand="0" w:evenHBand="0" w:firstRowFirstColumn="0" w:firstRowLastColumn="0" w:lastRowFirstColumn="0" w:lastRowLastColumn="0"/>
             <w:tcW w:w="2093" w:type="dxa"/>
             <w:vAlign w:val="center"/>
           </w:tcPr>
@@ -1207,7 +1213,7 @@
           <w:p>
             <w:pPr>
               <w:jc w:val="both"/>
-              <w:cnfStyle w:val="000000000000"/>
+              <w:cnfStyle w:val="000000000000" w:firstRow="0" w:lastRow="0" w:firstColumn="0" w:lastColumn="0" w:oddVBand="0" w:evenVBand="0" w:oddHBand="0" w:evenHBand="0" w:firstRowFirstColumn="0" w:firstRowLastColumn="0" w:lastRowFirstColumn="0" w:lastRowLastColumn="0"/>
             </w:pPr>
             <w:r>
               <w:t>Este caso busca forzar al programa solución a encontrar todas las letras extremas posibles según las restricciones (todo el alfabeto), y mostrar la salida de acuerdo a lo indicado (sin repetir ninguna)</w:t>
@@ -1220,12 +1226,12 @@
       </w:tr>
       <w:tr>
         <w:trPr>
-          <w:cnfStyle w:val="000000100000"/>
+          <w:cnfStyle w:val="000000100000" w:firstRow="0" w:lastRow="0" w:firstColumn="0" w:lastColumn="0" w:oddVBand="0" w:evenVBand="0" w:oddHBand="1" w:evenHBand="0" w:firstRowFirstColumn="0" w:firstRowLastColumn="0" w:lastRowFirstColumn="0" w:lastRowLastColumn="0"/>
           <w:trHeight w:val="454"/>
         </w:trPr>
         <w:tc>
           <w:tcPr>
-            <w:cnfStyle w:val="001000000000"/>
+            <w:cnfStyle w:val="001000000000" w:firstRow="0" w:lastRow="0" w:firstColumn="1" w:lastColumn="0" w:oddVBand="0" w:evenVBand="0" w:oddHBand="0" w:evenHBand="0" w:firstRowFirstColumn="0" w:firstRowLastColumn="0" w:lastRowFirstColumn="0" w:lastRowLastColumn="0"/>
             <w:tcW w:w="2093" w:type="dxa"/>
             <w:shd w:val="clear" w:color="auto" w:fill="92CDDC" w:themeFill="accent5" w:themeFillTint="99"/>
             <w:vAlign w:val="center"/>
@@ -1247,7 +1253,7 @@
           <w:p>
             <w:pPr>
               <w:jc w:val="right"/>
-              <w:cnfStyle w:val="000000100000"/>
+              <w:cnfStyle w:val="000000100000" w:firstRow="0" w:lastRow="0" w:firstColumn="0" w:lastColumn="0" w:oddVBand="0" w:evenVBand="0" w:oddHBand="1" w:evenHBand="0" w:firstRowFirstColumn="0" w:firstRowLastColumn="0" w:lastRowFirstColumn="0" w:lastRowLastColumn="0"/>
               <w:rPr>
                 <w:rFonts w:ascii="Courier New" w:hAnsi="Courier New" w:cs="Courier New"/>
                 <w:i/>
@@ -1271,6 +1277,12 @@
                 <w:i/>
               </w:rPr>
               <w:t>_</w:t>
+            </w:r>
+            <w:r>
+              <w:rPr>
+                <w:i/>
+              </w:rPr>
+              <w:t>FATIGA_</w:t>
             </w:r>
             <w:r>
               <w:rPr>
@@ -1296,7 +1308,7 @@
       <w:tr>
         <w:tc>
           <w:tcPr>
-            <w:cnfStyle w:val="001000000000"/>
+            <w:cnfStyle w:val="001000000000" w:firstRow="0" w:lastRow="0" w:firstColumn="1" w:lastColumn="0" w:oddVBand="0" w:evenVBand="0" w:oddHBand="0" w:evenHBand="0" w:firstRowFirstColumn="0" w:firstRowLastColumn="0" w:lastRowFirstColumn="0" w:lastRowLastColumn="0"/>
             <w:tcW w:w="2093" w:type="dxa"/>
             <w:vAlign w:val="center"/>
           </w:tcPr>
@@ -1320,7 +1332,7 @@
           </w:tcPr>
           <w:p>
             <w:pPr>
-              <w:cnfStyle w:val="000000000000"/>
+              <w:cnfStyle w:val="000000000000" w:firstRow="0" w:lastRow="0" w:firstColumn="0" w:lastColumn="0" w:oddVBand="0" w:evenVBand="0" w:oddHBand="0" w:evenHBand="0" w:firstRowFirstColumn="0" w:firstRowLastColumn="0" w:lastRowFirstColumn="0" w:lastRowLastColumn="0"/>
               <w:rPr>
                 <w:rFonts w:ascii="Courier New" w:hAnsi="Courier New" w:cs="Courier New"/>
                 <w:sz w:val="20"/>
@@ -1336,7 +1348,7 @@
           </w:p>
           <w:p>
             <w:pPr>
-              <w:cnfStyle w:val="000000000000"/>
+              <w:cnfStyle w:val="000000000000" w:firstRow="0" w:lastRow="0" w:firstColumn="0" w:lastColumn="0" w:oddVBand="0" w:evenVBand="0" w:oddHBand="0" w:evenHBand="0" w:firstRowFirstColumn="0" w:firstRowLastColumn="0" w:lastRowFirstColumn="0" w:lastRowLastColumn="0"/>
               <w:rPr>
                 <w:rFonts w:ascii="Courier New" w:hAnsi="Courier New" w:cs="Courier New"/>
                 <w:sz w:val="20"/>
@@ -1352,7 +1364,7 @@
           </w:p>
           <w:p>
             <w:pPr>
-              <w:cnfStyle w:val="000000000000"/>
+              <w:cnfStyle w:val="000000000000" w:firstRow="0" w:lastRow="0" w:firstColumn="0" w:lastColumn="0" w:oddVBand="0" w:evenVBand="0" w:oddHBand="0" w:evenHBand="0" w:firstRowFirstColumn="0" w:firstRowLastColumn="0" w:lastRowFirstColumn="0" w:lastRowLastColumn="0"/>
               <w:rPr>
                 <w:rFonts w:ascii="Courier New" w:hAnsi="Courier New" w:cs="Courier New"/>
                 <w:sz w:val="20"/>
@@ -1368,7 +1380,7 @@
           </w:p>
           <w:p>
             <w:pPr>
-              <w:cnfStyle w:val="000000000000"/>
+              <w:cnfStyle w:val="000000000000" w:firstRow="0" w:lastRow="0" w:firstColumn="0" w:lastColumn="0" w:oddVBand="0" w:evenVBand="0" w:oddHBand="0" w:evenHBand="0" w:firstRowFirstColumn="0" w:firstRowLastColumn="0" w:lastRowFirstColumn="0" w:lastRowLastColumn="0"/>
               <w:rPr>
                 <w:rFonts w:ascii="Courier New" w:hAnsi="Courier New" w:cs="Courier New"/>
                 <w:sz w:val="20"/>
@@ -1386,7 +1398,7 @@
           </w:p>
           <w:p>
             <w:pPr>
-              <w:cnfStyle w:val="000000000000"/>
+              <w:cnfStyle w:val="000000000000" w:firstRow="0" w:lastRow="0" w:firstColumn="0" w:lastColumn="0" w:oddVBand="0" w:evenVBand="0" w:oddHBand="0" w:evenHBand="0" w:firstRowFirstColumn="0" w:firstRowLastColumn="0" w:lastRowFirstColumn="0" w:lastRowLastColumn="0"/>
               <w:rPr>
                 <w:rFonts w:ascii="Courier New" w:hAnsi="Courier New" w:cs="Courier New"/>
                 <w:sz w:val="20"/>
@@ -1402,7 +1414,7 @@
           </w:p>
           <w:p>
             <w:pPr>
-              <w:cnfStyle w:val="000000000000"/>
+              <w:cnfStyle w:val="000000000000" w:firstRow="0" w:lastRow="0" w:firstColumn="0" w:lastColumn="0" w:oddVBand="0" w:evenVBand="0" w:oddHBand="0" w:evenHBand="0" w:firstRowFirstColumn="0" w:firstRowLastColumn="0" w:lastRowFirstColumn="0" w:lastRowLastColumn="0"/>
               <w:rPr>
                 <w:rFonts w:ascii="Courier New" w:hAnsi="Courier New" w:cs="Courier New"/>
               </w:rPr>
@@ -1428,12 +1440,12 @@
       </w:tr>
       <w:tr>
         <w:trPr>
-          <w:cnfStyle w:val="000000100000"/>
+          <w:cnfStyle w:val="000000100000" w:firstRow="0" w:lastRow="0" w:firstColumn="0" w:lastColumn="0" w:oddVBand="0" w:evenVBand="0" w:oddHBand="1" w:evenHBand="0" w:firstRowFirstColumn="0" w:firstRowLastColumn="0" w:lastRowFirstColumn="0" w:lastRowLastColumn="0"/>
           <w:trHeight w:val="454"/>
         </w:trPr>
         <w:tc>
           <w:tcPr>
-            <w:cnfStyle w:val="001000000000"/>
+            <w:cnfStyle w:val="001000000000" w:firstRow="0" w:lastRow="0" w:firstColumn="1" w:lastColumn="0" w:oddVBand="0" w:evenVBand="0" w:oddHBand="0" w:evenHBand="0" w:firstRowFirstColumn="0" w:firstRowLastColumn="0" w:lastRowFirstColumn="0" w:lastRowLastColumn="0"/>
             <w:tcW w:w="2093" w:type="dxa"/>
             <w:shd w:val="clear" w:color="auto" w:fill="92CDDC" w:themeFill="accent5" w:themeFillTint="99"/>
             <w:vAlign w:val="center"/>
@@ -1455,7 +1467,7 @@
           <w:p>
             <w:pPr>
               <w:jc w:val="right"/>
-              <w:cnfStyle w:val="000000100000"/>
+              <w:cnfStyle w:val="000000100000" w:firstRow="0" w:lastRow="0" w:firstColumn="0" w:lastColumn="0" w:oddVBand="0" w:evenVBand="0" w:oddHBand="1" w:evenHBand="0" w:firstRowFirstColumn="0" w:firstRowLastColumn="0" w:lastRowFirstColumn="0" w:lastRowLastColumn="0"/>
               <w:rPr>
                 <w:rFonts w:ascii="Courier New" w:hAnsi="Courier New" w:cs="Courier New"/>
                 <w:i/>
@@ -1478,6 +1490,12 @@
                 <w:i/>
               </w:rPr>
               <w:t>_</w:t>
+            </w:r>
+            <w:r>
+              <w:rPr>
+                <w:i/>
+              </w:rPr>
+              <w:t>FATIGA_</w:t>
             </w:r>
             <w:r>
               <w:rPr>
@@ -1515,7 +1533,7 @@
       <w:tr>
         <w:tc>
           <w:tcPr>
-            <w:cnfStyle w:val="001000000000"/>
+            <w:cnfStyle w:val="001000000000" w:firstRow="0" w:lastRow="0" w:firstColumn="1" w:lastColumn="0" w:oddVBand="0" w:evenVBand="0" w:oddHBand="0" w:evenHBand="0" w:firstRowFirstColumn="0" w:firstRowLastColumn="0" w:lastRowFirstColumn="0" w:lastRowLastColumn="0"/>
             <w:tcW w:w="2093" w:type="dxa"/>
             <w:vAlign w:val="center"/>
           </w:tcPr>
@@ -1537,7 +1555,7 @@
           </w:tcPr>
           <w:p>
             <w:pPr>
-              <w:cnfStyle w:val="000000000000"/>
+              <w:cnfStyle w:val="000000000000" w:firstRow="0" w:lastRow="0" w:firstColumn="0" w:lastColumn="0" w:oddVBand="0" w:evenVBand="0" w:oddHBand="0" w:evenHBand="0" w:firstRowFirstColumn="0" w:firstRowLastColumn="0" w:lastRowFirstColumn="0" w:lastRowLastColumn="0"/>
               <w:rPr>
                 <w:rFonts w:ascii="Courier New" w:hAnsi="Courier New" w:cs="Courier New"/>
                 <w:sz w:val="20"/>
@@ -1555,7 +1573,7 @@
           </w:p>
           <w:p>
             <w:pPr>
-              <w:cnfStyle w:val="000000000000"/>
+              <w:cnfStyle w:val="000000000000" w:firstRow="0" w:lastRow="0" w:firstColumn="0" w:lastColumn="0" w:oddVBand="0" w:evenVBand="0" w:oddHBand="0" w:evenHBand="0" w:firstRowFirstColumn="0" w:firstRowLastColumn="0" w:lastRowFirstColumn="0" w:lastRowLastColumn="0"/>
               <w:rPr>
                 <w:rFonts w:ascii="Courier New" w:hAnsi="Courier New" w:cs="Courier New"/>
                 <w:sz w:val="20"/>
@@ -1571,7 +1589,7 @@
           </w:p>
           <w:p>
             <w:pPr>
-              <w:cnfStyle w:val="000000000000"/>
+              <w:cnfStyle w:val="000000000000" w:firstRow="0" w:lastRow="0" w:firstColumn="0" w:lastColumn="0" w:oddVBand="0" w:evenVBand="0" w:oddHBand="0" w:evenHBand="0" w:firstRowFirstColumn="0" w:firstRowLastColumn="0" w:lastRowFirstColumn="0" w:lastRowLastColumn="0"/>
               <w:rPr>
                 <w:rFonts w:ascii="Courier New" w:hAnsi="Courier New" w:cs="Courier New"/>
                 <w:sz w:val="20"/>
@@ -1587,7 +1605,7 @@
           </w:p>
           <w:p>
             <w:pPr>
-              <w:cnfStyle w:val="000000000000"/>
+              <w:cnfStyle w:val="000000000000" w:firstRow="0" w:lastRow="0" w:firstColumn="0" w:lastColumn="0" w:oddVBand="0" w:evenVBand="0" w:oddHBand="0" w:evenHBand="0" w:firstRowFirstColumn="0" w:firstRowLastColumn="0" w:lastRowFirstColumn="0" w:lastRowLastColumn="0"/>
               <w:rPr>
                 <w:rFonts w:ascii="Courier New" w:hAnsi="Courier New" w:cs="Courier New"/>
                 <w:sz w:val="20"/>
@@ -1605,7 +1623,7 @@
           </w:p>
           <w:p>
             <w:pPr>
-              <w:cnfStyle w:val="000000000000"/>
+              <w:cnfStyle w:val="000000000000" w:firstRow="0" w:lastRow="0" w:firstColumn="0" w:lastColumn="0" w:oddVBand="0" w:evenVBand="0" w:oddHBand="0" w:evenHBand="0" w:firstRowFirstColumn="0" w:firstRowLastColumn="0" w:lastRowFirstColumn="0" w:lastRowLastColumn="0"/>
               <w:rPr>
                 <w:rFonts w:ascii="Courier New" w:hAnsi="Courier New" w:cs="Courier New"/>
                 <w:sz w:val="20"/>
@@ -1621,7 +1639,7 @@
           </w:p>
           <w:p>
             <w:pPr>
-              <w:cnfStyle w:val="000000000000"/>
+              <w:cnfStyle w:val="000000000000" w:firstRow="0" w:lastRow="0" w:firstColumn="0" w:lastColumn="0" w:oddVBand="0" w:evenVBand="0" w:oddHBand="0" w:evenHBand="0" w:firstRowFirstColumn="0" w:firstRowLastColumn="0" w:lastRowFirstColumn="0" w:lastRowLastColumn="0"/>
               <w:rPr>
                 <w:rFonts w:ascii="Courier New" w:hAnsi="Courier New" w:cs="Courier New"/>
               </w:rPr>
@@ -1632,7 +1650,7 @@
                 <w:rFonts w:ascii="Courier New" w:hAnsi="Courier New" w:cs="Courier New"/>
                 <w:sz w:val="20"/>
               </w:rPr>
-              <w:t>Y</w:t>
+              <w:t>y</w:t>
             </w:r>
             <w:r>
               <w:rPr>
@@ -1668,9 +1686,9 @@
     </w:p>
     <w:tbl>
       <w:tblPr>
-        <w:tblStyle w:val="MediumShading2-Accent5"/>
+        <w:tblStyle w:val="Sombreadomedio2-nfasis5"/>
         <w:tblW w:w="0" w:type="auto"/>
-        <w:tblLook w:val="04A0"/>
+        <w:tblLook w:val="04A0" w:firstRow="1" w:lastRow="0" w:firstColumn="1" w:lastColumn="0" w:noHBand="0" w:noVBand="1"/>
       </w:tblPr>
       <w:tblGrid>
         <w:gridCol w:w="2093"/>
@@ -1678,12 +1696,12 @@
       </w:tblGrid>
       <w:tr>
         <w:trPr>
-          <w:cnfStyle w:val="100000000000"/>
+          <w:cnfStyle w:val="100000000000" w:firstRow="1" w:lastRow="0" w:firstColumn="0" w:lastColumn="0" w:oddVBand="0" w:evenVBand="0" w:oddHBand="0" w:evenHBand="0" w:firstRowFirstColumn="0" w:firstRowLastColumn="0" w:lastRowFirstColumn="0" w:lastRowLastColumn="0"/>
           <w:trHeight w:val="381"/>
         </w:trPr>
         <w:tc>
           <w:tcPr>
-            <w:cnfStyle w:val="001000000100"/>
+            <w:cnfStyle w:val="001000000100" w:firstRow="0" w:lastRow="0" w:firstColumn="1" w:lastColumn="0" w:oddVBand="0" w:evenVBand="0" w:oddHBand="0" w:evenHBand="0" w:firstRowFirstColumn="1" w:firstRowLastColumn="0" w:lastRowFirstColumn="0" w:lastRowLastColumn="0"/>
             <w:tcW w:w="2093" w:type="dxa"/>
             <w:vAlign w:val="center"/>
           </w:tcPr>
@@ -1691,8 +1709,6 @@
             <w:pPr>
               <w:jc w:val="center"/>
             </w:pPr>
-            <w:bookmarkStart w:id="1" w:name="_GoBack"/>
-            <w:bookmarkEnd w:id="1"/>
             <w:r>
               <w:lastRenderedPageBreak/>
               <w:t>Caso de Prueba</w:t>
@@ -1707,7 +1723,7 @@
           <w:p>
             <w:pPr>
               <w:jc w:val="right"/>
-              <w:cnfStyle w:val="100000000000"/>
+              <w:cnfStyle w:val="100000000000" w:firstRow="1" w:lastRow="0" w:firstColumn="0" w:lastColumn="0" w:oddVBand="0" w:evenVBand="0" w:oddHBand="0" w:evenHBand="0" w:firstRowFirstColumn="0" w:firstRowLastColumn="0" w:lastRowFirstColumn="0" w:lastRowLastColumn="0"/>
             </w:pPr>
             <w:r>
               <w:t>03</w:t>
@@ -1717,11 +1733,11 @@
       </w:tr>
       <w:tr>
         <w:trPr>
-          <w:cnfStyle w:val="000000100000"/>
+          <w:cnfStyle w:val="000000100000" w:firstRow="0" w:lastRow="0" w:firstColumn="0" w:lastColumn="0" w:oddVBand="0" w:evenVBand="0" w:oddHBand="1" w:evenHBand="0" w:firstRowFirstColumn="0" w:firstRowLastColumn="0" w:lastRowFirstColumn="0" w:lastRowLastColumn="0"/>
         </w:trPr>
         <w:tc>
           <w:tcPr>
-            <w:cnfStyle w:val="001000000000"/>
+            <w:cnfStyle w:val="001000000000" w:firstRow="0" w:lastRow="0" w:firstColumn="1" w:lastColumn="0" w:oddVBand="0" w:evenVBand="0" w:oddHBand="0" w:evenHBand="0" w:firstRowFirstColumn="0" w:firstRowLastColumn="0" w:lastRowFirstColumn="0" w:lastRowLastColumn="0"/>
             <w:tcW w:w="9886" w:type="dxa"/>
             <w:gridSpan w:val="2"/>
           </w:tcPr>
@@ -1734,7 +1750,7 @@
         </w:trPr>
         <w:tc>
           <w:tcPr>
-            <w:cnfStyle w:val="001000000000"/>
+            <w:cnfStyle w:val="001000000000" w:firstRow="0" w:lastRow="0" w:firstColumn="1" w:lastColumn="0" w:oddVBand="0" w:evenVBand="0" w:oddHBand="0" w:evenHBand="0" w:firstRowFirstColumn="0" w:firstRowLastColumn="0" w:lastRowFirstColumn="0" w:lastRowLastColumn="0"/>
             <w:tcW w:w="2093" w:type="dxa"/>
             <w:vAlign w:val="center"/>
           </w:tcPr>
@@ -1754,28 +1770,25 @@
           </w:tcPr>
           <w:p>
             <w:pPr>
-              <w:cnfStyle w:val="000000000000"/>
+              <w:cnfStyle w:val="000000000000" w:firstRow="0" w:lastRow="0" w:firstColumn="0" w:lastColumn="0" w:oddVBand="0" w:evenVBand="0" w:oddHBand="0" w:evenHBand="0" w:firstRowFirstColumn="0" w:firstRowLastColumn="0" w:lastRowFirstColumn="0" w:lastRowLastColumn="0"/>
               <w:rPr>
                 <w:b/>
               </w:rPr>
             </w:pPr>
             <w:r>
-              <w:t>Caso distintas palabras y una letra</w:t>
-            </w:r>
-            <w:r>
-              <w:t>.</w:t>
+              <w:t>02_distintas_palabras_una_letra.in</w:t>
             </w:r>
           </w:p>
         </w:tc>
       </w:tr>
       <w:tr>
         <w:trPr>
-          <w:cnfStyle w:val="000000100000"/>
+          <w:cnfStyle w:val="000000100000" w:firstRow="0" w:lastRow="0" w:firstColumn="0" w:lastColumn="0" w:oddVBand="0" w:evenVBand="0" w:oddHBand="1" w:evenHBand="0" w:firstRowFirstColumn="0" w:firstRowLastColumn="0" w:lastRowFirstColumn="0" w:lastRowLastColumn="0"/>
           <w:trHeight w:val="454"/>
         </w:trPr>
         <w:tc>
           <w:tcPr>
-            <w:cnfStyle w:val="001000000000"/>
+            <w:cnfStyle w:val="001000000000" w:firstRow="0" w:lastRow="0" w:firstColumn="1" w:lastColumn="0" w:oddVBand="0" w:evenVBand="0" w:oddHBand="0" w:evenHBand="0" w:firstRowFirstColumn="0" w:firstRowLastColumn="0" w:lastRowFirstColumn="0" w:lastRowLastColumn="0"/>
             <w:tcW w:w="2093" w:type="dxa"/>
             <w:shd w:val="clear" w:color="auto" w:fill="92CDDC" w:themeFill="accent5" w:themeFillTint="99"/>
             <w:vAlign w:val="center"/>
@@ -1796,7 +1809,7 @@
           </w:tcPr>
           <w:p>
             <w:pPr>
-              <w:cnfStyle w:val="000000100000"/>
+              <w:cnfStyle w:val="000000100000" w:firstRow="0" w:lastRow="0" w:firstColumn="0" w:lastColumn="0" w:oddVBand="0" w:evenVBand="0" w:oddHBand="1" w:evenHBand="0" w:firstRowFirstColumn="0" w:firstRowLastColumn="0" w:lastRowFirstColumn="0" w:lastRowLastColumn="0"/>
             </w:pPr>
             <w:r>
               <w:t>Derivado de requisitos.</w:t>
@@ -1810,7 +1823,7 @@
         </w:trPr>
         <w:tc>
           <w:tcPr>
-            <w:cnfStyle w:val="001000000000"/>
+            <w:cnfStyle w:val="001000000000" w:firstRow="0" w:lastRow="0" w:firstColumn="1" w:lastColumn="0" w:oddVBand="0" w:evenVBand="0" w:oddHBand="0" w:evenHBand="0" w:firstRowFirstColumn="0" w:firstRowLastColumn="0" w:lastRowFirstColumn="0" w:lastRowLastColumn="0"/>
             <w:tcW w:w="2093" w:type="dxa"/>
             <w:vAlign w:val="center"/>
           </w:tcPr>
@@ -1831,7 +1844,7 @@
           <w:p>
             <w:pPr>
               <w:jc w:val="both"/>
-              <w:cnfStyle w:val="000000000000"/>
+              <w:cnfStyle w:val="000000000000" w:firstRow="0" w:lastRow="0" w:firstColumn="0" w:lastColumn="0" w:oddVBand="0" w:evenVBand="0" w:oddHBand="0" w:evenHBand="0" w:firstRowFirstColumn="0" w:firstRowLastColumn="0" w:lastRowFirstColumn="0" w:lastRowLastColumn="0"/>
             </w:pPr>
             <w:r>
               <w:t>En este caso se propone distintas palabras y a su vez una única letra para comprobar que también se considera como extrema.</w:t>
@@ -1841,12 +1854,12 @@
       </w:tr>
       <w:tr>
         <w:trPr>
-          <w:cnfStyle w:val="000000100000"/>
+          <w:cnfStyle w:val="000000100000" w:firstRow="0" w:lastRow="0" w:firstColumn="0" w:lastColumn="0" w:oddVBand="0" w:evenVBand="0" w:oddHBand="1" w:evenHBand="0" w:firstRowFirstColumn="0" w:firstRowLastColumn="0" w:lastRowFirstColumn="0" w:lastRowLastColumn="0"/>
           <w:trHeight w:val="454"/>
         </w:trPr>
         <w:tc>
           <w:tcPr>
-            <w:cnfStyle w:val="001000000000"/>
+            <w:cnfStyle w:val="001000000000" w:firstRow="0" w:lastRow="0" w:firstColumn="1" w:lastColumn="0" w:oddVBand="0" w:evenVBand="0" w:oddHBand="0" w:evenHBand="0" w:firstRowFirstColumn="0" w:firstRowLastColumn="0" w:lastRowFirstColumn="0" w:lastRowLastColumn="0"/>
             <w:tcW w:w="2093" w:type="dxa"/>
             <w:shd w:val="clear" w:color="auto" w:fill="92CDDC" w:themeFill="accent5" w:themeFillTint="99"/>
             <w:vAlign w:val="center"/>
@@ -1868,7 +1881,7 @@
           <w:p>
             <w:pPr>
               <w:jc w:val="right"/>
-              <w:cnfStyle w:val="000000100000"/>
+              <w:cnfStyle w:val="000000100000" w:firstRow="0" w:lastRow="0" w:firstColumn="0" w:lastColumn="0" w:oddVBand="0" w:evenVBand="0" w:oddHBand="1" w:evenHBand="0" w:firstRowFirstColumn="0" w:firstRowLastColumn="0" w:lastRowFirstColumn="0" w:lastRowLastColumn="0"/>
               <w:rPr>
                 <w:rFonts w:ascii="Courier New" w:hAnsi="Courier New" w:cs="Courier New"/>
                 <w:i/>
@@ -1905,7 +1918,7 @@
       <w:tr>
         <w:tc>
           <w:tcPr>
-            <w:cnfStyle w:val="001000000000"/>
+            <w:cnfStyle w:val="001000000000" w:firstRow="0" w:lastRow="0" w:firstColumn="1" w:lastColumn="0" w:oddVBand="0" w:evenVBand="0" w:oddHBand="0" w:evenHBand="0" w:firstRowFirstColumn="0" w:firstRowLastColumn="0" w:lastRowFirstColumn="0" w:lastRowLastColumn="0"/>
             <w:tcW w:w="2093" w:type="dxa"/>
             <w:vAlign w:val="center"/>
           </w:tcPr>
@@ -1929,7 +1942,7 @@
           </w:tcPr>
           <w:p>
             <w:pPr>
-              <w:cnfStyle w:val="000000000000"/>
+              <w:cnfStyle w:val="000000000000" w:firstRow="0" w:lastRow="0" w:firstColumn="0" w:lastColumn="0" w:oddVBand="0" w:evenVBand="0" w:oddHBand="0" w:evenHBand="0" w:firstRowFirstColumn="0" w:firstRowLastColumn="0" w:lastRowFirstColumn="0" w:lastRowLastColumn="0"/>
               <w:rPr>
                 <w:rFonts w:ascii="Courier New" w:hAnsi="Courier New" w:cs="Courier New"/>
                 <w:sz w:val="20"/>
@@ -1947,7 +1960,7 @@
           </w:p>
           <w:p>
             <w:pPr>
-              <w:cnfStyle w:val="000000000000"/>
+              <w:cnfStyle w:val="000000000000" w:firstRow="0" w:lastRow="0" w:firstColumn="0" w:lastColumn="0" w:oddVBand="0" w:evenVBand="0" w:oddHBand="0" w:evenHBand="0" w:firstRowFirstColumn="0" w:firstRowLastColumn="0" w:lastRowFirstColumn="0" w:lastRowLastColumn="0"/>
               <w:rPr>
                 <w:rFonts w:ascii="Courier New" w:hAnsi="Courier New" w:cs="Courier New"/>
                 <w:sz w:val="20"/>
@@ -1965,7 +1978,7 @@
           </w:p>
           <w:p>
             <w:pPr>
-              <w:cnfStyle w:val="000000000000"/>
+              <w:cnfStyle w:val="000000000000" w:firstRow="0" w:lastRow="0" w:firstColumn="0" w:lastColumn="0" w:oddVBand="0" w:evenVBand="0" w:oddHBand="0" w:evenHBand="0" w:firstRowFirstColumn="0" w:firstRowLastColumn="0" w:lastRowFirstColumn="0" w:lastRowLastColumn="0"/>
               <w:rPr>
                 <w:rFonts w:ascii="Courier New" w:hAnsi="Courier New" w:cs="Courier New"/>
                 <w:sz w:val="20"/>
@@ -1983,7 +1996,7 @@
           </w:p>
           <w:p>
             <w:pPr>
-              <w:cnfStyle w:val="000000000000"/>
+              <w:cnfStyle w:val="000000000000" w:firstRow="0" w:lastRow="0" w:firstColumn="0" w:lastColumn="0" w:oddVBand="0" w:evenVBand="0" w:oddHBand="0" w:evenHBand="0" w:firstRowFirstColumn="0" w:firstRowLastColumn="0" w:lastRowFirstColumn="0" w:lastRowLastColumn="0"/>
               <w:rPr>
                 <w:rFonts w:ascii="Courier New" w:hAnsi="Courier New" w:cs="Courier New"/>
                 <w:sz w:val="20"/>
@@ -2001,7 +2014,7 @@
           </w:p>
           <w:p>
             <w:pPr>
-              <w:cnfStyle w:val="000000000000"/>
+              <w:cnfStyle w:val="000000000000" w:firstRow="0" w:lastRow="0" w:firstColumn="0" w:lastColumn="0" w:oddVBand="0" w:evenVBand="0" w:oddHBand="0" w:evenHBand="0" w:firstRowFirstColumn="0" w:firstRowLastColumn="0" w:lastRowFirstColumn="0" w:lastRowLastColumn="0"/>
               <w:rPr>
                 <w:rFonts w:ascii="Courier New" w:hAnsi="Courier New" w:cs="Courier New"/>
               </w:rPr>
@@ -2019,12 +2032,12 @@
       </w:tr>
       <w:tr>
         <w:trPr>
-          <w:cnfStyle w:val="000000100000"/>
+          <w:cnfStyle w:val="000000100000" w:firstRow="0" w:lastRow="0" w:firstColumn="0" w:lastColumn="0" w:oddVBand="0" w:evenVBand="0" w:oddHBand="1" w:evenHBand="0" w:firstRowFirstColumn="0" w:firstRowLastColumn="0" w:lastRowFirstColumn="0" w:lastRowLastColumn="0"/>
           <w:trHeight w:val="454"/>
         </w:trPr>
         <w:tc>
           <w:tcPr>
-            <w:cnfStyle w:val="001000000000"/>
+            <w:cnfStyle w:val="001000000000" w:firstRow="0" w:lastRow="0" w:firstColumn="1" w:lastColumn="0" w:oddVBand="0" w:evenVBand="0" w:oddHBand="0" w:evenHBand="0" w:firstRowFirstColumn="0" w:firstRowLastColumn="0" w:lastRowFirstColumn="0" w:lastRowLastColumn="0"/>
             <w:tcW w:w="2093" w:type="dxa"/>
             <w:shd w:val="clear" w:color="auto" w:fill="92CDDC" w:themeFill="accent5" w:themeFillTint="99"/>
             <w:vAlign w:val="center"/>
@@ -2046,7 +2059,7 @@
           <w:p>
             <w:pPr>
               <w:jc w:val="right"/>
-              <w:cnfStyle w:val="000000100000"/>
+              <w:cnfStyle w:val="000000100000" w:firstRow="0" w:lastRow="0" w:firstColumn="0" w:lastColumn="0" w:oddVBand="0" w:evenVBand="0" w:oddHBand="1" w:evenHBand="0" w:firstRowFirstColumn="0" w:firstRowLastColumn="0" w:lastRowFirstColumn="0" w:lastRowLastColumn="0"/>
               <w:rPr>
                 <w:rFonts w:ascii="Courier New" w:hAnsi="Courier New" w:cs="Courier New"/>
                 <w:i/>
@@ -2082,7 +2095,7 @@
       <w:tr>
         <w:tc>
           <w:tcPr>
-            <w:cnfStyle w:val="001000000000"/>
+            <w:cnfStyle w:val="001000000000" w:firstRow="0" w:lastRow="0" w:firstColumn="1" w:lastColumn="0" w:oddVBand="0" w:evenVBand="0" w:oddHBand="0" w:evenHBand="0" w:firstRowFirstColumn="0" w:firstRowLastColumn="0" w:lastRowFirstColumn="0" w:lastRowLastColumn="0"/>
             <w:tcW w:w="2093" w:type="dxa"/>
             <w:vAlign w:val="center"/>
           </w:tcPr>
@@ -2104,7 +2117,7 @@
           </w:tcPr>
           <w:p>
             <w:pPr>
-              <w:cnfStyle w:val="000000000000"/>
+              <w:cnfStyle w:val="000000000000" w:firstRow="0" w:lastRow="0" w:firstColumn="0" w:lastColumn="0" w:oddVBand="0" w:evenVBand="0" w:oddHBand="0" w:evenHBand="0" w:firstRowFirstColumn="0" w:firstRowLastColumn="0" w:lastRowFirstColumn="0" w:lastRowLastColumn="0"/>
               <w:rPr>
                 <w:rFonts w:ascii="Courier New" w:hAnsi="Courier New" w:cs="Courier New"/>
                 <w:sz w:val="20"/>
@@ -2127,7 +2140,7 @@
           </w:p>
           <w:p>
             <w:pPr>
-              <w:cnfStyle w:val="000000000000"/>
+              <w:cnfStyle w:val="000000000000" w:firstRow="0" w:lastRow="0" w:firstColumn="0" w:lastColumn="0" w:oddVBand="0" w:evenVBand="0" w:oddHBand="0" w:evenHBand="0" w:firstRowFirstColumn="0" w:firstRowLastColumn="0" w:lastRowFirstColumn="0" w:lastRowLastColumn="0"/>
               <w:rPr>
                 <w:rFonts w:ascii="Courier New" w:hAnsi="Courier New" w:cs="Courier New"/>
                 <w:sz w:val="20"/>
@@ -2143,7 +2156,7 @@
           </w:p>
           <w:p>
             <w:pPr>
-              <w:cnfStyle w:val="000000000000"/>
+              <w:cnfStyle w:val="000000000000" w:firstRow="0" w:lastRow="0" w:firstColumn="0" w:lastColumn="0" w:oddVBand="0" w:evenVBand="0" w:oddHBand="0" w:evenHBand="0" w:firstRowFirstColumn="0" w:firstRowLastColumn="0" w:lastRowFirstColumn="0" w:lastRowLastColumn="0"/>
               <w:rPr>
                 <w:rFonts w:ascii="Courier New" w:hAnsi="Courier New" w:cs="Courier New"/>
                 <w:sz w:val="20"/>
@@ -2159,7 +2172,7 @@
           </w:p>
           <w:p>
             <w:pPr>
-              <w:cnfStyle w:val="000000000000"/>
+              <w:cnfStyle w:val="000000000000" w:firstRow="0" w:lastRow="0" w:firstColumn="0" w:lastColumn="0" w:oddVBand="0" w:evenVBand="0" w:oddHBand="0" w:evenHBand="0" w:firstRowFirstColumn="0" w:firstRowLastColumn="0" w:lastRowFirstColumn="0" w:lastRowLastColumn="0"/>
               <w:rPr>
                 <w:rFonts w:ascii="Courier New" w:hAnsi="Courier New" w:cs="Courier New"/>
                 <w:sz w:val="20"/>
@@ -2175,7 +2188,7 @@
           </w:p>
           <w:p>
             <w:pPr>
-              <w:cnfStyle w:val="000000000000"/>
+              <w:cnfStyle w:val="000000000000" w:firstRow="0" w:lastRow="0" w:firstColumn="0" w:lastColumn="0" w:oddVBand="0" w:evenVBand="0" w:oddHBand="0" w:evenHBand="0" w:firstRowFirstColumn="0" w:firstRowLastColumn="0" w:lastRowFirstColumn="0" w:lastRowLastColumn="0"/>
               <w:rPr>
                 <w:rFonts w:ascii="Courier New" w:hAnsi="Courier New" w:cs="Courier New"/>
               </w:rPr>
@@ -2216,9 +2229,9 @@
     </w:p>
     <w:tbl>
       <w:tblPr>
-        <w:tblStyle w:val="MediumShading2-Accent5"/>
+        <w:tblStyle w:val="Sombreadomedio2-nfasis5"/>
         <w:tblW w:w="0" w:type="auto"/>
-        <w:tblLook w:val="04A0"/>
+        <w:tblLook w:val="04A0" w:firstRow="1" w:lastRow="0" w:firstColumn="1" w:lastColumn="0" w:noHBand="0" w:noVBand="1"/>
       </w:tblPr>
       <w:tblGrid>
         <w:gridCol w:w="2093"/>
@@ -2226,12 +2239,12 @@
       </w:tblGrid>
       <w:tr>
         <w:trPr>
-          <w:cnfStyle w:val="100000000000"/>
+          <w:cnfStyle w:val="100000000000" w:firstRow="1" w:lastRow="0" w:firstColumn="0" w:lastColumn="0" w:oddVBand="0" w:evenVBand="0" w:oddHBand="0" w:evenHBand="0" w:firstRowFirstColumn="0" w:firstRowLastColumn="0" w:lastRowFirstColumn="0" w:lastRowLastColumn="0"/>
           <w:trHeight w:val="381"/>
         </w:trPr>
         <w:tc>
           <w:tcPr>
-            <w:cnfStyle w:val="001000000100"/>
+            <w:cnfStyle w:val="001000000100" w:firstRow="0" w:lastRow="0" w:firstColumn="1" w:lastColumn="0" w:oddVBand="0" w:evenVBand="0" w:oddHBand="0" w:evenHBand="0" w:firstRowFirstColumn="1" w:firstRowLastColumn="0" w:lastRowFirstColumn="0" w:lastRowLastColumn="0"/>
             <w:tcW w:w="2093" w:type="dxa"/>
             <w:vAlign w:val="center"/>
           </w:tcPr>
@@ -2253,7 +2266,7 @@
           <w:p>
             <w:pPr>
               <w:jc w:val="right"/>
-              <w:cnfStyle w:val="100000000000"/>
+              <w:cnfStyle w:val="100000000000" w:firstRow="1" w:lastRow="0" w:firstColumn="0" w:lastColumn="0" w:oddVBand="0" w:evenVBand="0" w:oddHBand="0" w:evenHBand="0" w:firstRowFirstColumn="0" w:firstRowLastColumn="0" w:lastRowFirstColumn="0" w:lastRowLastColumn="0"/>
             </w:pPr>
             <w:r>
               <w:t>04</w:t>
@@ -2263,11 +2276,11 @@
       </w:tr>
       <w:tr>
         <w:trPr>
-          <w:cnfStyle w:val="000000100000"/>
+          <w:cnfStyle w:val="000000100000" w:firstRow="0" w:lastRow="0" w:firstColumn="0" w:lastColumn="0" w:oddVBand="0" w:evenVBand="0" w:oddHBand="1" w:evenHBand="0" w:firstRowFirstColumn="0" w:firstRowLastColumn="0" w:lastRowFirstColumn="0" w:lastRowLastColumn="0"/>
         </w:trPr>
         <w:tc>
           <w:tcPr>
-            <w:cnfStyle w:val="001000000000"/>
+            <w:cnfStyle w:val="001000000000" w:firstRow="0" w:lastRow="0" w:firstColumn="1" w:lastColumn="0" w:oddVBand="0" w:evenVBand="0" w:oddHBand="0" w:evenHBand="0" w:firstRowFirstColumn="0" w:firstRowLastColumn="0" w:lastRowFirstColumn="0" w:lastRowLastColumn="0"/>
             <w:tcW w:w="9886" w:type="dxa"/>
             <w:gridSpan w:val="2"/>
           </w:tcPr>
@@ -2280,7 +2293,7 @@
         </w:trPr>
         <w:tc>
           <w:tcPr>
-            <w:cnfStyle w:val="001000000000"/>
+            <w:cnfStyle w:val="001000000000" w:firstRow="0" w:lastRow="0" w:firstColumn="1" w:lastColumn="0" w:oddVBand="0" w:evenVBand="0" w:oddHBand="0" w:evenHBand="0" w:firstRowFirstColumn="0" w:firstRowLastColumn="0" w:lastRowFirstColumn="0" w:lastRowLastColumn="0"/>
             <w:tcW w:w="2093" w:type="dxa"/>
             <w:vAlign w:val="center"/>
           </w:tcPr>
@@ -2300,25 +2313,25 @@
           </w:tcPr>
           <w:p>
             <w:pPr>
-              <w:cnfStyle w:val="000000000000"/>
+              <w:cnfStyle w:val="000000000000" w:firstRow="0" w:lastRow="0" w:firstColumn="0" w:lastColumn="0" w:oddVBand="0" w:evenVBand="0" w:oddHBand="0" w:evenHBand="0" w:firstRowFirstColumn="0" w:firstRowLastColumn="0" w:lastRowFirstColumn="0" w:lastRowLastColumn="0"/>
               <w:rPr>
                 <w:b/>
               </w:rPr>
             </w:pPr>
             <w:r>
-              <w:t>Caso minimalista</w:t>
+              <w:t>03_caso_minimalista.in</w:t>
             </w:r>
           </w:p>
         </w:tc>
       </w:tr>
       <w:tr>
         <w:trPr>
-          <w:cnfStyle w:val="000000100000"/>
+          <w:cnfStyle w:val="000000100000" w:firstRow="0" w:lastRow="0" w:firstColumn="0" w:lastColumn="0" w:oddVBand="0" w:evenVBand="0" w:oddHBand="1" w:evenHBand="0" w:firstRowFirstColumn="0" w:firstRowLastColumn="0" w:lastRowFirstColumn="0" w:lastRowLastColumn="0"/>
           <w:trHeight w:val="454"/>
         </w:trPr>
         <w:tc>
           <w:tcPr>
-            <w:cnfStyle w:val="001000000000"/>
+            <w:cnfStyle w:val="001000000000" w:firstRow="0" w:lastRow="0" w:firstColumn="1" w:lastColumn="0" w:oddVBand="0" w:evenVBand="0" w:oddHBand="0" w:evenHBand="0" w:firstRowFirstColumn="0" w:firstRowLastColumn="0" w:lastRowFirstColumn="0" w:lastRowLastColumn="0"/>
             <w:tcW w:w="2093" w:type="dxa"/>
             <w:shd w:val="clear" w:color="auto" w:fill="92CDDC" w:themeFill="accent5" w:themeFillTint="99"/>
             <w:vAlign w:val="center"/>
@@ -2339,13 +2352,10 @@
           </w:tcPr>
           <w:p>
             <w:pPr>
-              <w:cnfStyle w:val="000000100000"/>
-            </w:pPr>
-            <w:r>
-              <w:t xml:space="preserve">Derivado de </w:t>
-            </w:r>
-            <w:r>
-              <w:t>análisis</w:t>
+              <w:cnfStyle w:val="000000100000" w:firstRow="0" w:lastRow="0" w:firstColumn="0" w:lastColumn="0" w:oddVBand="0" w:evenVBand="0" w:oddHBand="1" w:evenHBand="0" w:firstRowFirstColumn="0" w:firstRowLastColumn="0" w:lastRowFirstColumn="0" w:lastRowLastColumn="0"/>
+            </w:pPr>
+            <w:r>
+              <w:t>Derivado de análisis</w:t>
             </w:r>
           </w:p>
         </w:tc>
@@ -2356,7 +2366,7 @@
         </w:trPr>
         <w:tc>
           <w:tcPr>
-            <w:cnfStyle w:val="001000000000"/>
+            <w:cnfStyle w:val="001000000000" w:firstRow="0" w:lastRow="0" w:firstColumn="1" w:lastColumn="0" w:oddVBand="0" w:evenVBand="0" w:oddHBand="0" w:evenHBand="0" w:firstRowFirstColumn="0" w:firstRowLastColumn="0" w:lastRowFirstColumn="0" w:lastRowLastColumn="0"/>
             <w:tcW w:w="2093" w:type="dxa"/>
             <w:vAlign w:val="center"/>
           </w:tcPr>
@@ -2377,7 +2387,7 @@
           <w:p>
             <w:pPr>
               <w:jc w:val="both"/>
-              <w:cnfStyle w:val="000000000000"/>
+              <w:cnfStyle w:val="000000000000" w:firstRow="0" w:lastRow="0" w:firstColumn="0" w:lastColumn="0" w:oddVBand="0" w:evenVBand="0" w:oddHBand="0" w:evenHBand="0" w:firstRowFirstColumn="0" w:firstRowLastColumn="0" w:lastRowFirstColumn="0" w:lastRowLastColumn="0"/>
             </w:pPr>
             <w:r>
               <w:t>En este caso el archivo de entrada cuenta con una única palabra para probar el caso de empate entre las letras extremas</w:t>
@@ -2390,12 +2400,12 @@
       </w:tr>
       <w:tr>
         <w:trPr>
-          <w:cnfStyle w:val="000000100000"/>
+          <w:cnfStyle w:val="000000100000" w:firstRow="0" w:lastRow="0" w:firstColumn="0" w:lastColumn="0" w:oddVBand="0" w:evenVBand="0" w:oddHBand="1" w:evenHBand="0" w:firstRowFirstColumn="0" w:firstRowLastColumn="0" w:lastRowFirstColumn="0" w:lastRowLastColumn="0"/>
           <w:trHeight w:val="454"/>
         </w:trPr>
         <w:tc>
           <w:tcPr>
-            <w:cnfStyle w:val="001000000000"/>
+            <w:cnfStyle w:val="001000000000" w:firstRow="0" w:lastRow="0" w:firstColumn="1" w:lastColumn="0" w:oddVBand="0" w:evenVBand="0" w:oddHBand="0" w:evenHBand="0" w:firstRowFirstColumn="0" w:firstRowLastColumn="0" w:lastRowFirstColumn="0" w:lastRowLastColumn="0"/>
             <w:tcW w:w="2093" w:type="dxa"/>
             <w:shd w:val="clear" w:color="auto" w:fill="92CDDC" w:themeFill="accent5" w:themeFillTint="99"/>
             <w:vAlign w:val="center"/>
@@ -2417,7 +2427,7 @@
           <w:p>
             <w:pPr>
               <w:jc w:val="right"/>
-              <w:cnfStyle w:val="000000100000"/>
+              <w:cnfStyle w:val="000000100000" w:firstRow="0" w:lastRow="0" w:firstColumn="0" w:lastColumn="0" w:oddVBand="0" w:evenVBand="0" w:oddHBand="1" w:evenHBand="0" w:firstRowFirstColumn="0" w:firstRowLastColumn="0" w:lastRowFirstColumn="0" w:lastRowLastColumn="0"/>
               <w:rPr>
                 <w:rFonts w:ascii="Courier New" w:hAnsi="Courier New" w:cs="Courier New"/>
                 <w:i/>
@@ -2454,7 +2464,7 @@
       <w:tr>
         <w:tc>
           <w:tcPr>
-            <w:cnfStyle w:val="001000000000"/>
+            <w:cnfStyle w:val="001000000000" w:firstRow="0" w:lastRow="0" w:firstColumn="1" w:lastColumn="0" w:oddVBand="0" w:evenVBand="0" w:oddHBand="0" w:evenHBand="0" w:firstRowFirstColumn="0" w:firstRowLastColumn="0" w:lastRowFirstColumn="0" w:lastRowLastColumn="0"/>
             <w:tcW w:w="2093" w:type="dxa"/>
             <w:vAlign w:val="center"/>
           </w:tcPr>
@@ -2478,7 +2488,7 @@
           </w:tcPr>
           <w:p>
             <w:pPr>
-              <w:cnfStyle w:val="000000000000"/>
+              <w:cnfStyle w:val="000000000000" w:firstRow="0" w:lastRow="0" w:firstColumn="0" w:lastColumn="0" w:oddVBand="0" w:evenVBand="0" w:oddHBand="0" w:evenHBand="0" w:firstRowFirstColumn="0" w:firstRowLastColumn="0" w:lastRowFirstColumn="0" w:lastRowLastColumn="0"/>
               <w:rPr>
                 <w:rFonts w:ascii="Courier New" w:hAnsi="Courier New" w:cs="Courier New"/>
                 <w:sz w:val="20"/>
@@ -2496,7 +2506,7 @@
           </w:p>
           <w:p>
             <w:pPr>
-              <w:cnfStyle w:val="000000000000"/>
+              <w:cnfStyle w:val="000000000000" w:firstRow="0" w:lastRow="0" w:firstColumn="0" w:lastColumn="0" w:oddVBand="0" w:evenVBand="0" w:oddHBand="0" w:evenHBand="0" w:firstRowFirstColumn="0" w:firstRowLastColumn="0" w:lastRowFirstColumn="0" w:lastRowLastColumn="0"/>
               <w:rPr>
                 <w:rFonts w:ascii="Courier New" w:hAnsi="Courier New" w:cs="Courier New"/>
               </w:rPr>
@@ -2514,12 +2524,12 @@
       </w:tr>
       <w:tr>
         <w:trPr>
-          <w:cnfStyle w:val="000000100000"/>
+          <w:cnfStyle w:val="000000100000" w:firstRow="0" w:lastRow="0" w:firstColumn="0" w:lastColumn="0" w:oddVBand="0" w:evenVBand="0" w:oddHBand="1" w:evenHBand="0" w:firstRowFirstColumn="0" w:firstRowLastColumn="0" w:lastRowFirstColumn="0" w:lastRowLastColumn="0"/>
           <w:trHeight w:val="454"/>
         </w:trPr>
         <w:tc>
           <w:tcPr>
-            <w:cnfStyle w:val="001000000000"/>
+            <w:cnfStyle w:val="001000000000" w:firstRow="0" w:lastRow="0" w:firstColumn="1" w:lastColumn="0" w:oddVBand="0" w:evenVBand="0" w:oddHBand="0" w:evenHBand="0" w:firstRowFirstColumn="0" w:firstRowLastColumn="0" w:lastRowFirstColumn="0" w:lastRowLastColumn="0"/>
             <w:tcW w:w="2093" w:type="dxa"/>
             <w:shd w:val="clear" w:color="auto" w:fill="92CDDC" w:themeFill="accent5" w:themeFillTint="99"/>
             <w:vAlign w:val="center"/>
@@ -2541,7 +2551,7 @@
           <w:p>
             <w:pPr>
               <w:jc w:val="right"/>
-              <w:cnfStyle w:val="000000100000"/>
+              <w:cnfStyle w:val="000000100000" w:firstRow="0" w:lastRow="0" w:firstColumn="0" w:lastColumn="0" w:oddVBand="0" w:evenVBand="0" w:oddHBand="1" w:evenHBand="0" w:firstRowFirstColumn="0" w:firstRowLastColumn="0" w:lastRowFirstColumn="0" w:lastRowLastColumn="0"/>
               <w:rPr>
                 <w:rFonts w:ascii="Courier New" w:hAnsi="Courier New" w:cs="Courier New"/>
                 <w:i/>
@@ -2577,7 +2587,7 @@
       <w:tr>
         <w:tc>
           <w:tcPr>
-            <w:cnfStyle w:val="001000000000"/>
+            <w:cnfStyle w:val="001000000000" w:firstRow="0" w:lastRow="0" w:firstColumn="1" w:lastColumn="0" w:oddVBand="0" w:evenVBand="0" w:oddHBand="0" w:evenHBand="0" w:firstRowFirstColumn="0" w:firstRowLastColumn="0" w:lastRowFirstColumn="0" w:lastRowLastColumn="0"/>
             <w:tcW w:w="2093" w:type="dxa"/>
             <w:vAlign w:val="center"/>
           </w:tcPr>
@@ -2599,7 +2609,7 @@
           </w:tcPr>
           <w:p>
             <w:pPr>
-              <w:cnfStyle w:val="000000000000"/>
+              <w:cnfStyle w:val="000000000000" w:firstRow="0" w:lastRow="0" w:firstColumn="0" w:lastColumn="0" w:oddVBand="0" w:evenVBand="0" w:oddHBand="0" w:evenHBand="0" w:firstRowFirstColumn="0" w:firstRowLastColumn="0" w:lastRowFirstColumn="0" w:lastRowLastColumn="0"/>
               <w:rPr>
                 <w:rFonts w:ascii="Courier New" w:hAnsi="Courier New" w:cs="Courier New"/>
                 <w:sz w:val="20"/>
@@ -2615,7 +2625,7 @@
           </w:p>
           <w:p>
             <w:pPr>
-              <w:cnfStyle w:val="000000000000"/>
+              <w:cnfStyle w:val="000000000000" w:firstRow="0" w:lastRow="0" w:firstColumn="0" w:lastColumn="0" w:oddVBand="0" w:evenVBand="0" w:oddHBand="0" w:evenHBand="0" w:firstRowFirstColumn="0" w:firstRowLastColumn="0" w:lastRowFirstColumn="0" w:lastRowLastColumn="0"/>
               <w:rPr>
                 <w:rFonts w:ascii="Courier New" w:hAnsi="Courier New" w:cs="Courier New"/>
                 <w:sz w:val="20"/>
@@ -2657,9 +2667,9 @@
     </w:p>
     <w:tbl>
       <w:tblPr>
-        <w:tblStyle w:val="MediumShading2-Accent5"/>
+        <w:tblStyle w:val="Sombreadomedio2-nfasis5"/>
         <w:tblW w:w="0" w:type="auto"/>
-        <w:tblLook w:val="04A0"/>
+        <w:tblLook w:val="04A0" w:firstRow="1" w:lastRow="0" w:firstColumn="1" w:lastColumn="0" w:noHBand="0" w:noVBand="1"/>
       </w:tblPr>
       <w:tblGrid>
         <w:gridCol w:w="2093"/>
@@ -2667,12 +2677,12 @@
       </w:tblGrid>
       <w:tr>
         <w:trPr>
-          <w:cnfStyle w:val="100000000000"/>
+          <w:cnfStyle w:val="100000000000" w:firstRow="1" w:lastRow="0" w:firstColumn="0" w:lastColumn="0" w:oddVBand="0" w:evenVBand="0" w:oddHBand="0" w:evenHBand="0" w:firstRowFirstColumn="0" w:firstRowLastColumn="0" w:lastRowFirstColumn="0" w:lastRowLastColumn="0"/>
           <w:trHeight w:val="381"/>
         </w:trPr>
         <w:tc>
           <w:tcPr>
-            <w:cnfStyle w:val="001000000100"/>
+            <w:cnfStyle w:val="001000000100" w:firstRow="0" w:lastRow="0" w:firstColumn="1" w:lastColumn="0" w:oddVBand="0" w:evenVBand="0" w:oddHBand="0" w:evenHBand="0" w:firstRowFirstColumn="1" w:firstRowLastColumn="0" w:lastRowFirstColumn="0" w:lastRowLastColumn="0"/>
             <w:tcW w:w="2093" w:type="dxa"/>
             <w:vAlign w:val="center"/>
           </w:tcPr>
@@ -2694,24 +2704,21 @@
           <w:p>
             <w:pPr>
               <w:jc w:val="right"/>
-              <w:cnfStyle w:val="100000000000"/>
-            </w:pPr>
-            <w:r>
-              <w:t>0</w:t>
-            </w:r>
-            <w:r>
-              <w:t>5</w:t>
+              <w:cnfStyle w:val="100000000000" w:firstRow="1" w:lastRow="0" w:firstColumn="0" w:lastColumn="0" w:oddVBand="0" w:evenVBand="0" w:oddHBand="0" w:evenHBand="0" w:firstRowFirstColumn="0" w:firstRowLastColumn="0" w:lastRowFirstColumn="0" w:lastRowLastColumn="0"/>
+            </w:pPr>
+            <w:r>
+              <w:t>05</w:t>
             </w:r>
           </w:p>
         </w:tc>
       </w:tr>
       <w:tr>
         <w:trPr>
-          <w:cnfStyle w:val="000000100000"/>
+          <w:cnfStyle w:val="000000100000" w:firstRow="0" w:lastRow="0" w:firstColumn="0" w:lastColumn="0" w:oddVBand="0" w:evenVBand="0" w:oddHBand="1" w:evenHBand="0" w:firstRowFirstColumn="0" w:firstRowLastColumn="0" w:lastRowFirstColumn="0" w:lastRowLastColumn="0"/>
         </w:trPr>
         <w:tc>
           <w:tcPr>
-            <w:cnfStyle w:val="001000000000"/>
+            <w:cnfStyle w:val="001000000000" w:firstRow="0" w:lastRow="0" w:firstColumn="1" w:lastColumn="0" w:oddVBand="0" w:evenVBand="0" w:oddHBand="0" w:evenHBand="0" w:firstRowFirstColumn="0" w:firstRowLastColumn="0" w:lastRowFirstColumn="0" w:lastRowLastColumn="0"/>
             <w:tcW w:w="9886" w:type="dxa"/>
             <w:gridSpan w:val="2"/>
           </w:tcPr>
@@ -2724,7 +2731,7 @@
         </w:trPr>
         <w:tc>
           <w:tcPr>
-            <w:cnfStyle w:val="001000000000"/>
+            <w:cnfStyle w:val="001000000000" w:firstRow="0" w:lastRow="0" w:firstColumn="1" w:lastColumn="0" w:oddVBand="0" w:evenVBand="0" w:oddHBand="0" w:evenHBand="0" w:firstRowFirstColumn="0" w:firstRowLastColumn="0" w:lastRowFirstColumn="0" w:lastRowLastColumn="0"/>
             <w:tcW w:w="2093" w:type="dxa"/>
             <w:vAlign w:val="center"/>
           </w:tcPr>
@@ -2744,25 +2751,25 @@
           </w:tcPr>
           <w:p>
             <w:pPr>
-              <w:cnfStyle w:val="000000000000"/>
+              <w:cnfStyle w:val="000000000000" w:firstRow="0" w:lastRow="0" w:firstColumn="0" w:lastColumn="0" w:oddVBand="0" w:evenVBand="0" w:oddHBand="0" w:evenHBand="0" w:firstRowFirstColumn="0" w:firstRowLastColumn="0" w:lastRowFirstColumn="0" w:lastRowLastColumn="0"/>
               <w:rPr>
                 <w:b/>
               </w:rPr>
             </w:pPr>
             <w:r>
-              <w:t>Caso vacío</w:t>
+              <w:t>04_caso_vacio.in</w:t>
             </w:r>
           </w:p>
         </w:tc>
       </w:tr>
       <w:tr>
         <w:trPr>
-          <w:cnfStyle w:val="000000100000"/>
+          <w:cnfStyle w:val="000000100000" w:firstRow="0" w:lastRow="0" w:firstColumn="0" w:lastColumn="0" w:oddVBand="0" w:evenVBand="0" w:oddHBand="1" w:evenHBand="0" w:firstRowFirstColumn="0" w:firstRowLastColumn="0" w:lastRowFirstColumn="0" w:lastRowLastColumn="0"/>
           <w:trHeight w:val="454"/>
         </w:trPr>
         <w:tc>
           <w:tcPr>
-            <w:cnfStyle w:val="001000000000"/>
+            <w:cnfStyle w:val="001000000000" w:firstRow="0" w:lastRow="0" w:firstColumn="1" w:lastColumn="0" w:oddVBand="0" w:evenVBand="0" w:oddHBand="0" w:evenHBand="0" w:firstRowFirstColumn="0" w:firstRowLastColumn="0" w:lastRowFirstColumn="0" w:lastRowLastColumn="0"/>
             <w:tcW w:w="2093" w:type="dxa"/>
             <w:shd w:val="clear" w:color="auto" w:fill="92CDDC" w:themeFill="accent5" w:themeFillTint="99"/>
             <w:vAlign w:val="center"/>
@@ -2783,7 +2790,7 @@
           </w:tcPr>
           <w:p>
             <w:pPr>
-              <w:cnfStyle w:val="000000100000"/>
+              <w:cnfStyle w:val="000000100000" w:firstRow="0" w:lastRow="0" w:firstColumn="0" w:lastColumn="0" w:oddVBand="0" w:evenVBand="0" w:oddHBand="1" w:evenHBand="0" w:firstRowFirstColumn="0" w:firstRowLastColumn="0" w:lastRowFirstColumn="0" w:lastRowLastColumn="0"/>
             </w:pPr>
             <w:r>
               <w:t>Derivado de análisis</w:t>
@@ -2797,7 +2804,7 @@
         </w:trPr>
         <w:tc>
           <w:tcPr>
-            <w:cnfStyle w:val="001000000000"/>
+            <w:cnfStyle w:val="001000000000" w:firstRow="0" w:lastRow="0" w:firstColumn="1" w:lastColumn="0" w:oddVBand="0" w:evenVBand="0" w:oddHBand="0" w:evenHBand="0" w:firstRowFirstColumn="0" w:firstRowLastColumn="0" w:lastRowFirstColumn="0" w:lastRowLastColumn="0"/>
             <w:tcW w:w="2093" w:type="dxa"/>
             <w:vAlign w:val="center"/>
           </w:tcPr>
@@ -2818,25 +2825,22 @@
           <w:p>
             <w:pPr>
               <w:jc w:val="both"/>
-              <w:cnfStyle w:val="000000000000"/>
-            </w:pPr>
-            <w:r>
-              <w:t xml:space="preserve">En este caso el archivo de </w:t>
-            </w:r>
-            <w:r>
-              <w:t>entrada informa una cantidad de palabras a procesar igual a cero. Se intenta probar el comportamiento del programa frente a esta situación.</w:t>
+              <w:cnfStyle w:val="000000000000" w:firstRow="0" w:lastRow="0" w:firstColumn="0" w:lastColumn="0" w:oddVBand="0" w:evenVBand="0" w:oddHBand="0" w:evenHBand="0" w:firstRowFirstColumn="0" w:firstRowLastColumn="0" w:lastRowFirstColumn="0" w:lastRowLastColumn="0"/>
+            </w:pPr>
+            <w:r>
+              <w:t>En este caso el archivo de entrada informa una cantidad de palabras a procesar igual a cero. Se intenta probar el comportamiento del programa frente a esta situación.</w:t>
             </w:r>
           </w:p>
         </w:tc>
       </w:tr>
       <w:tr>
         <w:trPr>
-          <w:cnfStyle w:val="000000100000"/>
+          <w:cnfStyle w:val="000000100000" w:firstRow="0" w:lastRow="0" w:firstColumn="0" w:lastColumn="0" w:oddVBand="0" w:evenVBand="0" w:oddHBand="1" w:evenHBand="0" w:firstRowFirstColumn="0" w:firstRowLastColumn="0" w:lastRowFirstColumn="0" w:lastRowLastColumn="0"/>
           <w:trHeight w:val="454"/>
         </w:trPr>
         <w:tc>
           <w:tcPr>
-            <w:cnfStyle w:val="001000000000"/>
+            <w:cnfStyle w:val="001000000000" w:firstRow="0" w:lastRow="0" w:firstColumn="1" w:lastColumn="0" w:oddVBand="0" w:evenVBand="0" w:oddHBand="0" w:evenHBand="0" w:firstRowFirstColumn="0" w:firstRowLastColumn="0" w:lastRowFirstColumn="0" w:lastRowLastColumn="0"/>
             <w:tcW w:w="2093" w:type="dxa"/>
             <w:shd w:val="clear" w:color="auto" w:fill="92CDDC" w:themeFill="accent5" w:themeFillTint="99"/>
             <w:vAlign w:val="center"/>
@@ -2858,24 +2862,18 @@
           <w:p>
             <w:pPr>
               <w:jc w:val="right"/>
-              <w:cnfStyle w:val="000000100000"/>
-              <w:rPr>
-                <w:rFonts w:ascii="Courier New" w:hAnsi="Courier New" w:cs="Courier New"/>
-                <w:i/>
-                <w:sz w:val="20"/>
-              </w:rPr>
-            </w:pPr>
-            <w:r>
-              <w:rPr>
-                <w:i/>
-              </w:rPr>
-              <w:t>0</w:t>
-            </w:r>
-            <w:r>
-              <w:rPr>
-                <w:i/>
-              </w:rPr>
-              <w:t>4</w:t>
+              <w:cnfStyle w:val="000000100000" w:firstRow="0" w:lastRow="0" w:firstColumn="0" w:lastColumn="0" w:oddVBand="0" w:evenVBand="0" w:oddHBand="1" w:evenHBand="0" w:firstRowFirstColumn="0" w:firstRowLastColumn="0" w:lastRowFirstColumn="0" w:lastRowLastColumn="0"/>
+              <w:rPr>
+                <w:rFonts w:ascii="Courier New" w:hAnsi="Courier New" w:cs="Courier New"/>
+                <w:i/>
+                <w:sz w:val="20"/>
+              </w:rPr>
+            </w:pPr>
+            <w:r>
+              <w:rPr>
+                <w:i/>
+              </w:rPr>
+              <w:t>04</w:t>
             </w:r>
             <w:r>
               <w:rPr>
@@ -2887,13 +2885,7 @@
               <w:rPr>
                 <w:i/>
               </w:rPr>
-              <w:t>caso_</w:t>
-            </w:r>
-            <w:r>
-              <w:rPr>
-                <w:i/>
-              </w:rPr>
-              <w:t>vacio</w:t>
+              <w:t>caso_vacio</w:t>
             </w:r>
             <w:r>
               <w:rPr>
@@ -2907,7 +2899,7 @@
       <w:tr>
         <w:tc>
           <w:tcPr>
-            <w:cnfStyle w:val="001000000000"/>
+            <w:cnfStyle w:val="001000000000" w:firstRow="0" w:lastRow="0" w:firstColumn="1" w:lastColumn="0" w:oddVBand="0" w:evenVBand="0" w:oddHBand="0" w:evenHBand="0" w:firstRowFirstColumn="0" w:firstRowLastColumn="0" w:lastRowFirstColumn="0" w:lastRowLastColumn="0"/>
             <w:tcW w:w="2093" w:type="dxa"/>
             <w:vAlign w:val="center"/>
           </w:tcPr>
@@ -2931,7 +2923,7 @@
           </w:tcPr>
           <w:p>
             <w:pPr>
-              <w:cnfStyle w:val="000000000000"/>
+              <w:cnfStyle w:val="000000000000" w:firstRow="0" w:lastRow="0" w:firstColumn="0" w:lastColumn="0" w:oddVBand="0" w:evenVBand="0" w:oddHBand="0" w:evenHBand="0" w:firstRowFirstColumn="0" w:firstRowLastColumn="0" w:lastRowFirstColumn="0" w:lastRowLastColumn="0"/>
               <w:rPr>
                 <w:rFonts w:ascii="Courier New" w:hAnsi="Courier New" w:cs="Courier New"/>
               </w:rPr>
@@ -2949,12 +2941,12 @@
       </w:tr>
       <w:tr>
         <w:trPr>
-          <w:cnfStyle w:val="000000100000"/>
+          <w:cnfStyle w:val="000000100000" w:firstRow="0" w:lastRow="0" w:firstColumn="0" w:lastColumn="0" w:oddVBand="0" w:evenVBand="0" w:oddHBand="1" w:evenHBand="0" w:firstRowFirstColumn="0" w:firstRowLastColumn="0" w:lastRowFirstColumn="0" w:lastRowLastColumn="0"/>
           <w:trHeight w:val="454"/>
         </w:trPr>
         <w:tc>
           <w:tcPr>
-            <w:cnfStyle w:val="001000000000"/>
+            <w:cnfStyle w:val="001000000000" w:firstRow="0" w:lastRow="0" w:firstColumn="1" w:lastColumn="0" w:oddVBand="0" w:evenVBand="0" w:oddHBand="0" w:evenHBand="0" w:firstRowFirstColumn="0" w:firstRowLastColumn="0" w:lastRowFirstColumn="0" w:lastRowLastColumn="0"/>
             <w:tcW w:w="2093" w:type="dxa"/>
             <w:shd w:val="clear" w:color="auto" w:fill="92CDDC" w:themeFill="accent5" w:themeFillTint="99"/>
             <w:vAlign w:val="center"/>
@@ -2976,17 +2968,23 @@
           <w:p>
             <w:pPr>
               <w:jc w:val="right"/>
-              <w:cnfStyle w:val="000000100000"/>
-              <w:rPr>
-                <w:rFonts w:ascii="Courier New" w:hAnsi="Courier New" w:cs="Courier New"/>
-                <w:i/>
-              </w:rPr>
-            </w:pPr>
-            <w:r>
-              <w:rPr>
-                <w:i/>
-              </w:rPr>
-              <w:t>03</w:t>
+              <w:cnfStyle w:val="000000100000" w:firstRow="0" w:lastRow="0" w:firstColumn="0" w:lastColumn="0" w:oddVBand="0" w:evenVBand="0" w:oddHBand="1" w:evenHBand="0" w:firstRowFirstColumn="0" w:firstRowLastColumn="0" w:lastRowFirstColumn="0" w:lastRowLastColumn="0"/>
+              <w:rPr>
+                <w:rFonts w:ascii="Courier New" w:hAnsi="Courier New" w:cs="Courier New"/>
+                <w:i/>
+              </w:rPr>
+            </w:pPr>
+            <w:r>
+              <w:rPr>
+                <w:i/>
+              </w:rPr>
+              <w:t>0</w:t>
+            </w:r>
+            <w:r>
+              <w:rPr>
+                <w:i/>
+              </w:rPr>
+              <w:t>4</w:t>
             </w:r>
             <w:r>
               <w:rPr>
@@ -2998,13 +2996,7 @@
               <w:rPr>
                 <w:i/>
               </w:rPr>
-              <w:t>caso_</w:t>
-            </w:r>
-            <w:r>
-              <w:rPr>
-                <w:i/>
-              </w:rPr>
-              <w:t>vacio</w:t>
+              <w:t>caso_vacio</w:t>
             </w:r>
             <w:r>
               <w:rPr>
@@ -3018,7 +3010,7 @@
       <w:tr>
         <w:tc>
           <w:tcPr>
-            <w:cnfStyle w:val="001000000000"/>
+            <w:cnfStyle w:val="001000000000" w:firstRow="0" w:lastRow="0" w:firstColumn="1" w:lastColumn="0" w:oddVBand="0" w:evenVBand="0" w:oddHBand="0" w:evenHBand="0" w:firstRowFirstColumn="0" w:firstRowLastColumn="0" w:lastRowFirstColumn="0" w:lastRowLastColumn="0"/>
             <w:tcW w:w="2093" w:type="dxa"/>
             <w:vAlign w:val="center"/>
           </w:tcPr>
@@ -3040,7 +3032,7 @@
           </w:tcPr>
           <w:p>
             <w:pPr>
-              <w:cnfStyle w:val="000000000000"/>
+              <w:cnfStyle w:val="000000000000" w:firstRow="0" w:lastRow="0" w:firstColumn="0" w:lastColumn="0" w:oddVBand="0" w:evenVBand="0" w:oddHBand="0" w:evenHBand="0" w:firstRowFirstColumn="0" w:firstRowLastColumn="0" w:lastRowFirstColumn="0" w:lastRowLastColumn="0"/>
               <w:rPr>
                 <w:rFonts w:ascii="Courier New" w:hAnsi="Courier New" w:cs="Courier New"/>
                 <w:sz w:val="20"/>
@@ -3095,9 +3087,9 @@
     </w:p>
     <w:tbl>
       <w:tblPr>
-        <w:tblStyle w:val="MediumShading2-Accent5"/>
+        <w:tblStyle w:val="Sombreadomedio2-nfasis5"/>
         <w:tblW w:w="0" w:type="auto"/>
-        <w:tblLook w:val="04A0"/>
+        <w:tblLook w:val="04A0" w:firstRow="1" w:lastRow="0" w:firstColumn="1" w:lastColumn="0" w:noHBand="0" w:noVBand="1"/>
       </w:tblPr>
       <w:tblGrid>
         <w:gridCol w:w="2093"/>
@@ -3105,12 +3097,12 @@
       </w:tblGrid>
       <w:tr>
         <w:trPr>
-          <w:cnfStyle w:val="100000000000"/>
+          <w:cnfStyle w:val="100000000000" w:firstRow="1" w:lastRow="0" w:firstColumn="0" w:lastColumn="0" w:oddVBand="0" w:evenVBand="0" w:oddHBand="0" w:evenHBand="0" w:firstRowFirstColumn="0" w:firstRowLastColumn="0" w:lastRowFirstColumn="0" w:lastRowLastColumn="0"/>
           <w:trHeight w:val="381"/>
         </w:trPr>
         <w:tc>
           <w:tcPr>
-            <w:cnfStyle w:val="001000000100"/>
+            <w:cnfStyle w:val="001000000100" w:firstRow="0" w:lastRow="0" w:firstColumn="1" w:lastColumn="0" w:oddVBand="0" w:evenVBand="0" w:oddHBand="0" w:evenHBand="0" w:firstRowFirstColumn="1" w:firstRowLastColumn="0" w:lastRowFirstColumn="0" w:lastRowLastColumn="0"/>
             <w:tcW w:w="2093" w:type="dxa"/>
             <w:vAlign w:val="center"/>
           </w:tcPr>
@@ -3132,7 +3124,7 @@
           <w:p>
             <w:pPr>
               <w:jc w:val="right"/>
-              <w:cnfStyle w:val="100000000000"/>
+              <w:cnfStyle w:val="100000000000" w:firstRow="1" w:lastRow="0" w:firstColumn="0" w:lastColumn="0" w:oddVBand="0" w:evenVBand="0" w:oddHBand="0" w:evenHBand="0" w:firstRowFirstColumn="0" w:firstRowLastColumn="0" w:lastRowFirstColumn="0" w:lastRowLastColumn="0"/>
             </w:pPr>
             <w:r>
               <w:t>05</w:t>
@@ -3142,11 +3134,11 @@
       </w:tr>
       <w:tr>
         <w:trPr>
-          <w:cnfStyle w:val="000000100000"/>
+          <w:cnfStyle w:val="000000100000" w:firstRow="0" w:lastRow="0" w:firstColumn="0" w:lastColumn="0" w:oddVBand="0" w:evenVBand="0" w:oddHBand="1" w:evenHBand="0" w:firstRowFirstColumn="0" w:firstRowLastColumn="0" w:lastRowFirstColumn="0" w:lastRowLastColumn="0"/>
         </w:trPr>
         <w:tc>
           <w:tcPr>
-            <w:cnfStyle w:val="001000000000"/>
+            <w:cnfStyle w:val="001000000000" w:firstRow="0" w:lastRow="0" w:firstColumn="1" w:lastColumn="0" w:oddVBand="0" w:evenVBand="0" w:oddHBand="0" w:evenHBand="0" w:firstRowFirstColumn="0" w:firstRowLastColumn="0" w:lastRowFirstColumn="0" w:lastRowLastColumn="0"/>
             <w:tcW w:w="9886" w:type="dxa"/>
             <w:gridSpan w:val="2"/>
           </w:tcPr>
@@ -3159,7 +3151,7 @@
         </w:trPr>
         <w:tc>
           <w:tcPr>
-            <w:cnfStyle w:val="001000000000"/>
+            <w:cnfStyle w:val="001000000000" w:firstRow="0" w:lastRow="0" w:firstColumn="1" w:lastColumn="0" w:oddVBand="0" w:evenVBand="0" w:oddHBand="0" w:evenHBand="0" w:firstRowFirstColumn="0" w:firstRowLastColumn="0" w:lastRowFirstColumn="0" w:lastRowLastColumn="0"/>
             <w:tcW w:w="2093" w:type="dxa"/>
             <w:vAlign w:val="center"/>
           </w:tcPr>
@@ -3179,28 +3171,27 @@
           </w:tcPr>
           <w:p>
             <w:pPr>
-              <w:cnfStyle w:val="000000000000"/>
+              <w:cnfStyle w:val="000000000000" w:firstRow="0" w:lastRow="0" w:firstColumn="0" w:lastColumn="0" w:oddVBand="0" w:evenVBand="0" w:oddHBand="0" w:evenHBand="0" w:firstRowFirstColumn="0" w:firstRowLastColumn="0" w:lastRowFirstColumn="0" w:lastRowLastColumn="0"/>
               <w:rPr>
                 <w:b/>
               </w:rPr>
             </w:pPr>
             <w:r>
-              <w:t xml:space="preserve">Caso </w:t>
-            </w:r>
-            <w:r>
-              <w:t>repetidas</w:t>
-            </w:r>
+              <w:t>05_caso_repetidas.in</w:t>
+            </w:r>
+            <w:bookmarkStart w:id="1" w:name="_GoBack"/>
+            <w:bookmarkEnd w:id="1"/>
           </w:p>
         </w:tc>
       </w:tr>
       <w:tr>
         <w:trPr>
-          <w:cnfStyle w:val="000000100000"/>
+          <w:cnfStyle w:val="000000100000" w:firstRow="0" w:lastRow="0" w:firstColumn="0" w:lastColumn="0" w:oddVBand="0" w:evenVBand="0" w:oddHBand="1" w:evenHBand="0" w:firstRowFirstColumn="0" w:firstRowLastColumn="0" w:lastRowFirstColumn="0" w:lastRowLastColumn="0"/>
           <w:trHeight w:val="454"/>
         </w:trPr>
         <w:tc>
           <w:tcPr>
-            <w:cnfStyle w:val="001000000000"/>
+            <w:cnfStyle w:val="001000000000" w:firstRow="0" w:lastRow="0" w:firstColumn="1" w:lastColumn="0" w:oddVBand="0" w:evenVBand="0" w:oddHBand="0" w:evenHBand="0" w:firstRowFirstColumn="0" w:firstRowLastColumn="0" w:lastRowFirstColumn="0" w:lastRowLastColumn="0"/>
             <w:tcW w:w="2093" w:type="dxa"/>
             <w:shd w:val="clear" w:color="auto" w:fill="92CDDC" w:themeFill="accent5" w:themeFillTint="99"/>
             <w:vAlign w:val="center"/>
@@ -3221,7 +3212,7 @@
           </w:tcPr>
           <w:p>
             <w:pPr>
-              <w:cnfStyle w:val="000000100000"/>
+              <w:cnfStyle w:val="000000100000" w:firstRow="0" w:lastRow="0" w:firstColumn="0" w:lastColumn="0" w:oddVBand="0" w:evenVBand="0" w:oddHBand="1" w:evenHBand="0" w:firstRowFirstColumn="0" w:firstRowLastColumn="0" w:lastRowFirstColumn="0" w:lastRowLastColumn="0"/>
             </w:pPr>
             <w:r>
               <w:t>Derivado de análisis</w:t>
@@ -3235,7 +3226,7 @@
         </w:trPr>
         <w:tc>
           <w:tcPr>
-            <w:cnfStyle w:val="001000000000"/>
+            <w:cnfStyle w:val="001000000000" w:firstRow="0" w:lastRow="0" w:firstColumn="1" w:lastColumn="0" w:oddVBand="0" w:evenVBand="0" w:oddHBand="0" w:evenHBand="0" w:firstRowFirstColumn="0" w:firstRowLastColumn="0" w:lastRowFirstColumn="0" w:lastRowLastColumn="0"/>
             <w:tcW w:w="2093" w:type="dxa"/>
             <w:vAlign w:val="center"/>
           </w:tcPr>
@@ -3256,7 +3247,7 @@
           <w:p>
             <w:pPr>
               <w:jc w:val="both"/>
-              <w:cnfStyle w:val="000000000000"/>
+              <w:cnfStyle w:val="000000000000" w:firstRow="0" w:lastRow="0" w:firstColumn="0" w:lastColumn="0" w:oddVBand="0" w:evenVBand="0" w:oddHBand="0" w:evenHBand="0" w:firstRowFirstColumn="0" w:firstRowLastColumn="0" w:lastRowFirstColumn="0" w:lastRowLastColumn="0"/>
             </w:pPr>
             <w:r>
               <w:t>En este caso el archivo de</w:t>
@@ -3275,12 +3266,12 @@
       </w:tr>
       <w:tr>
         <w:trPr>
-          <w:cnfStyle w:val="000000100000"/>
+          <w:cnfStyle w:val="000000100000" w:firstRow="0" w:lastRow="0" w:firstColumn="0" w:lastColumn="0" w:oddVBand="0" w:evenVBand="0" w:oddHBand="1" w:evenHBand="0" w:firstRowFirstColumn="0" w:firstRowLastColumn="0" w:lastRowFirstColumn="0" w:lastRowLastColumn="0"/>
           <w:trHeight w:val="454"/>
         </w:trPr>
         <w:tc>
           <w:tcPr>
-            <w:cnfStyle w:val="001000000000"/>
+            <w:cnfStyle w:val="001000000000" w:firstRow="0" w:lastRow="0" w:firstColumn="1" w:lastColumn="0" w:oddVBand="0" w:evenVBand="0" w:oddHBand="0" w:evenHBand="0" w:firstRowFirstColumn="0" w:firstRowLastColumn="0" w:lastRowFirstColumn="0" w:lastRowLastColumn="0"/>
             <w:tcW w:w="2093" w:type="dxa"/>
             <w:shd w:val="clear" w:color="auto" w:fill="92CDDC" w:themeFill="accent5" w:themeFillTint="99"/>
             <w:vAlign w:val="center"/>
@@ -3302,18 +3293,24 @@
           <w:p>
             <w:pPr>
               <w:jc w:val="right"/>
-              <w:cnfStyle w:val="000000100000"/>
-              <w:rPr>
-                <w:rFonts w:ascii="Courier New" w:hAnsi="Courier New" w:cs="Courier New"/>
-                <w:i/>
-                <w:sz w:val="20"/>
-              </w:rPr>
-            </w:pPr>
-            <w:r>
-              <w:rPr>
-                <w:i/>
-              </w:rPr>
-              <w:t>04</w:t>
+              <w:cnfStyle w:val="000000100000" w:firstRow="0" w:lastRow="0" w:firstColumn="0" w:lastColumn="0" w:oddVBand="0" w:evenVBand="0" w:oddHBand="1" w:evenHBand="0" w:firstRowFirstColumn="0" w:firstRowLastColumn="0" w:lastRowFirstColumn="0" w:lastRowLastColumn="0"/>
+              <w:rPr>
+                <w:rFonts w:ascii="Courier New" w:hAnsi="Courier New" w:cs="Courier New"/>
+                <w:i/>
+                <w:sz w:val="20"/>
+              </w:rPr>
+            </w:pPr>
+            <w:r>
+              <w:rPr>
+                <w:i/>
+              </w:rPr>
+              <w:t>0</w:t>
+            </w:r>
+            <w:r>
+              <w:rPr>
+                <w:i/>
+              </w:rPr>
+              <w:t>5</w:t>
             </w:r>
             <w:r>
               <w:rPr>
@@ -3325,7 +3322,13 @@
               <w:rPr>
                 <w:i/>
               </w:rPr>
-              <w:t>caso_vacio</w:t>
+              <w:t>caso_</w:t>
+            </w:r>
+            <w:r>
+              <w:rPr>
+                <w:i/>
+              </w:rPr>
+              <w:t>repetidas</w:t>
             </w:r>
             <w:r>
               <w:rPr>
@@ -3339,7 +3342,7 @@
       <w:tr>
         <w:tc>
           <w:tcPr>
-            <w:cnfStyle w:val="001000000000"/>
+            <w:cnfStyle w:val="001000000000" w:firstRow="0" w:lastRow="0" w:firstColumn="1" w:lastColumn="0" w:oddVBand="0" w:evenVBand="0" w:oddHBand="0" w:evenHBand="0" w:firstRowFirstColumn="0" w:firstRowLastColumn="0" w:lastRowFirstColumn="0" w:lastRowLastColumn="0"/>
             <w:tcW w:w="2093" w:type="dxa"/>
             <w:vAlign w:val="center"/>
           </w:tcPr>
@@ -3363,7 +3366,7 @@
           </w:tcPr>
           <w:p>
             <w:pPr>
-              <w:cnfStyle w:val="000000000000"/>
+              <w:cnfStyle w:val="000000000000" w:firstRow="0" w:lastRow="0" w:firstColumn="0" w:lastColumn="0" w:oddVBand="0" w:evenVBand="0" w:oddHBand="0" w:evenHBand="0" w:firstRowFirstColumn="0" w:firstRowLastColumn="0" w:lastRowFirstColumn="0" w:lastRowLastColumn="0"/>
               <w:rPr>
                 <w:rFonts w:ascii="Courier New" w:hAnsi="Courier New" w:cs="Courier New"/>
                 <w:sz w:val="20"/>
@@ -3381,7 +3384,7 @@
           </w:p>
           <w:p>
             <w:pPr>
-              <w:cnfStyle w:val="000000000000"/>
+              <w:cnfStyle w:val="000000000000" w:firstRow="0" w:lastRow="0" w:firstColumn="0" w:lastColumn="0" w:oddVBand="0" w:evenVBand="0" w:oddHBand="0" w:evenHBand="0" w:firstRowFirstColumn="0" w:firstRowLastColumn="0" w:lastRowFirstColumn="0" w:lastRowLastColumn="0"/>
               <w:rPr>
                 <w:rFonts w:ascii="Courier New" w:hAnsi="Courier New" w:cs="Courier New"/>
                 <w:sz w:val="20"/>
@@ -3399,7 +3402,7 @@
           </w:p>
           <w:p>
             <w:pPr>
-              <w:cnfStyle w:val="000000000000"/>
+              <w:cnfStyle w:val="000000000000" w:firstRow="0" w:lastRow="0" w:firstColumn="0" w:lastColumn="0" w:oddVBand="0" w:evenVBand="0" w:oddHBand="0" w:evenHBand="0" w:firstRowFirstColumn="0" w:firstRowLastColumn="0" w:lastRowFirstColumn="0" w:lastRowLastColumn="0"/>
               <w:rPr>
                 <w:rFonts w:ascii="Courier New" w:hAnsi="Courier New" w:cs="Courier New"/>
                 <w:sz w:val="20"/>
@@ -3417,7 +3420,7 @@
           </w:p>
           <w:p>
             <w:pPr>
-              <w:cnfStyle w:val="000000000000"/>
+              <w:cnfStyle w:val="000000000000" w:firstRow="0" w:lastRow="0" w:firstColumn="0" w:lastColumn="0" w:oddVBand="0" w:evenVBand="0" w:oddHBand="0" w:evenHBand="0" w:firstRowFirstColumn="0" w:firstRowLastColumn="0" w:lastRowFirstColumn="0" w:lastRowLastColumn="0"/>
               <w:rPr>
                 <w:rFonts w:ascii="Courier New" w:hAnsi="Courier New" w:cs="Courier New"/>
                 <w:sz w:val="20"/>
@@ -3435,7 +3438,7 @@
           </w:p>
           <w:p>
             <w:pPr>
-              <w:cnfStyle w:val="000000000000"/>
+              <w:cnfStyle w:val="000000000000" w:firstRow="0" w:lastRow="0" w:firstColumn="0" w:lastColumn="0" w:oddVBand="0" w:evenVBand="0" w:oddHBand="0" w:evenHBand="0" w:firstRowFirstColumn="0" w:firstRowLastColumn="0" w:lastRowFirstColumn="0" w:lastRowLastColumn="0"/>
               <w:rPr>
                 <w:rFonts w:ascii="Courier New" w:hAnsi="Courier New" w:cs="Courier New"/>
                 <w:sz w:val="20"/>
@@ -3453,7 +3456,7 @@
           </w:p>
           <w:p>
             <w:pPr>
-              <w:cnfStyle w:val="000000000000"/>
+              <w:cnfStyle w:val="000000000000" w:firstRow="0" w:lastRow="0" w:firstColumn="0" w:lastColumn="0" w:oddVBand="0" w:evenVBand="0" w:oddHBand="0" w:evenHBand="0" w:firstRowFirstColumn="0" w:firstRowLastColumn="0" w:lastRowFirstColumn="0" w:lastRowLastColumn="0"/>
               <w:rPr>
                 <w:rFonts w:ascii="Courier New" w:hAnsi="Courier New" w:cs="Courier New"/>
                 <w:sz w:val="20"/>
@@ -3471,7 +3474,7 @@
           </w:p>
           <w:p>
             <w:pPr>
-              <w:cnfStyle w:val="000000000000"/>
+              <w:cnfStyle w:val="000000000000" w:firstRow="0" w:lastRow="0" w:firstColumn="0" w:lastColumn="0" w:oddVBand="0" w:evenVBand="0" w:oddHBand="0" w:evenHBand="0" w:firstRowFirstColumn="0" w:firstRowLastColumn="0" w:lastRowFirstColumn="0" w:lastRowLastColumn="0"/>
               <w:rPr>
                 <w:rFonts w:ascii="Courier New" w:hAnsi="Courier New" w:cs="Courier New"/>
                 <w:sz w:val="20"/>
@@ -3489,7 +3492,7 @@
           </w:p>
           <w:p>
             <w:pPr>
-              <w:cnfStyle w:val="000000000000"/>
+              <w:cnfStyle w:val="000000000000" w:firstRow="0" w:lastRow="0" w:firstColumn="0" w:lastColumn="0" w:oddVBand="0" w:evenVBand="0" w:oddHBand="0" w:evenHBand="0" w:firstRowFirstColumn="0" w:firstRowLastColumn="0" w:lastRowFirstColumn="0" w:lastRowLastColumn="0"/>
               <w:rPr>
                 <w:rFonts w:ascii="Courier New" w:hAnsi="Courier New" w:cs="Courier New"/>
                 <w:sz w:val="20"/>
@@ -3507,7 +3510,7 @@
           </w:p>
           <w:p>
             <w:pPr>
-              <w:cnfStyle w:val="000000000000"/>
+              <w:cnfStyle w:val="000000000000" w:firstRow="0" w:lastRow="0" w:firstColumn="0" w:lastColumn="0" w:oddVBand="0" w:evenVBand="0" w:oddHBand="0" w:evenHBand="0" w:firstRowFirstColumn="0" w:firstRowLastColumn="0" w:lastRowFirstColumn="0" w:lastRowLastColumn="0"/>
               <w:rPr>
                 <w:rFonts w:ascii="Courier New" w:hAnsi="Courier New" w:cs="Courier New"/>
                 <w:sz w:val="20"/>
@@ -3525,7 +3528,7 @@
           </w:p>
           <w:p>
             <w:pPr>
-              <w:cnfStyle w:val="000000000000"/>
+              <w:cnfStyle w:val="000000000000" w:firstRow="0" w:lastRow="0" w:firstColumn="0" w:lastColumn="0" w:oddVBand="0" w:evenVBand="0" w:oddHBand="0" w:evenHBand="0" w:firstRowFirstColumn="0" w:firstRowLastColumn="0" w:lastRowFirstColumn="0" w:lastRowLastColumn="0"/>
               <w:rPr>
                 <w:rFonts w:ascii="Courier New" w:hAnsi="Courier New" w:cs="Courier New"/>
                 <w:sz w:val="20"/>
@@ -3543,7 +3546,7 @@
           </w:p>
           <w:p>
             <w:pPr>
-              <w:cnfStyle w:val="000000000000"/>
+              <w:cnfStyle w:val="000000000000" w:firstRow="0" w:lastRow="0" w:firstColumn="0" w:lastColumn="0" w:oddVBand="0" w:evenVBand="0" w:oddHBand="0" w:evenHBand="0" w:firstRowFirstColumn="0" w:firstRowLastColumn="0" w:lastRowFirstColumn="0" w:lastRowLastColumn="0"/>
               <w:rPr>
                 <w:rFonts w:ascii="Courier New" w:hAnsi="Courier New" w:cs="Courier New"/>
                 <w:sz w:val="20"/>
@@ -3561,7 +3564,7 @@
           </w:p>
           <w:p>
             <w:pPr>
-              <w:cnfStyle w:val="000000000000"/>
+              <w:cnfStyle w:val="000000000000" w:firstRow="0" w:lastRow="0" w:firstColumn="0" w:lastColumn="0" w:oddVBand="0" w:evenVBand="0" w:oddHBand="0" w:evenHBand="0" w:firstRowFirstColumn="0" w:firstRowLastColumn="0" w:lastRowFirstColumn="0" w:lastRowLastColumn="0"/>
               <w:rPr>
                 <w:rFonts w:ascii="Courier New" w:hAnsi="Courier New" w:cs="Courier New"/>
                 <w:sz w:val="20"/>
@@ -3579,7 +3582,7 @@
           </w:p>
           <w:p>
             <w:pPr>
-              <w:cnfStyle w:val="000000000000"/>
+              <w:cnfStyle w:val="000000000000" w:firstRow="0" w:lastRow="0" w:firstColumn="0" w:lastColumn="0" w:oddVBand="0" w:evenVBand="0" w:oddHBand="0" w:evenHBand="0" w:firstRowFirstColumn="0" w:firstRowLastColumn="0" w:lastRowFirstColumn="0" w:lastRowLastColumn="0"/>
               <w:rPr>
                 <w:rFonts w:ascii="Courier New" w:hAnsi="Courier New" w:cs="Courier New"/>
                 <w:sz w:val="20"/>
@@ -3597,7 +3600,7 @@
           </w:p>
           <w:p>
             <w:pPr>
-              <w:cnfStyle w:val="000000000000"/>
+              <w:cnfStyle w:val="000000000000" w:firstRow="0" w:lastRow="0" w:firstColumn="0" w:lastColumn="0" w:oddVBand="0" w:evenVBand="0" w:oddHBand="0" w:evenHBand="0" w:firstRowFirstColumn="0" w:firstRowLastColumn="0" w:lastRowFirstColumn="0" w:lastRowLastColumn="0"/>
               <w:rPr>
                 <w:rFonts w:ascii="Courier New" w:hAnsi="Courier New" w:cs="Courier New"/>
                 <w:sz w:val="20"/>
@@ -3615,7 +3618,7 @@
           </w:p>
           <w:p>
             <w:pPr>
-              <w:cnfStyle w:val="000000000000"/>
+              <w:cnfStyle w:val="000000000000" w:firstRow="0" w:lastRow="0" w:firstColumn="0" w:lastColumn="0" w:oddVBand="0" w:evenVBand="0" w:oddHBand="0" w:evenHBand="0" w:firstRowFirstColumn="0" w:firstRowLastColumn="0" w:lastRowFirstColumn="0" w:lastRowLastColumn="0"/>
               <w:rPr>
                 <w:rFonts w:ascii="Courier New" w:hAnsi="Courier New" w:cs="Courier New"/>
                 <w:sz w:val="20"/>
@@ -3633,7 +3636,7 @@
           </w:p>
           <w:p>
             <w:pPr>
-              <w:cnfStyle w:val="000000000000"/>
+              <w:cnfStyle w:val="000000000000" w:firstRow="0" w:lastRow="0" w:firstColumn="0" w:lastColumn="0" w:oddVBand="0" w:evenVBand="0" w:oddHBand="0" w:evenHBand="0" w:firstRowFirstColumn="0" w:firstRowLastColumn="0" w:lastRowFirstColumn="0" w:lastRowLastColumn="0"/>
               <w:rPr>
                 <w:rFonts w:ascii="Courier New" w:hAnsi="Courier New" w:cs="Courier New"/>
                 <w:sz w:val="20"/>
@@ -3651,7 +3654,7 @@
           </w:p>
           <w:p>
             <w:pPr>
-              <w:cnfStyle w:val="000000000000"/>
+              <w:cnfStyle w:val="000000000000" w:firstRow="0" w:lastRow="0" w:firstColumn="0" w:lastColumn="0" w:oddVBand="0" w:evenVBand="0" w:oddHBand="0" w:evenHBand="0" w:firstRowFirstColumn="0" w:firstRowLastColumn="0" w:lastRowFirstColumn="0" w:lastRowLastColumn="0"/>
               <w:rPr>
                 <w:rFonts w:ascii="Courier New" w:hAnsi="Courier New" w:cs="Courier New"/>
                 <w:sz w:val="20"/>
@@ -3669,7 +3672,7 @@
           </w:p>
           <w:p>
             <w:pPr>
-              <w:cnfStyle w:val="000000000000"/>
+              <w:cnfStyle w:val="000000000000" w:firstRow="0" w:lastRow="0" w:firstColumn="0" w:lastColumn="0" w:oddVBand="0" w:evenVBand="0" w:oddHBand="0" w:evenHBand="0" w:firstRowFirstColumn="0" w:firstRowLastColumn="0" w:lastRowFirstColumn="0" w:lastRowLastColumn="0"/>
               <w:rPr>
                 <w:rFonts w:ascii="Courier New" w:hAnsi="Courier New" w:cs="Courier New"/>
                 <w:sz w:val="20"/>
@@ -3687,7 +3690,7 @@
           </w:p>
           <w:p>
             <w:pPr>
-              <w:cnfStyle w:val="000000000000"/>
+              <w:cnfStyle w:val="000000000000" w:firstRow="0" w:lastRow="0" w:firstColumn="0" w:lastColumn="0" w:oddVBand="0" w:evenVBand="0" w:oddHBand="0" w:evenHBand="0" w:firstRowFirstColumn="0" w:firstRowLastColumn="0" w:lastRowFirstColumn="0" w:lastRowLastColumn="0"/>
               <w:rPr>
                 <w:rFonts w:ascii="Courier New" w:hAnsi="Courier New" w:cs="Courier New"/>
                 <w:sz w:val="20"/>
@@ -3705,7 +3708,7 @@
           </w:p>
           <w:p>
             <w:pPr>
-              <w:cnfStyle w:val="000000000000"/>
+              <w:cnfStyle w:val="000000000000" w:firstRow="0" w:lastRow="0" w:firstColumn="0" w:lastColumn="0" w:oddVBand="0" w:evenVBand="0" w:oddHBand="0" w:evenHBand="0" w:firstRowFirstColumn="0" w:firstRowLastColumn="0" w:lastRowFirstColumn="0" w:lastRowLastColumn="0"/>
               <w:rPr>
                 <w:rFonts w:ascii="Courier New" w:hAnsi="Courier New" w:cs="Courier New"/>
                 <w:sz w:val="20"/>
@@ -3723,7 +3726,7 @@
           </w:p>
           <w:p>
             <w:pPr>
-              <w:cnfStyle w:val="000000000000"/>
+              <w:cnfStyle w:val="000000000000" w:firstRow="0" w:lastRow="0" w:firstColumn="0" w:lastColumn="0" w:oddVBand="0" w:evenVBand="0" w:oddHBand="0" w:evenHBand="0" w:firstRowFirstColumn="0" w:firstRowLastColumn="0" w:lastRowFirstColumn="0" w:lastRowLastColumn="0"/>
               <w:rPr>
                 <w:rFonts w:ascii="Courier New" w:hAnsi="Courier New" w:cs="Courier New"/>
               </w:rPr>
@@ -3741,12 +3744,12 @@
       </w:tr>
       <w:tr>
         <w:trPr>
-          <w:cnfStyle w:val="000000100000"/>
+          <w:cnfStyle w:val="000000100000" w:firstRow="0" w:lastRow="0" w:firstColumn="0" w:lastColumn="0" w:oddVBand="0" w:evenVBand="0" w:oddHBand="1" w:evenHBand="0" w:firstRowFirstColumn="0" w:firstRowLastColumn="0" w:lastRowFirstColumn="0" w:lastRowLastColumn="0"/>
           <w:trHeight w:val="454"/>
         </w:trPr>
         <w:tc>
           <w:tcPr>
-            <w:cnfStyle w:val="001000000000"/>
+            <w:cnfStyle w:val="001000000000" w:firstRow="0" w:lastRow="0" w:firstColumn="1" w:lastColumn="0" w:oddVBand="0" w:evenVBand="0" w:oddHBand="0" w:evenHBand="0" w:firstRowFirstColumn="0" w:firstRowLastColumn="0" w:lastRowFirstColumn="0" w:lastRowLastColumn="0"/>
             <w:tcW w:w="2093" w:type="dxa"/>
             <w:shd w:val="clear" w:color="auto" w:fill="92CDDC" w:themeFill="accent5" w:themeFillTint="99"/>
             <w:vAlign w:val="center"/>
@@ -3768,17 +3771,23 @@
           <w:p>
             <w:pPr>
               <w:jc w:val="right"/>
-              <w:cnfStyle w:val="000000100000"/>
-              <w:rPr>
-                <w:rFonts w:ascii="Courier New" w:hAnsi="Courier New" w:cs="Courier New"/>
-                <w:i/>
-              </w:rPr>
-            </w:pPr>
-            <w:r>
-              <w:rPr>
-                <w:i/>
-              </w:rPr>
-              <w:t>03</w:t>
+              <w:cnfStyle w:val="000000100000" w:firstRow="0" w:lastRow="0" w:firstColumn="0" w:lastColumn="0" w:oddVBand="0" w:evenVBand="0" w:oddHBand="1" w:evenHBand="0" w:firstRowFirstColumn="0" w:firstRowLastColumn="0" w:lastRowFirstColumn="0" w:lastRowLastColumn="0"/>
+              <w:rPr>
+                <w:rFonts w:ascii="Courier New" w:hAnsi="Courier New" w:cs="Courier New"/>
+                <w:i/>
+              </w:rPr>
+            </w:pPr>
+            <w:r>
+              <w:rPr>
+                <w:i/>
+              </w:rPr>
+              <w:t>0</w:t>
+            </w:r>
+            <w:r>
+              <w:rPr>
+                <w:i/>
+              </w:rPr>
+              <w:t>5</w:t>
             </w:r>
             <w:r>
               <w:rPr>
@@ -3790,7 +3799,13 @@
               <w:rPr>
                 <w:i/>
               </w:rPr>
-              <w:t>caso_vacio</w:t>
+              <w:t>caso_</w:t>
+            </w:r>
+            <w:r>
+              <w:rPr>
+                <w:i/>
+              </w:rPr>
+              <w:t>repetidas</w:t>
             </w:r>
             <w:r>
               <w:rPr>
@@ -3804,7 +3819,7 @@
       <w:tr>
         <w:tc>
           <w:tcPr>
-            <w:cnfStyle w:val="001000000000"/>
+            <w:cnfStyle w:val="001000000000" w:firstRow="0" w:lastRow="0" w:firstColumn="1" w:lastColumn="0" w:oddVBand="0" w:evenVBand="0" w:oddHBand="0" w:evenHBand="0" w:firstRowFirstColumn="0" w:firstRowLastColumn="0" w:lastRowFirstColumn="0" w:lastRowLastColumn="0"/>
             <w:tcW w:w="2093" w:type="dxa"/>
             <w:vAlign w:val="center"/>
           </w:tcPr>
@@ -3826,7 +3841,7 @@
           </w:tcPr>
           <w:p>
             <w:pPr>
-              <w:cnfStyle w:val="000000000000"/>
+              <w:cnfStyle w:val="000000000000" w:firstRow="0" w:lastRow="0" w:firstColumn="0" w:lastColumn="0" w:oddVBand="0" w:evenVBand="0" w:oddHBand="0" w:evenHBand="0" w:firstRowFirstColumn="0" w:firstRowLastColumn="0" w:lastRowFirstColumn="0" w:lastRowLastColumn="0"/>
               <w:rPr>
                 <w:rFonts w:ascii="Courier New" w:hAnsi="Courier New" w:cs="Courier New"/>
                 <w:sz w:val="20"/>
@@ -3842,7 +3857,7 @@
           </w:p>
           <w:p>
             <w:pPr>
-              <w:cnfStyle w:val="000000000000"/>
+              <w:cnfStyle w:val="000000000000" w:firstRow="0" w:lastRow="0" w:firstColumn="0" w:lastColumn="0" w:oddVBand="0" w:evenVBand="0" w:oddHBand="0" w:evenHBand="0" w:firstRowFirstColumn="0" w:firstRowLastColumn="0" w:lastRowFirstColumn="0" w:lastRowLastColumn="0"/>
               <w:rPr>
                 <w:rFonts w:ascii="Courier New" w:hAnsi="Courier New" w:cs="Courier New"/>
                 <w:sz w:val="20"/>
@@ -3858,7 +3873,7 @@
           </w:p>
           <w:p>
             <w:pPr>
-              <w:cnfStyle w:val="000000000000"/>
+              <w:cnfStyle w:val="000000000000" w:firstRow="0" w:lastRow="0" w:firstColumn="0" w:lastColumn="0" w:oddVBand="0" w:evenVBand="0" w:oddHBand="0" w:evenHBand="0" w:firstRowFirstColumn="0" w:firstRowLastColumn="0" w:lastRowFirstColumn="0" w:lastRowLastColumn="0"/>
               <w:rPr>
                 <w:rFonts w:ascii="Courier New" w:hAnsi="Courier New" w:cs="Courier New"/>
                 <w:sz w:val="20"/>
@@ -3886,7 +3901,7 @@
       </w:pPr>
     </w:p>
     <w:sectPr>
-      <w:footerReference w:type="default" r:id="rId8"/>
+      <w:footerReference w:type="default" r:id="rId9"/>
       <w:pgSz w:w="11906" w:h="16838"/>
       <w:pgMar w:top="1440" w:right="1080" w:bottom="1440" w:left="1080" w:header="708" w:footer="708" w:gutter="0"/>
       <w:cols w:space="708"/>
@@ -3898,7 +3913,7 @@
 </file>
 
 <file path=word/endnotes.xml><?xml version="1.0" encoding="utf-8"?>
-<w:endnotes xmlns:ve="http://schemas.openxmlformats.org/markup-compatibility/2006" xmlns:o="urn:schemas-microsoft-com:office:office" xmlns:r="http://schemas.openxmlformats.org/officeDocument/2006/relationships" xmlns:m="http://schemas.openxmlformats.org/officeDocument/2006/math" xmlns:v="urn:schemas-microsoft-com:vml" xmlns:wp="http://schemas.openxmlformats.org/drawingml/2006/wordprocessingDrawing" xmlns:w10="urn:schemas-microsoft-com:office:word" xmlns:w="http://schemas.openxmlformats.org/wordprocessingml/2006/main" xmlns:wne="http://schemas.microsoft.com/office/word/2006/wordml">
+<w:endnotes xmlns:wpc="http://schemas.microsoft.com/office/word/2010/wordprocessingCanvas" xmlns:mc="http://schemas.openxmlformats.org/markup-compatibility/2006" xmlns:o="urn:schemas-microsoft-com:office:office" xmlns:r="http://schemas.openxmlformats.org/officeDocument/2006/relationships" xmlns:m="http://schemas.openxmlformats.org/officeDocument/2006/math" xmlns:v="urn:schemas-microsoft-com:vml" xmlns:wp14="http://schemas.microsoft.com/office/word/2010/wordprocessingDrawing" xmlns:wp="http://schemas.openxmlformats.org/drawingml/2006/wordprocessingDrawing" xmlns:w10="urn:schemas-microsoft-com:office:word" xmlns:w="http://schemas.openxmlformats.org/wordprocessingml/2006/main" xmlns:w14="http://schemas.microsoft.com/office/word/2010/wordml" xmlns:wpg="http://schemas.microsoft.com/office/word/2010/wordprocessingGroup" xmlns:wpi="http://schemas.microsoft.com/office/word/2010/wordprocessingInk" xmlns:wne="http://schemas.microsoft.com/office/word/2006/wordml" xmlns:wps="http://schemas.microsoft.com/office/word/2010/wordprocessingShape" mc:Ignorable="w14 wp14">
   <w:endnote w:type="separator" w:id="-1">
     <w:p>
       <w:pPr>
@@ -3923,49 +3938,30 @@
 </file>
 
 <file path=word/footer1.xml><?xml version="1.0" encoding="utf-8"?>
-<w:ftr xmlns:ve="http://schemas.openxmlformats.org/markup-compatibility/2006" xmlns:o="urn:schemas-microsoft-com:office:office" xmlns:r="http://schemas.openxmlformats.org/officeDocument/2006/relationships" xmlns:m="http://schemas.openxmlformats.org/officeDocument/2006/math" xmlns:v="urn:schemas-microsoft-com:vml" xmlns:wp="http://schemas.openxmlformats.org/drawingml/2006/wordprocessingDrawing" xmlns:w10="urn:schemas-microsoft-com:office:word" xmlns:w="http://schemas.openxmlformats.org/wordprocessingml/2006/main" xmlns:wne="http://schemas.microsoft.com/office/word/2006/wordml">
+<w:ftr xmlns:wpc="http://schemas.microsoft.com/office/word/2010/wordprocessingCanvas" xmlns:mc="http://schemas.openxmlformats.org/markup-compatibility/2006" xmlns:o="urn:schemas-microsoft-com:office:office" xmlns:r="http://schemas.openxmlformats.org/officeDocument/2006/relationships" xmlns:m="http://schemas.openxmlformats.org/officeDocument/2006/math" xmlns:v="urn:schemas-microsoft-com:vml" xmlns:wp14="http://schemas.microsoft.com/office/word/2010/wordprocessingDrawing" xmlns:wp="http://schemas.openxmlformats.org/drawingml/2006/wordprocessingDrawing" xmlns:w10="urn:schemas-microsoft-com:office:word" xmlns:w="http://schemas.openxmlformats.org/wordprocessingml/2006/main" xmlns:w14="http://schemas.microsoft.com/office/word/2010/wordml" xmlns:wpg="http://schemas.microsoft.com/office/word/2010/wordprocessingGroup" xmlns:wpi="http://schemas.microsoft.com/office/word/2010/wordprocessingInk" xmlns:wne="http://schemas.microsoft.com/office/word/2006/wordml" xmlns:wps="http://schemas.microsoft.com/office/word/2010/wordprocessingShape" mc:Ignorable="w14 wp14">
   <w:p>
     <w:pPr>
-      <w:pStyle w:val="Footer"/>
+      <w:pStyle w:val="Piedepgina"/>
       <w:jc w:val="center"/>
       <w:rPr>
         <w:b/>
-        <w:rPrChange w:id="2" w:author="Familia Lucki &amp; Bustos" w:date="2013-04-17T01:09:00Z">
-          <w:rPr/>
-        </w:rPrChange>
       </w:rPr>
-      <w:pPrChange w:id="3" w:author="Familia Lucki &amp; Bustos" w:date="2013-04-17T01:08:00Z">
-        <w:pPr>
-          <w:pStyle w:val="Footer"/>
-        </w:pPr>
-      </w:pPrChange>
     </w:pPr>
-    <w:ins w:id="4" w:author="Familia Lucki &amp; Bustos" w:date="2013-04-17T01:08:00Z">
-      <w:r>
-        <w:rPr>
-          <w:b/>
-          <w:rPrChange w:id="5" w:author="Familia Lucki &amp; Bustos" w:date="2013-04-17T01:09:00Z">
-            <w:rPr/>
-          </w:rPrChange>
-        </w:rPr>
-        <w:fldChar w:fldCharType="begin"/>
-      </w:r>
-      <w:r>
-        <w:rPr>
-          <w:b/>
-          <w:rPrChange w:id="6" w:author="Familia Lucki &amp; Bustos" w:date="2013-04-17T01:09:00Z">
-            <w:rPr/>
-          </w:rPrChange>
-        </w:rPr>
-        <w:instrText xml:space="preserve"> PAGE  \* Arabic  \* MERGEFORMAT </w:instrText>
-      </w:r>
-    </w:ins>
     <w:r>
       <w:rPr>
         <w:b/>
-        <w:rPrChange w:id="7" w:author="Familia Lucki &amp; Bustos" w:date="2013-04-17T01:09:00Z">
-          <w:rPr/>
-        </w:rPrChange>
+      </w:rPr>
+      <w:fldChar w:fldCharType="begin"/>
+    </w:r>
+    <w:r>
+      <w:rPr>
+        <w:b/>
+      </w:rPr>
+      <w:instrText xml:space="preserve"> PAGE  \* Arabic  \* MERGEFORMAT </w:instrText>
+    </w:r>
+    <w:r>
+      <w:rPr>
+        <w:b/>
       </w:rPr>
       <w:fldChar w:fldCharType="separate"/>
     </w:r>
@@ -3974,54 +3970,41 @@
         <w:b/>
         <w:noProof/>
       </w:rPr>
-      <w:t>7</w:t>
+      <w:t>2</w:t>
     </w:r>
-    <w:ins w:id="8" w:author="Familia Lucki &amp; Bustos" w:date="2013-04-17T01:08:00Z">
-      <w:r>
-        <w:rPr>
-          <w:b/>
-          <w:rPrChange w:id="9" w:author="Familia Lucki &amp; Bustos" w:date="2013-04-17T01:09:00Z">
-            <w:rPr/>
-          </w:rPrChange>
-        </w:rPr>
-        <w:fldChar w:fldCharType="end"/>
-      </w:r>
-      <w:r>
-        <w:rPr>
-          <w:b/>
-          <w:rPrChange w:id="10" w:author="Familia Lucki &amp; Bustos" w:date="2013-04-17T01:09:00Z">
-            <w:rPr/>
-          </w:rPrChange>
-        </w:rPr>
-        <w:t xml:space="preserve"> de </w:t>
-      </w:r>
-    </w:ins>
-    <w:ins w:id="11" w:author="Familia Lucki &amp; Bustos" w:date="2013-04-17T01:09:00Z">
-      <w:r>
-        <w:rPr>
-          <w:b/>
-          <w:rPrChange w:id="12" w:author="Familia Lucki &amp; Bustos" w:date="2013-04-17T01:09:00Z">
-            <w:rPr/>
-          </w:rPrChange>
-        </w:rPr>
-        <w:fldChar w:fldCharType="begin"/>
-      </w:r>
-      <w:r>
-        <w:rPr>
-          <w:b/>
-          <w:rPrChange w:id="13" w:author="Familia Lucki &amp; Bustos" w:date="2013-04-17T01:09:00Z">
-            <w:rPr/>
-          </w:rPrChange>
-        </w:rPr>
-        <w:instrText xml:space="preserve"> NUMPAGES  \* Arabic  \* MERGEFORMAT </w:instrText>
-      </w:r>
-    </w:ins>
     <w:r>
       <w:rPr>
         <w:b/>
-        <w:rPrChange w:id="14" w:author="Familia Lucki &amp; Bustos" w:date="2013-04-17T01:09:00Z">
-          <w:rPr/>
-        </w:rPrChange>
+      </w:rPr>
+      <w:fldChar w:fldCharType="end"/>
+    </w:r>
+    <w:r>
+      <w:rPr>
+        <w:b/>
+      </w:rPr>
+      <w:t xml:space="preserve"> d</w:t>
+    </w:r>
+    <w:r>
+      <w:rPr>
+        <w:b/>
+      </w:rPr>
+      <w:t xml:space="preserve">e </w:t>
+    </w:r>
+    <w:r>
+      <w:rPr>
+        <w:b/>
+      </w:rPr>
+      <w:fldChar w:fldCharType="begin"/>
+    </w:r>
+    <w:r>
+      <w:rPr>
+        <w:b/>
+      </w:rPr>
+      <w:instrText xml:space="preserve"> NUMPAGES  \* Arabic  \* MERGEFORMAT </w:instrText>
+    </w:r>
+    <w:r>
+      <w:rPr>
+        <w:b/>
       </w:rPr>
       <w:fldChar w:fldCharType="separate"/>
     </w:r>
@@ -4032,23 +4015,18 @@
       </w:rPr>
       <w:t>8</w:t>
     </w:r>
-    <w:ins w:id="15" w:author="Familia Lucki &amp; Bustos" w:date="2013-04-17T01:09:00Z">
-      <w:r>
-        <w:rPr>
-          <w:b/>
-          <w:rPrChange w:id="16" w:author="Familia Lucki &amp; Bustos" w:date="2013-04-17T01:09:00Z">
-            <w:rPr/>
-          </w:rPrChange>
-        </w:rPr>
-        <w:fldChar w:fldCharType="end"/>
-      </w:r>
-    </w:ins>
+    <w:r>
+      <w:rPr>
+        <w:b/>
+      </w:rPr>
+      <w:fldChar w:fldCharType="end"/>
+    </w:r>
   </w:p>
 </w:ftr>
 </file>
 
 <file path=word/footnotes.xml><?xml version="1.0" encoding="utf-8"?>
-<w:footnotes xmlns:ve="http://schemas.openxmlformats.org/markup-compatibility/2006" xmlns:o="urn:schemas-microsoft-com:office:office" xmlns:r="http://schemas.openxmlformats.org/officeDocument/2006/relationships" xmlns:m="http://schemas.openxmlformats.org/officeDocument/2006/math" xmlns:v="urn:schemas-microsoft-com:vml" xmlns:wp="http://schemas.openxmlformats.org/drawingml/2006/wordprocessingDrawing" xmlns:w10="urn:schemas-microsoft-com:office:word" xmlns:w="http://schemas.openxmlformats.org/wordprocessingml/2006/main" xmlns:wne="http://schemas.microsoft.com/office/word/2006/wordml">
+<w:footnotes xmlns:wpc="http://schemas.microsoft.com/office/word/2010/wordprocessingCanvas" xmlns:mc="http://schemas.openxmlformats.org/markup-compatibility/2006" xmlns:o="urn:schemas-microsoft-com:office:office" xmlns:r="http://schemas.openxmlformats.org/officeDocument/2006/relationships" xmlns:m="http://schemas.openxmlformats.org/officeDocument/2006/math" xmlns:v="urn:schemas-microsoft-com:vml" xmlns:wp14="http://schemas.microsoft.com/office/word/2010/wordprocessingDrawing" xmlns:wp="http://schemas.openxmlformats.org/drawingml/2006/wordprocessingDrawing" xmlns:w10="urn:schemas-microsoft-com:office:word" xmlns:w="http://schemas.openxmlformats.org/wordprocessingml/2006/main" xmlns:w14="http://schemas.microsoft.com/office/word/2010/wordml" xmlns:wpg="http://schemas.microsoft.com/office/word/2010/wordprocessingGroup" xmlns:wpi="http://schemas.microsoft.com/office/word/2010/wordprocessingInk" xmlns:wne="http://schemas.microsoft.com/office/word/2006/wordml" xmlns:wps="http://schemas.microsoft.com/office/word/2010/wordprocessingShape" mc:Ignorable="w14 wp14">
   <w:footnote w:type="separator" w:id="-1">
     <w:p>
       <w:pPr>
@@ -4073,7 +4051,7 @@
 </file>
 
 <file path=word/numbering.xml><?xml version="1.0" encoding="utf-8"?>
-<w:numbering xmlns:ve="http://schemas.openxmlformats.org/markup-compatibility/2006" xmlns:o="urn:schemas-microsoft-com:office:office" xmlns:r="http://schemas.openxmlformats.org/officeDocument/2006/relationships" xmlns:m="http://schemas.openxmlformats.org/officeDocument/2006/math" xmlns:v="urn:schemas-microsoft-com:vml" xmlns:wp="http://schemas.openxmlformats.org/drawingml/2006/wordprocessingDrawing" xmlns:w10="urn:schemas-microsoft-com:office:word" xmlns:w="http://schemas.openxmlformats.org/wordprocessingml/2006/main" xmlns:wne="http://schemas.microsoft.com/office/word/2006/wordml">
+<w:numbering xmlns:wpc="http://schemas.microsoft.com/office/word/2010/wordprocessingCanvas" xmlns:mc="http://schemas.openxmlformats.org/markup-compatibility/2006" xmlns:o="urn:schemas-microsoft-com:office:office" xmlns:r="http://schemas.openxmlformats.org/officeDocument/2006/relationships" xmlns:m="http://schemas.openxmlformats.org/officeDocument/2006/math" xmlns:v="urn:schemas-microsoft-com:vml" xmlns:wp14="http://schemas.microsoft.com/office/word/2010/wordprocessingDrawing" xmlns:wp="http://schemas.openxmlformats.org/drawingml/2006/wordprocessingDrawing" xmlns:w10="urn:schemas-microsoft-com:office:word" xmlns:w="http://schemas.openxmlformats.org/wordprocessingml/2006/main" xmlns:w14="http://schemas.microsoft.com/office/word/2010/wordml" xmlns:wpg="http://schemas.microsoft.com/office/word/2010/wordprocessingGroup" xmlns:wpi="http://schemas.microsoft.com/office/word/2010/wordprocessingInk" xmlns:wne="http://schemas.microsoft.com/office/word/2006/wordml" xmlns:wps="http://schemas.microsoft.com/office/word/2010/wordprocessingShape" mc:Ignorable="w14 wp14">
   <w:abstractNum w:abstractNumId="0">
     <w:nsid w:val="092D37B6"/>
     <w:multiLevelType w:val="hybridMultilevel"/>
@@ -4356,7 +4334,7 @@
 </file>
 
 <file path=word/styles.xml><?xml version="1.0" encoding="utf-8"?>
-<w:styles xmlns:r="http://schemas.openxmlformats.org/officeDocument/2006/relationships" xmlns:w="http://schemas.openxmlformats.org/wordprocessingml/2006/main">
+<w:styles xmlns:mc="http://schemas.openxmlformats.org/markup-compatibility/2006" xmlns:r="http://schemas.openxmlformats.org/officeDocument/2006/relationships" xmlns:w="http://schemas.openxmlformats.org/wordprocessingml/2006/main" xmlns:w14="http://schemas.microsoft.com/office/word/2010/wordml" mc:Ignorable="w14">
   <w:docDefaults>
     <w:rPrDefault>
       <w:rPr>
@@ -4516,18 +4494,17 @@
     <w:qFormat/>
     <w:rsid w:val="000601FC"/>
   </w:style>
-  <w:style w:type="character" w:default="1" w:styleId="DefaultParagraphFont">
+  <w:style w:type="character" w:default="1" w:styleId="Fuentedeprrafopredeter">
     <w:name w:val="Default Paragraph Font"/>
     <w:uiPriority w:val="1"/>
     <w:semiHidden/>
     <w:unhideWhenUsed/>
   </w:style>
-  <w:style w:type="table" w:default="1" w:styleId="TableNormal">
+  <w:style w:type="table" w:default="1" w:styleId="Tablanormal">
     <w:name w:val="Normal Table"/>
     <w:uiPriority w:val="99"/>
     <w:semiHidden/>
     <w:unhideWhenUsed/>
-    <w:qFormat/>
     <w:tblPr>
       <w:tblInd w:w="0" w:type="dxa"/>
       <w:tblCellMar>
@@ -4538,15 +4515,15 @@
       </w:tblCellMar>
     </w:tblPr>
   </w:style>
-  <w:style w:type="numbering" w:default="1" w:styleId="NoList">
+  <w:style w:type="numbering" w:default="1" w:styleId="Sinlista">
     <w:name w:val="No List"/>
     <w:uiPriority w:val="99"/>
     <w:semiHidden/>
     <w:unhideWhenUsed/>
   </w:style>
-  <w:style w:type="table" w:styleId="TableGrid">
+  <w:style w:type="table" w:styleId="Tablaconcuadrcula">
     <w:name w:val="Table Grid"/>
-    <w:basedOn w:val="TableNormal"/>
+    <w:basedOn w:val="Tablanormal"/>
     <w:uiPriority w:val="59"/>
     <w:rsid w:val="00E05AB5"/>
     <w:pPr>
@@ -4570,10 +4547,10 @@
       </w:tblCellMar>
     </w:tblPr>
   </w:style>
-  <w:style w:type="paragraph" w:styleId="Header">
+  <w:style w:type="paragraph" w:styleId="Encabezado">
     <w:name w:val="header"/>
     <w:basedOn w:val="Normal"/>
-    <w:link w:val="HeaderChar"/>
+    <w:link w:val="EncabezadoCar"/>
     <w:uiPriority w:val="99"/>
     <w:unhideWhenUsed/>
     <w:rsid w:val="004B0F97"/>
@@ -4585,17 +4562,17 @@
       <w:spacing w:after="0" w:line="240" w:lineRule="auto"/>
     </w:pPr>
   </w:style>
-  <w:style w:type="character" w:customStyle="1" w:styleId="HeaderChar">
-    <w:name w:val="Header Char"/>
-    <w:basedOn w:val="DefaultParagraphFont"/>
-    <w:link w:val="Header"/>
+  <w:style w:type="character" w:customStyle="1" w:styleId="EncabezadoCar">
+    <w:name w:val="Encabezado Car"/>
+    <w:basedOn w:val="Fuentedeprrafopredeter"/>
+    <w:link w:val="Encabezado"/>
     <w:uiPriority w:val="99"/>
     <w:rsid w:val="004B0F97"/>
   </w:style>
-  <w:style w:type="paragraph" w:styleId="Footer">
+  <w:style w:type="paragraph" w:styleId="Piedepgina">
     <w:name w:val="footer"/>
     <w:basedOn w:val="Normal"/>
-    <w:link w:val="FooterChar"/>
+    <w:link w:val="PiedepginaCar"/>
     <w:uiPriority w:val="99"/>
     <w:unhideWhenUsed/>
     <w:rsid w:val="004B0F97"/>
@@ -4607,16 +4584,16 @@
       <w:spacing w:after="0" w:line="240" w:lineRule="auto"/>
     </w:pPr>
   </w:style>
-  <w:style w:type="character" w:customStyle="1" w:styleId="FooterChar">
-    <w:name w:val="Footer Char"/>
-    <w:basedOn w:val="DefaultParagraphFont"/>
-    <w:link w:val="Footer"/>
+  <w:style w:type="character" w:customStyle="1" w:styleId="PiedepginaCar">
+    <w:name w:val="Pie de página Car"/>
+    <w:basedOn w:val="Fuentedeprrafopredeter"/>
+    <w:link w:val="Piedepgina"/>
     <w:uiPriority w:val="99"/>
     <w:rsid w:val="004B0F97"/>
   </w:style>
-  <w:style w:type="table" w:styleId="LightShading">
+  <w:style w:type="table" w:styleId="Sombreadoclaro">
     <w:name w:val="Light Shading"/>
-    <w:basedOn w:val="TableNormal"/>
+    <w:basedOn w:val="Tablanormal"/>
     <w:uiPriority w:val="60"/>
     <w:rsid w:val="004E3AC2"/>
     <w:pPr>
@@ -4717,9 +4694,9 @@
       </w:tcPr>
     </w:tblStylePr>
   </w:style>
-  <w:style w:type="table" w:styleId="MediumShading2-Accent5">
+  <w:style w:type="table" w:styleId="Sombreadomedio2-nfasis5">
     <w:name w:val="Medium Shading 2 Accent 5"/>
-    <w:basedOn w:val="TableNormal"/>
+    <w:basedOn w:val="Tablanormal"/>
     <w:uiPriority w:val="64"/>
     <w:rsid w:val="004E3AC2"/>
     <w:pPr>
@@ -4866,10 +4843,10 @@
       </w:tcPr>
     </w:tblStylePr>
   </w:style>
-  <w:style w:type="paragraph" w:styleId="BalloonText">
+  <w:style w:type="paragraph" w:styleId="Textodeglobo">
     <w:name w:val="Balloon Text"/>
     <w:basedOn w:val="Normal"/>
-    <w:link w:val="BalloonTextChar"/>
+    <w:link w:val="TextodegloboCar"/>
     <w:uiPriority w:val="99"/>
     <w:semiHidden/>
     <w:unhideWhenUsed/>
@@ -4883,10 +4860,10 @@
       <w:szCs w:val="16"/>
     </w:rPr>
   </w:style>
-  <w:style w:type="character" w:customStyle="1" w:styleId="BalloonTextChar">
-    <w:name w:val="Balloon Text Char"/>
-    <w:basedOn w:val="DefaultParagraphFont"/>
-    <w:link w:val="BalloonText"/>
+  <w:style w:type="character" w:customStyle="1" w:styleId="TextodegloboCar">
+    <w:name w:val="Texto de globo Car"/>
+    <w:basedOn w:val="Fuentedeprrafopredeter"/>
+    <w:link w:val="Textodeglobo"/>
     <w:uiPriority w:val="99"/>
     <w:semiHidden/>
     <w:rsid w:val="004F2FC8"/>
@@ -4896,7 +4873,7 @@
       <w:szCs w:val="16"/>
     </w:rPr>
   </w:style>
-  <w:style w:type="paragraph" w:styleId="ListParagraph">
+  <w:style w:type="paragraph" w:styleId="Prrafodelista">
     <w:name w:val="List Paragraph"/>
     <w:basedOn w:val="Normal"/>
     <w:uiPriority w:val="34"/>
@@ -4907,9 +4884,9 @@
       <w:contextualSpacing/>
     </w:pPr>
   </w:style>
-  <w:style w:type="character" w:styleId="Hyperlink">
+  <w:style w:type="character" w:styleId="Hipervnculo">
     <w:name w:val="Hyperlink"/>
-    <w:basedOn w:val="DefaultParagraphFont"/>
+    <w:basedOn w:val="Fuentedeprrafopredeter"/>
     <w:uiPriority w:val="99"/>
     <w:unhideWhenUsed/>
     <w:rsid w:val="006B0422"/>
@@ -5399,7 +5376,7 @@
 </file>
 
 <file path=customXml/itemProps1.xml><?xml version="1.0" encoding="utf-8"?>
-<ds:datastoreItem xmlns:ds="http://schemas.openxmlformats.org/officeDocument/2006/customXml" ds:itemID="{516E390B-1C09-4890-9FD3-F5C2092DBCE6}">
+<ds:datastoreItem xmlns:ds="http://schemas.openxmlformats.org/officeDocument/2006/customXml" ds:itemID="{F814C0A9-C517-49F3-A93A-B41A4927B9D5}">
   <ds:schemaRefs>
     <ds:schemaRef ds:uri="http://schemas.openxmlformats.org/officeDocument/2006/bibliography"/>
   </ds:schemaRefs>

</xml_diff>

<commit_message>
La revisión anterior no modificaba el control de cambios de "Letras Extremas", este versión desactiva dicha característica en la documentación del lote de pruebas de "Letras Extremas".
</commit_message>
<xml_diff>
--- a/practica1/trunk/LetrasExtremas/LetrasExtremas_DocumentaciónLoteDePruebas.docx
+++ b/practica1/trunk/LetrasExtremas/LetrasExtremas_DocumentaciónLoteDePruebas.docx
@@ -11,6 +11,8 @@
           <w:szCs w:val="20"/>
         </w:rPr>
       </w:pPr>
+      <w:bookmarkStart w:id="0" w:name="_GoBack"/>
+      <w:bookmarkEnd w:id="0"/>
     </w:p>
     <w:p>
       <w:pPr>
@@ -1044,8 +1046,8 @@
           <w:b/>
         </w:rPr>
       </w:pPr>
-      <w:bookmarkStart w:id="0" w:name="Caso6"/>
-      <w:bookmarkEnd w:id="0"/>
+      <w:bookmarkStart w:id="1" w:name="Caso6"/>
+      <w:bookmarkEnd w:id="1"/>
       <w:r>
         <w:rPr>
           <w:b/>
@@ -3179,8 +3181,6 @@
             <w:r>
               <w:t>05_caso_repetidas.in</w:t>
             </w:r>
-            <w:bookmarkStart w:id="1" w:name="_GoBack"/>
-            <w:bookmarkEnd w:id="1"/>
           </w:p>
         </w:tc>
       </w:tr>
@@ -5376,7 +5376,7 @@
 </file>
 
 <file path=customXml/itemProps1.xml><?xml version="1.0" encoding="utf-8"?>
-<ds:datastoreItem xmlns:ds="http://schemas.openxmlformats.org/officeDocument/2006/customXml" ds:itemID="{F814C0A9-C517-49F3-A93A-B41A4927B9D5}">
+<ds:datastoreItem xmlns:ds="http://schemas.openxmlformats.org/officeDocument/2006/customXml" ds:itemID="{9A41EB77-8AE0-4E4C-B464-EA5022BCB267}">
   <ds:schemaRefs>
     <ds:schemaRef ds:uri="http://schemas.openxmlformats.org/officeDocument/2006/bibliography"/>
   </ds:schemaRefs>

</xml_diff>